<commit_message>
Add file activity diagram
</commit_message>
<xml_diff>
--- a/ActivityDiagram_sandbox.docx
+++ b/ActivityDiagram_sandbox.docx
@@ -100,7 +100,7 @@
             <w:pPr>
               <w:jc w:val="center"/>
               <w:rPr>
-                <w:rFonts w:asciiTheme="majorBidi" w:hAnsiTheme="majorBidi" w:cstheme="majorBidi" w:hint="cs"/>
+                <w:rFonts w:asciiTheme="majorBidi" w:hAnsiTheme="majorBidi" w:cstheme="majorBidi"/>
                 <w:sz w:val="32"/>
                 <w:szCs w:val="40"/>
                 <w:cs/>
@@ -1168,7 +1168,6 @@
     <w:p>
       <w:pPr>
         <w:rPr>
-          <w:rFonts w:hint="cs"/>
           <w:cs/>
         </w:rPr>
       </w:pPr>
@@ -1292,6 +1291,7 @@
             <w:r>
               <w:rPr>
                 <w:rFonts w:asciiTheme="majorBidi" w:hAnsiTheme="majorBidi" w:cstheme="majorBidi" w:hint="cs"/>
+                <w:noProof/>
               </w:rPr>
               <mc:AlternateContent>
                 <mc:Choice Requires="wps">
@@ -1347,7 +1347,7 @@
                                   <w:pPr>
                                     <w:jc w:val="center"/>
                                     <w:rPr>
-                                      <w:rFonts w:asciiTheme="majorBidi" w:hAnsiTheme="majorBidi" w:cstheme="majorBidi" w:hint="cs"/>
+                                      <w:rFonts w:asciiTheme="majorBidi" w:hAnsiTheme="majorBidi" w:cstheme="majorBidi"/>
                                       <w:sz w:val="32"/>
                                       <w:szCs w:val="32"/>
                                       <w:cs/>
@@ -1470,6 +1470,7 @@
             <w:r>
               <w:rPr>
                 <w:rFonts w:asciiTheme="majorBidi" w:hAnsiTheme="majorBidi" w:cstheme="majorBidi" w:hint="cs"/>
+                <w:noProof/>
               </w:rPr>
               <mc:AlternateContent>
                 <mc:Choice Requires="wps">
@@ -1754,6 +1755,7 @@
             <w:r>
               <w:rPr>
                 <w:rFonts w:asciiTheme="majorBidi" w:hAnsiTheme="majorBidi" w:cstheme="majorBidi" w:hint="cs"/>
+                <w:noProof/>
               </w:rPr>
               <mc:AlternateContent>
                 <mc:Choice Requires="wps">
@@ -1829,6 +1831,7 @@
             <w:r>
               <w:rPr>
                 <w:rFonts w:asciiTheme="majorBidi" w:hAnsiTheme="majorBidi" w:cstheme="majorBidi" w:hint="cs"/>
+                <w:noProof/>
               </w:rPr>
               <mc:AlternateContent>
                 <mc:Choice Requires="wps">
@@ -1884,7 +1887,7 @@
                                   <w:pPr>
                                     <w:jc w:val="center"/>
                                     <w:rPr>
-                                      <w:rFonts w:asciiTheme="majorBidi" w:hAnsiTheme="majorBidi" w:cstheme="majorBidi" w:hint="cs"/>
+                                      <w:rFonts w:asciiTheme="majorBidi" w:hAnsiTheme="majorBidi" w:cstheme="majorBidi"/>
                                       <w:sz w:val="32"/>
                                       <w:szCs w:val="32"/>
                                     </w:rPr>
@@ -1973,6 +1976,7 @@
             <w:r>
               <w:rPr>
                 <w:rFonts w:asciiTheme="majorBidi" w:hAnsiTheme="majorBidi" w:cstheme="majorBidi" w:hint="cs"/>
+                <w:noProof/>
               </w:rPr>
               <mc:AlternateContent>
                 <mc:Choice Requires="wps">
@@ -2048,6 +2052,7 @@
             <w:r>
               <w:rPr>
                 <w:rFonts w:asciiTheme="majorBidi" w:hAnsiTheme="majorBidi" w:cstheme="majorBidi" w:hint="cs"/>
+                <w:noProof/>
               </w:rPr>
               <mc:AlternateContent>
                 <mc:Choice Requires="wps">
@@ -2172,6 +2177,7 @@
             <w:r>
               <w:rPr>
                 <w:rFonts w:asciiTheme="majorBidi" w:hAnsiTheme="majorBidi" w:cstheme="majorBidi" w:hint="cs"/>
+                <w:noProof/>
               </w:rPr>
               <mc:AlternateContent>
                 <mc:Choice Requires="wps">
@@ -2490,7 +2496,7 @@
                                 <w:p>
                                   <w:pPr>
                                     <w:rPr>
-                                      <w:rFonts w:asciiTheme="majorBidi" w:hAnsiTheme="majorBidi" w:cstheme="majorBidi" w:hint="cs"/>
+                                      <w:rFonts w:asciiTheme="majorBidi" w:hAnsiTheme="majorBidi" w:cstheme="majorBidi"/>
                                       <w:sz w:val="28"/>
                                       <w:cs/>
                                     </w:rPr>
@@ -2500,14 +2506,7 @@
                                       <w:rFonts w:asciiTheme="majorBidi" w:hAnsiTheme="majorBidi" w:cstheme="majorBidi"/>
                                       <w:sz w:val="28"/>
                                     </w:rPr>
-                                    <w:t>*</w:t>
-                                  </w:r>
-                                  <w:r>
-                                    <w:rPr>
-                                      <w:rFonts w:asciiTheme="majorBidi" w:hAnsiTheme="majorBidi" w:cstheme="majorBidi"/>
-                                      <w:sz w:val="28"/>
-                                    </w:rPr>
-                                    <w:t>*</w:t>
+                                    <w:t>**</w:t>
                                   </w:r>
                                   <w:r>
                                     <w:rPr>
@@ -2777,6 +2776,7 @@
             <w:r>
               <w:rPr>
                 <w:rFonts w:asciiTheme="majorBidi" w:hAnsiTheme="majorBidi" w:cstheme="majorBidi" w:hint="cs"/>
+                <w:noProof/>
               </w:rPr>
               <mc:AlternateContent>
                 <mc:Choice Requires="wps">
@@ -2849,6 +2849,7 @@
             <w:r>
               <w:rPr>
                 <w:rFonts w:asciiTheme="majorBidi" w:hAnsiTheme="majorBidi" w:cstheme="majorBidi" w:hint="cs"/>
+                <w:noProof/>
               </w:rPr>
               <mc:AlternateContent>
                 <mc:Choice Requires="wps">
@@ -2904,7 +2905,7 @@
                                   <w:pPr>
                                     <w:jc w:val="center"/>
                                     <w:rPr>
-                                      <w:rFonts w:asciiTheme="majorBidi" w:hAnsiTheme="majorBidi" w:cstheme="majorBidi" w:hint="cs"/>
+                                      <w:rFonts w:asciiTheme="majorBidi" w:hAnsiTheme="majorBidi" w:cstheme="majorBidi"/>
                                       <w:sz w:val="32"/>
                                       <w:szCs w:val="32"/>
                                       <w:cs/>
@@ -2975,6 +2976,7 @@
             <w:r>
               <w:rPr>
                 <w:rFonts w:asciiTheme="majorBidi" w:hAnsiTheme="majorBidi" w:cstheme="majorBidi" w:hint="cs"/>
+                <w:noProof/>
               </w:rPr>
               <mc:AlternateContent>
                 <mc:Choice Requires="wps">
@@ -3259,6 +3261,7 @@
             <w:r>
               <w:rPr>
                 <w:rFonts w:asciiTheme="majorBidi" w:hAnsiTheme="majorBidi" w:cstheme="majorBidi" w:hint="cs"/>
+                <w:noProof/>
               </w:rPr>
               <mc:AlternateContent>
                 <mc:Choice Requires="wps">
@@ -3334,6 +3337,7 @@
             <w:r>
               <w:rPr>
                 <w:rFonts w:asciiTheme="majorBidi" w:hAnsiTheme="majorBidi" w:cstheme="majorBidi" w:hint="cs"/>
+                <w:noProof/>
               </w:rPr>
               <mc:AlternateContent>
                 <mc:Choice Requires="wps">
@@ -3409,6 +3413,7 @@
             <w:r>
               <w:rPr>
                 <w:rFonts w:asciiTheme="majorBidi" w:hAnsiTheme="majorBidi" w:cstheme="majorBidi" w:hint="cs"/>
+                <w:noProof/>
               </w:rPr>
               <mc:AlternateContent>
                 <mc:Choice Requires="wps">
@@ -3464,7 +3469,7 @@
                                   <w:pPr>
                                     <w:jc w:val="center"/>
                                     <w:rPr>
-                                      <w:rFonts w:asciiTheme="majorBidi" w:hAnsiTheme="majorBidi" w:cstheme="majorBidi" w:hint="cs"/>
+                                      <w:rFonts w:asciiTheme="majorBidi" w:hAnsiTheme="majorBidi" w:cstheme="majorBidi"/>
                                       <w:sz w:val="28"/>
                                     </w:rPr>
                                   </w:pPr>
@@ -3543,6 +3548,7 @@
             <w:r>
               <w:rPr>
                 <w:rFonts w:asciiTheme="majorBidi" w:hAnsiTheme="majorBidi" w:cstheme="majorBidi" w:hint="cs"/>
+                <w:noProof/>
               </w:rPr>
               <mc:AlternateContent>
                 <mc:Choice Requires="wps">
@@ -3598,7 +3604,7 @@
                                   <w:pPr>
                                     <w:jc w:val="center"/>
                                     <w:rPr>
-                                      <w:rFonts w:asciiTheme="majorBidi" w:hAnsiTheme="majorBidi" w:cstheme="majorBidi" w:hint="cs"/>
+                                      <w:rFonts w:asciiTheme="majorBidi" w:hAnsiTheme="majorBidi" w:cstheme="majorBidi"/>
                                       <w:sz w:val="28"/>
                                       <w:cs/>
                                     </w:rPr>
@@ -3681,6 +3687,7 @@
             <w:r>
               <w:rPr>
                 <w:rFonts w:asciiTheme="majorBidi" w:hAnsiTheme="majorBidi" w:cstheme="majorBidi" w:hint="cs"/>
+                <w:noProof/>
               </w:rPr>
               <mc:AlternateContent>
                 <mc:Choice Requires="wps">
@@ -3756,6 +3763,7 @@
             <w:r>
               <w:rPr>
                 <w:rFonts w:asciiTheme="majorBidi" w:hAnsiTheme="majorBidi" w:cstheme="majorBidi" w:hint="cs"/>
+                <w:noProof/>
               </w:rPr>
               <mc:AlternateContent>
                 <mc:Choice Requires="wps">
@@ -3811,7 +3819,7 @@
                                   <w:pPr>
                                     <w:jc w:val="center"/>
                                     <w:rPr>
-                                      <w:rFonts w:asciiTheme="majorBidi" w:hAnsiTheme="majorBidi" w:cstheme="majorBidi" w:hint="cs"/>
+                                      <w:rFonts w:asciiTheme="majorBidi" w:hAnsiTheme="majorBidi" w:cstheme="majorBidi"/>
                                       <w:sz w:val="28"/>
                                       <w:cs/>
                                     </w:rPr>
@@ -3949,48 +3957,12 @@
         </w:tc>
       </w:tr>
     </w:tbl>
-    <w:p>
-      <w:pPr>
-        <w:rPr>
-          <w:rFonts w:hint="cs"/>
-        </w:rPr>
-      </w:pPr>
-    </w:p>
-    <w:p>
-      <w:pPr>
-        <w:rPr>
-          <w:rFonts w:hint="cs"/>
-        </w:rPr>
-      </w:pPr>
-    </w:p>
-    <w:p>
-      <w:pPr>
-        <w:rPr>
-          <w:rFonts w:hint="cs"/>
-        </w:rPr>
-      </w:pPr>
-    </w:p>
-    <w:p>
-      <w:pPr>
-        <w:rPr>
-          <w:rFonts w:hint="cs"/>
-        </w:rPr>
-      </w:pPr>
-    </w:p>
-    <w:p>
-      <w:pPr>
-        <w:rPr>
-          <w:rFonts w:hint="cs"/>
-        </w:rPr>
-      </w:pPr>
-    </w:p>
-    <w:p>
-      <w:pPr>
-        <w:rPr>
-          <w:rFonts w:hint="cs"/>
-        </w:rPr>
-      </w:pPr>
-    </w:p>
+    <w:p/>
+    <w:p/>
+    <w:p/>
+    <w:p/>
+    <w:p/>
+    <w:p/>
     <w:p/>
     <w:tbl>
       <w:tblPr>
@@ -4223,7 +4195,7 @@
                                 <w:p>
                                   <w:pPr>
                                     <w:rPr>
-                                      <w:rFonts w:asciiTheme="majorBidi" w:hAnsiTheme="majorBidi" w:cstheme="majorBidi" w:hint="cs"/>
+                                      <w:rFonts w:asciiTheme="majorBidi" w:hAnsiTheme="majorBidi" w:cstheme="majorBidi"/>
                                       <w:sz w:val="28"/>
                                       <w:cs/>
                                     </w:rPr>
@@ -4303,6 +4275,7 @@
             <w:r>
               <w:rPr>
                 <w:rFonts w:asciiTheme="majorBidi" w:hAnsiTheme="majorBidi" w:cstheme="majorBidi" w:hint="cs"/>
+                <w:noProof/>
               </w:rPr>
               <mc:AlternateContent>
                 <mc:Choice Requires="wps">
@@ -4375,6 +4348,7 @@
             <w:r>
               <w:rPr>
                 <w:rFonts w:asciiTheme="majorBidi" w:hAnsiTheme="majorBidi" w:cstheme="majorBidi" w:hint="cs"/>
+                <w:noProof/>
               </w:rPr>
               <mc:AlternateContent>
                 <mc:Choice Requires="wps">
@@ -4444,6 +4418,7 @@
             <w:r>
               <w:rPr>
                 <w:rFonts w:asciiTheme="majorBidi" w:hAnsiTheme="majorBidi" w:cstheme="majorBidi" w:hint="cs"/>
+                <w:noProof/>
               </w:rPr>
               <mc:AlternateContent>
                 <mc:Choice Requires="wps">
@@ -4885,6 +4860,7 @@
             <w:r>
               <w:rPr>
                 <w:rFonts w:asciiTheme="majorBidi" w:hAnsiTheme="majorBidi" w:cstheme="majorBidi" w:hint="cs"/>
+                <w:noProof/>
               </w:rPr>
               <mc:AlternateContent>
                 <mc:Choice Requires="wps">
@@ -5045,6 +5021,7 @@
             <w:r>
               <w:rPr>
                 <w:rFonts w:asciiTheme="majorBidi" w:hAnsiTheme="majorBidi" w:cstheme="majorBidi" w:hint="cs"/>
+                <w:noProof/>
               </w:rPr>
               <mc:AlternateContent>
                 <mc:Choice Requires="wps">
@@ -5169,6 +5146,7 @@
             <w:r>
               <w:rPr>
                 <w:rFonts w:asciiTheme="majorBidi" w:hAnsiTheme="majorBidi" w:cstheme="majorBidi" w:hint="cs"/>
+                <w:noProof/>
               </w:rPr>
               <mc:AlternateContent>
                 <mc:Choice Requires="wps">
@@ -5244,6 +5222,7 @@
             <w:r>
               <w:rPr>
                 <w:rFonts w:asciiTheme="majorBidi" w:hAnsiTheme="majorBidi" w:cstheme="majorBidi" w:hint="cs"/>
+                <w:noProof/>
               </w:rPr>
               <mc:AlternateContent>
                 <mc:Choice Requires="wps">
@@ -5393,7 +5372,7 @@
             <w:pPr>
               <w:jc w:val="center"/>
               <w:rPr>
-                <w:rFonts w:asciiTheme="majorBidi" w:hAnsiTheme="majorBidi" w:cstheme="majorBidi" w:hint="cs"/>
+                <w:rFonts w:asciiTheme="majorBidi" w:hAnsiTheme="majorBidi" w:cstheme="majorBidi"/>
                 <w:sz w:val="36"/>
                 <w:szCs w:val="44"/>
                 <w:cs/>
@@ -5565,7 +5544,7 @@
                                 <w:p>
                                   <w:pPr>
                                     <w:rPr>
-                                      <w:rFonts w:asciiTheme="majorBidi" w:hAnsiTheme="majorBidi" w:cstheme="majorBidi" w:hint="cs"/>
+                                      <w:rFonts w:asciiTheme="majorBidi" w:hAnsiTheme="majorBidi" w:cstheme="majorBidi"/>
                                       <w:sz w:val="28"/>
                                       <w:cs/>
                                     </w:rPr>
@@ -5753,6 +5732,7 @@
             <w:r>
               <w:rPr>
                 <w:rFonts w:asciiTheme="majorBidi" w:hAnsiTheme="majorBidi" w:cstheme="majorBidi" w:hint="cs"/>
+                <w:noProof/>
               </w:rPr>
               <mc:AlternateContent>
                 <mc:Choice Requires="wps">
@@ -5825,6 +5805,7 @@
             <w:r>
               <w:rPr>
                 <w:rFonts w:asciiTheme="majorBidi" w:hAnsiTheme="majorBidi" w:cstheme="majorBidi" w:hint="cs"/>
+                <w:noProof/>
               </w:rPr>
               <mc:AlternateContent>
                 <mc:Choice Requires="wps">
@@ -5880,7 +5861,7 @@
                                   <w:pPr>
                                     <w:jc w:val="center"/>
                                     <w:rPr>
-                                      <w:rFonts w:asciiTheme="majorBidi" w:hAnsiTheme="majorBidi" w:cstheme="majorBidi" w:hint="cs"/>
+                                      <w:rFonts w:asciiTheme="majorBidi" w:hAnsiTheme="majorBidi" w:cstheme="majorBidi"/>
                                       <w:sz w:val="28"/>
                                       <w:cs/>
                                     </w:rPr>
@@ -6113,6 +6094,7 @@
             <w:r>
               <w:rPr>
                 <w:rFonts w:asciiTheme="majorBidi" w:hAnsiTheme="majorBidi" w:cstheme="majorBidi" w:hint="cs"/>
+                <w:noProof/>
               </w:rPr>
               <mc:AlternateContent>
                 <mc:Choice Requires="wps">
@@ -6185,6 +6167,7 @@
             <w:r>
               <w:rPr>
                 <w:rFonts w:asciiTheme="majorBidi" w:hAnsiTheme="majorBidi" w:cstheme="majorBidi" w:hint="cs"/>
+                <w:noProof/>
               </w:rPr>
               <mc:AlternateContent>
                 <mc:Choice Requires="wps">
@@ -6254,6 +6237,7 @@
             <w:r>
               <w:rPr>
                 <w:rFonts w:asciiTheme="majorBidi" w:hAnsiTheme="majorBidi" w:cstheme="majorBidi" w:hint="cs"/>
+                <w:noProof/>
               </w:rPr>
               <mc:AlternateContent>
                 <mc:Choice Requires="wps">
@@ -6695,6 +6679,7 @@
             <w:r>
               <w:rPr>
                 <w:rFonts w:asciiTheme="majorBidi" w:hAnsiTheme="majorBidi" w:cstheme="majorBidi" w:hint="cs"/>
+                <w:noProof/>
               </w:rPr>
               <mc:AlternateContent>
                 <mc:Choice Requires="wps">
@@ -6770,6 +6755,7 @@
             <w:r>
               <w:rPr>
                 <w:rFonts w:asciiTheme="majorBidi" w:hAnsiTheme="majorBidi" w:cstheme="majorBidi" w:hint="cs"/>
+                <w:noProof/>
               </w:rPr>
               <mc:AlternateContent>
                 <mc:Choice Requires="wps">
@@ -6930,6 +6916,7 @@
             <w:r>
               <w:rPr>
                 <w:rFonts w:asciiTheme="majorBidi" w:hAnsiTheme="majorBidi" w:cstheme="majorBidi" w:hint="cs"/>
+                <w:noProof/>
               </w:rPr>
               <mc:AlternateContent>
                 <mc:Choice Requires="wps">
@@ -7066,6 +7053,7 @@
             <w:r>
               <w:rPr>
                 <w:rFonts w:asciiTheme="majorBidi" w:hAnsiTheme="majorBidi" w:cstheme="majorBidi" w:hint="cs"/>
+                <w:noProof/>
               </w:rPr>
               <mc:AlternateContent>
                 <mc:Choice Requires="wps">
@@ -7141,6 +7129,7 @@
             <w:r>
               <w:rPr>
                 <w:rFonts w:asciiTheme="majorBidi" w:hAnsiTheme="majorBidi" w:cstheme="majorBidi" w:hint="cs"/>
+                <w:noProof/>
               </w:rPr>
               <mc:AlternateContent>
                 <mc:Choice Requires="wps">
@@ -7390,6 +7379,7 @@
             <w:r>
               <w:rPr>
                 <w:rFonts w:asciiTheme="majorBidi" w:hAnsiTheme="majorBidi" w:cstheme="majorBidi" w:hint="cs"/>
+                <w:noProof/>
               </w:rPr>
               <mc:AlternateContent>
                 <mc:Choice Requires="wps">
@@ -7462,6 +7452,7 @@
             <w:r>
               <w:rPr>
                 <w:rFonts w:asciiTheme="majorBidi" w:hAnsiTheme="majorBidi" w:cstheme="majorBidi" w:hint="cs"/>
+                <w:noProof/>
               </w:rPr>
               <mc:AlternateContent>
                 <mc:Choice Requires="wps">
@@ -7517,7 +7508,7 @@
                                   <w:pPr>
                                     <w:jc w:val="center"/>
                                     <w:rPr>
-                                      <w:rFonts w:asciiTheme="majorBidi" w:hAnsiTheme="majorBidi" w:cstheme="majorBidi" w:hint="cs"/>
+                                      <w:rFonts w:asciiTheme="majorBidi" w:hAnsiTheme="majorBidi" w:cstheme="majorBidi"/>
                                       <w:sz w:val="28"/>
                                       <w:cs/>
                                     </w:rPr>
@@ -7535,7 +7526,7 @@
                                   <w:pPr>
                                     <w:jc w:val="center"/>
                                     <w:rPr>
-                                      <w:rFonts w:asciiTheme="majorBidi" w:hAnsiTheme="majorBidi" w:cstheme="majorBidi" w:hint="cs"/>
+                                      <w:rFonts w:asciiTheme="majorBidi" w:hAnsiTheme="majorBidi" w:cstheme="majorBidi"/>
                                       <w:sz w:val="28"/>
                                       <w:cs/>
                                     </w:rPr>
@@ -7604,6 +7595,7 @@
             <w:r>
               <w:rPr>
                 <w:rFonts w:asciiTheme="majorBidi" w:hAnsiTheme="majorBidi" w:cstheme="majorBidi" w:hint="cs"/>
+                <w:noProof/>
               </w:rPr>
               <mc:AlternateContent>
                 <mc:Choice Requires="wps">
@@ -7676,6 +7668,7 @@
             <w:r>
               <w:rPr>
                 <w:rFonts w:asciiTheme="majorBidi" w:hAnsiTheme="majorBidi" w:cstheme="majorBidi" w:hint="cs"/>
+                <w:noProof/>
               </w:rPr>
               <mc:AlternateContent>
                 <mc:Choice Requires="wps">
@@ -7857,6 +7850,7 @@
             <w:r>
               <w:rPr>
                 <w:rFonts w:asciiTheme="majorBidi" w:hAnsiTheme="majorBidi" w:cstheme="majorBidi" w:hint="cs"/>
+                <w:noProof/>
               </w:rPr>
               <mc:AlternateContent>
                 <mc:Choice Requires="wps">
@@ -7977,6 +7971,7 @@
             <w:r>
               <w:rPr>
                 <w:rFonts w:asciiTheme="majorBidi" w:hAnsiTheme="majorBidi" w:cstheme="majorBidi" w:hint="cs"/>
+                <w:noProof/>
               </w:rPr>
               <mc:AlternateContent>
                 <mc:Choice Requires="wps">
@@ -8052,6 +8047,7 @@
             <w:r>
               <w:rPr>
                 <w:rFonts w:asciiTheme="majorBidi" w:hAnsiTheme="majorBidi" w:cstheme="majorBidi" w:hint="cs"/>
+                <w:noProof/>
               </w:rPr>
               <mc:AlternateContent>
                 <mc:Choice Requires="wps">
@@ -8172,6 +8168,7 @@
             <w:r>
               <w:rPr>
                 <w:rFonts w:asciiTheme="majorBidi" w:hAnsiTheme="majorBidi" w:cstheme="majorBidi" w:hint="cs"/>
+                <w:noProof/>
               </w:rPr>
               <mc:AlternateContent>
                 <mc:Choice Requires="wps">
@@ -8247,6 +8244,7 @@
             <w:r>
               <w:rPr>
                 <w:rFonts w:asciiTheme="majorBidi" w:hAnsiTheme="majorBidi" w:cstheme="majorBidi" w:hint="cs"/>
+                <w:noProof/>
               </w:rPr>
               <mc:AlternateContent>
                 <mc:Choice Requires="wps">
@@ -8321,6 +8319,7 @@
             <w:r>
               <w:rPr>
                 <w:rFonts w:asciiTheme="majorBidi" w:hAnsiTheme="majorBidi" w:cstheme="majorBidi" w:hint="cs"/>
+                <w:noProof/>
               </w:rPr>
               <mc:AlternateContent>
                 <mc:Choice Requires="wps">
@@ -8443,6 +8442,7 @@
             <w:r>
               <w:rPr>
                 <w:rFonts w:asciiTheme="majorBidi" w:hAnsiTheme="majorBidi" w:cstheme="majorBidi" w:hint="cs"/>
+                <w:noProof/>
               </w:rPr>
               <mc:AlternateContent>
                 <mc:Choice Requires="wps">
@@ -8585,6 +8585,7 @@
             <w:r>
               <w:rPr>
                 <w:rFonts w:asciiTheme="majorBidi" w:hAnsiTheme="majorBidi" w:cstheme="majorBidi" w:hint="cs"/>
+                <w:noProof/>
               </w:rPr>
               <mc:AlternateContent>
                 <mc:Choice Requires="wps">
@@ -8841,6 +8842,7 @@
             <w:r>
               <w:rPr>
                 <w:rFonts w:asciiTheme="majorBidi" w:hAnsiTheme="majorBidi" w:cstheme="majorBidi" w:hint="cs"/>
+                <w:noProof/>
               </w:rPr>
               <mc:AlternateContent>
                 <mc:Choice Requires="wps">
@@ -8969,7 +8971,7 @@
                                   <w:pPr>
                                     <w:jc w:val="center"/>
                                     <w:rPr>
-                                      <w:rFonts w:asciiTheme="majorBidi" w:hAnsiTheme="majorBidi" w:cstheme="majorBidi"/>
+                                      <w:rFonts w:asciiTheme="majorBidi" w:hAnsiTheme="majorBidi" w:cstheme="majorBidi" w:hint="cs"/>
                                       <w:sz w:val="28"/>
                                     </w:rPr>
                                   </w:pPr>
@@ -8979,7 +8981,7 @@
                                       <w:sz w:val="28"/>
                                       <w:cs/>
                                     </w:rPr>
-                                    <w:t>พิจารณา</w:t>
+                                    <w:t>เจอโรค</w:t>
                                   </w:r>
                                 </w:p>
                               </w:txbxContent>
@@ -9015,7 +9017,7 @@
                             <w:pPr>
                               <w:jc w:val="center"/>
                               <w:rPr>
-                                <w:rFonts w:asciiTheme="majorBidi" w:hAnsiTheme="majorBidi" w:cstheme="majorBidi"/>
+                                <w:rFonts w:asciiTheme="majorBidi" w:hAnsiTheme="majorBidi" w:cstheme="majorBidi" w:hint="cs"/>
                                 <w:sz w:val="28"/>
                               </w:rPr>
                             </w:pPr>
@@ -9025,7 +9027,7 @@
                                 <w:sz w:val="28"/>
                                 <w:cs/>
                               </w:rPr>
-                              <w:t>พิจารณา</w:t>
+                              <w:t>เจอโรค</w:t>
                             </w:r>
                           </w:p>
                         </w:txbxContent>
@@ -9038,6 +9040,7 @@
             <w:r>
               <w:rPr>
                 <w:rFonts w:asciiTheme="majorBidi" w:hAnsiTheme="majorBidi" w:cstheme="majorBidi" w:hint="cs"/>
+                <w:noProof/>
               </w:rPr>
               <mc:AlternateContent>
                 <mc:Choice Requires="wps">
@@ -9113,6 +9116,7 @@
             <w:r>
               <w:rPr>
                 <w:rFonts w:asciiTheme="majorBidi" w:hAnsiTheme="majorBidi" w:cstheme="majorBidi" w:hint="cs"/>
+                <w:noProof/>
               </w:rPr>
               <mc:AlternateContent>
                 <mc:Choice Requires="wps">
@@ -9168,7 +9172,7 @@
                                   <w:pPr>
                                     <w:jc w:val="center"/>
                                     <w:rPr>
-                                      <w:rFonts w:asciiTheme="majorBidi" w:hAnsiTheme="majorBidi" w:cstheme="majorBidi" w:hint="cs"/>
+                                      <w:rFonts w:asciiTheme="majorBidi" w:hAnsiTheme="majorBidi" w:cstheme="majorBidi"/>
                                       <w:sz w:val="28"/>
                                       <w:cs/>
                                     </w:rPr>
@@ -9237,6 +9241,7 @@
             <w:r>
               <w:rPr>
                 <w:rFonts w:asciiTheme="majorBidi" w:hAnsiTheme="majorBidi" w:cstheme="majorBidi" w:hint="cs"/>
+                <w:noProof/>
               </w:rPr>
               <mc:AlternateContent>
                 <mc:Choice Requires="wps">
@@ -9521,6 +9526,7 @@
             <w:r>
               <w:rPr>
                 <w:rFonts w:asciiTheme="majorBidi" w:hAnsiTheme="majorBidi" w:cstheme="majorBidi" w:hint="cs"/>
+                <w:noProof/>
               </w:rPr>
               <mc:AlternateContent>
                 <mc:Choice Requires="wps">
@@ -9596,6 +9602,7 @@
             <w:r>
               <w:rPr>
                 <w:rFonts w:asciiTheme="majorBidi" w:hAnsiTheme="majorBidi" w:cstheme="majorBidi" w:hint="cs"/>
+                <w:noProof/>
               </w:rPr>
               <mc:AlternateContent>
                 <mc:Choice Requires="wps">
@@ -9651,7 +9658,7 @@
                                   <w:pPr>
                                     <w:jc w:val="center"/>
                                     <w:rPr>
-                                      <w:rFonts w:asciiTheme="majorBidi" w:hAnsiTheme="majorBidi" w:cstheme="majorBidi" w:hint="cs"/>
+                                      <w:rFonts w:asciiTheme="majorBidi" w:hAnsiTheme="majorBidi" w:cstheme="majorBidi"/>
                                       <w:sz w:val="24"/>
                                       <w:szCs w:val="24"/>
                                       <w:cs/>
@@ -9736,6 +9743,7 @@
             <w:r>
               <w:rPr>
                 <w:rFonts w:asciiTheme="majorBidi" w:hAnsiTheme="majorBidi" w:cstheme="majorBidi" w:hint="cs"/>
+                <w:noProof/>
               </w:rPr>
               <mc:AlternateContent>
                 <mc:Choice Requires="wps">
@@ -9791,7 +9799,7 @@
                                   <w:pPr>
                                     <w:jc w:val="center"/>
                                     <w:rPr>
-                                      <w:rFonts w:asciiTheme="majorBidi" w:hAnsiTheme="majorBidi" w:cstheme="majorBidi" w:hint="cs"/>
+                                      <w:rFonts w:asciiTheme="majorBidi" w:hAnsiTheme="majorBidi" w:cstheme="majorBidi"/>
                                       <w:sz w:val="28"/>
                                       <w:cs/>
                                     </w:rPr>
@@ -9860,6 +9868,7 @@
             <w:r>
               <w:rPr>
                 <w:rFonts w:asciiTheme="majorBidi" w:hAnsiTheme="majorBidi" w:cstheme="majorBidi" w:hint="cs"/>
+                <w:noProof/>
               </w:rPr>
               <mc:AlternateContent>
                 <mc:Choice Requires="wps">
@@ -9939,20 +9948,20 @@
     <w:tbl>
       <w:tblPr>
         <w:tblStyle w:val="TableGrid"/>
-        <w:tblW w:w="9170" w:type="dxa"/>
+        <w:tblW w:w="9654" w:type="dxa"/>
         <w:tblLook w:val="04A0" w:firstRow="1" w:lastRow="0" w:firstColumn="1" w:lastColumn="0" w:noHBand="0" w:noVBand="1"/>
       </w:tblPr>
       <w:tblGrid>
-        <w:gridCol w:w="4584"/>
-        <w:gridCol w:w="4586"/>
+        <w:gridCol w:w="4825"/>
+        <w:gridCol w:w="4829"/>
       </w:tblGrid>
       <w:tr>
         <w:trPr>
-          <w:trHeight w:val="416"/>
+          <w:trHeight w:val="132"/>
         </w:trPr>
         <w:tc>
           <w:tcPr>
-            <w:tcW w:w="9170" w:type="dxa"/>
+            <w:tcW w:w="9654" w:type="dxa"/>
             <w:gridSpan w:val="2"/>
           </w:tcPr>
           <w:p>
@@ -9966,6 +9975,7 @@
                 <w:szCs w:val="40"/>
               </w:rPr>
             </w:pPr>
+            <w:bookmarkStart w:id="0" w:name="_Hlk25930956"/>
             <w:r>
               <w:rPr>
                 <w:rStyle w:val="normaltextrun"/>
@@ -9986,11 +9996,11 @@
       </w:tr>
       <w:tr>
         <w:trPr>
-          <w:trHeight w:val="466"/>
+          <w:trHeight w:val="196"/>
         </w:trPr>
         <w:tc>
           <w:tcPr>
-            <w:tcW w:w="4584" w:type="dxa"/>
+            <w:tcW w:w="4825" w:type="dxa"/>
           </w:tcPr>
           <w:p>
             <w:pPr>
@@ -10016,7 +10026,7 @@
         </w:tc>
         <w:tc>
           <w:tcPr>
-            <w:tcW w:w="4585" w:type="dxa"/>
+            <w:tcW w:w="4829" w:type="dxa"/>
           </w:tcPr>
           <w:p>
             <w:pPr>
@@ -10042,11 +10052,11 @@
       </w:tr>
       <w:tr>
         <w:trPr>
-          <w:trHeight w:val="9946"/>
+          <w:trHeight w:val="11712"/>
         </w:trPr>
         <w:tc>
           <w:tcPr>
-            <w:tcW w:w="4584" w:type="dxa"/>
+            <w:tcW w:w="4825" w:type="dxa"/>
           </w:tcPr>
           <w:p>
             <w:pPr>
@@ -10062,18 +10072,18 @@
               <mc:AlternateContent>
                 <mc:Choice Requires="wps">
                   <w:drawing>
-                    <wp:anchor distT="0" distB="0" distL="114300" distR="114300" simplePos="0" relativeHeight="251824128" behindDoc="0" locked="0" layoutInCell="1" allowOverlap="1" wp14:anchorId="663D6B77" wp14:editId="134AAF2E">
+                    <wp:anchor distT="0" distB="0" distL="114300" distR="114300" simplePos="0" relativeHeight="251933696" behindDoc="0" locked="0" layoutInCell="1" allowOverlap="1" wp14:anchorId="089641FB" wp14:editId="31979DD8">
                       <wp:simplePos x="0" y="0"/>
                       <wp:positionH relativeFrom="column">
-                        <wp:posOffset>1360229</wp:posOffset>
+                        <wp:posOffset>1472092</wp:posOffset>
                       </wp:positionH>
                       <wp:positionV relativeFrom="paragraph">
-                        <wp:posOffset>4378864</wp:posOffset>
+                        <wp:posOffset>3258185</wp:posOffset>
                       </wp:positionV>
-                      <wp:extent cx="2441275" cy="500332"/>
-                      <wp:effectExtent l="19050" t="0" r="73660" b="90805"/>
+                      <wp:extent cx="3096000" cy="179705"/>
+                      <wp:effectExtent l="0" t="0" r="9525" b="29845"/>
                       <wp:wrapNone/>
-                      <wp:docPr id="155" name="Connector: Elbow 155"/>
+                      <wp:docPr id="3" name="Connector: Elbow 3"/>
                       <wp:cNvGraphicFramePr/>
                       <a:graphic xmlns:a="http://schemas.openxmlformats.org/drawingml/2006/main">
                         <a:graphicData uri="http://schemas.microsoft.com/office/word/2010/wordprocessingShape">
@@ -10082,18 +10092,17 @@
                             <wps:spPr>
                               <a:xfrm>
                                 <a:off x="0" y="0"/>
-                                <a:ext cx="2441275" cy="500332"/>
+                                <a:ext cx="3096000" cy="179705"/>
                               </a:xfrm>
                               <a:prstGeom prst="bentConnector3">
                                 <a:avLst>
-                                  <a:gd name="adj1" fmla="val -537"/>
+                                  <a:gd name="adj1" fmla="val 181"/>
                                 </a:avLst>
                               </a:prstGeom>
                               <a:ln w="12700">
                                 <a:solidFill>
                                   <a:schemeClr val="tx1"/>
                                 </a:solidFill>
-                                <a:tailEnd type="triangle"/>
                               </a:ln>
                             </wps:spPr>
                             <wps:style>
@@ -10114,102 +10123,6 @@
                           </wps:wsp>
                         </a:graphicData>
                       </a:graphic>
-                    </wp:anchor>
-                  </w:drawing>
-                </mc:Choice>
-                <mc:Fallback>
-                  <w:pict>
-                    <v:shape w14:anchorId="38E374E2" id="Connector: Elbow 155" o:spid="_x0000_s1026" type="#_x0000_t34" style="position:absolute;margin-left:107.1pt;margin-top:344.8pt;width:192.25pt;height:39.4pt;z-index:251824128;visibility:visible;mso-wrap-style:square;mso-wrap-distance-left:9pt;mso-wrap-distance-top:0;mso-wrap-distance-right:9pt;mso-wrap-distance-bottom:0;mso-position-horizontal:absolute;mso-position-horizontal-relative:text;mso-position-vertical:absolute;mso-position-vertical-relative:text" o:gfxdata="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" adj="-116" strokecolor="black [3213]" strokeweight="1pt">
-                      <v:stroke endarrow="block"/>
-                    </v:shape>
-                  </w:pict>
-                </mc:Fallback>
-              </mc:AlternateContent>
-            </w:r>
-            <w:r>
-              <w:rPr>
-                <w:rFonts w:asciiTheme="majorBidi" w:hAnsiTheme="majorBidi" w:cstheme="majorBidi" w:hint="cs"/>
-              </w:rPr>
-              <mc:AlternateContent>
-                <mc:Choice Requires="wps">
-                  <w:drawing>
-                    <wp:anchor distT="0" distB="0" distL="114300" distR="114300" simplePos="0" relativeHeight="251817984" behindDoc="0" locked="0" layoutInCell="1" allowOverlap="1" wp14:anchorId="377AB3D4" wp14:editId="490AA536">
-                      <wp:simplePos x="0" y="0"/>
-                      <wp:positionH relativeFrom="column">
-                        <wp:posOffset>539595</wp:posOffset>
-                      </wp:positionH>
-                      <wp:positionV relativeFrom="paragraph">
-                        <wp:posOffset>3918021</wp:posOffset>
-                      </wp:positionV>
-                      <wp:extent cx="1639019" cy="457200"/>
-                      <wp:effectExtent l="0" t="0" r="18415" b="19050"/>
-                      <wp:wrapNone/>
-                      <wp:docPr id="150" name="Flowchart: Terminator 150"/>
-                      <wp:cNvGraphicFramePr/>
-                      <a:graphic xmlns:a="http://schemas.openxmlformats.org/drawingml/2006/main">
-                        <a:graphicData uri="http://schemas.microsoft.com/office/word/2010/wordprocessingShape">
-                          <wps:wsp>
-                            <wps:cNvSpPr/>
-                            <wps:spPr>
-                              <a:xfrm>
-                                <a:off x="0" y="0"/>
-                                <a:ext cx="1639019" cy="457200"/>
-                              </a:xfrm>
-                              <a:prstGeom prst="flowChartTerminator">
-                                <a:avLst/>
-                              </a:prstGeom>
-                              <a:ln>
-                                <a:solidFill>
-                                  <a:schemeClr val="tx1"/>
-                                </a:solidFill>
-                              </a:ln>
-                            </wps:spPr>
-                            <wps:style>
-                              <a:lnRef idx="2">
-                                <a:schemeClr val="accent6"/>
-                              </a:lnRef>
-                              <a:fillRef idx="1">
-                                <a:schemeClr val="lt1"/>
-                              </a:fillRef>
-                              <a:effectRef idx="0">
-                                <a:schemeClr val="accent6"/>
-                              </a:effectRef>
-                              <a:fontRef idx="minor">
-                                <a:schemeClr val="dk1"/>
-                              </a:fontRef>
-                            </wps:style>
-                            <wps:txbx>
-                              <w:txbxContent>
-                                <w:p>
-                                  <w:pPr>
-                                    <w:jc w:val="center"/>
-                                    <w:rPr>
-                                      <w:rFonts w:asciiTheme="majorBidi" w:hAnsiTheme="majorBidi" w:cstheme="majorBidi"/>
-                                      <w:sz w:val="28"/>
-                                    </w:rPr>
-                                  </w:pPr>
-                                  <w:r>
-                                    <w:rPr>
-                                      <w:rFonts w:asciiTheme="majorBidi" w:hAnsiTheme="majorBidi" w:cstheme="majorBidi" w:hint="cs"/>
-                                      <w:color w:val="000000" w:themeColor="text1"/>
-                                      <w:sz w:val="32"/>
-                                      <w:szCs w:val="32"/>
-                                      <w:cs/>
-                                    </w:rPr>
-                                    <w:t>เลือกจังหวัดที่ต้องการ</w:t>
-                                  </w:r>
-                                </w:p>
-                              </w:txbxContent>
-                            </wps:txbx>
-                            <wps:bodyPr rot="0" spcFirstLastPara="0" vertOverflow="overflow" horzOverflow="overflow" vert="horz" wrap="square" lIns="91440" tIns="45720" rIns="91440" bIns="45720" numCol="1" spcCol="0" rtlCol="0" fromWordArt="0" anchor="ctr" anchorCtr="0" forceAA="0" compatLnSpc="1">
-                              <a:prstTxWarp prst="textNoShape">
-                                <a:avLst/>
-                              </a:prstTxWarp>
-                              <a:noAutofit/>
-                            </wps:bodyPr>
-                          </wps:wsp>
-                        </a:graphicData>
-                      </a:graphic>
                       <wp14:sizeRelH relativeFrom="margin">
                         <wp14:pctWidth>0</wp14:pctWidth>
                       </wp14:sizeRelH>
@@ -10221,31 +10134,18 @@
                 </mc:Choice>
                 <mc:Fallback>
                   <w:pict>
-                    <v:shape w14:anchorId="377AB3D4" id="Flowchart: Terminator 150" o:spid="_x0000_s1058" type="#_x0000_t116" style="position:absolute;margin-left:42.5pt;margin-top:308.5pt;width:129.05pt;height:36pt;z-index:251817984;visibility:visible;mso-wrap-style:square;mso-width-percent:0;mso-height-percent:0;mso-wrap-distance-left:9pt;mso-wrap-distance-top:0;mso-wrap-distance-right:9pt;mso-wrap-distance-bottom:0;mso-position-horizontal:absolute;mso-position-horizontal-relative:text;mso-position-vertical:absolute;mso-position-vertical-relative:text;mso-width-percent:0;mso-height-percent:0;mso-width-relative:margin;mso-height-relative:margin;v-text-anchor:middle" o:gfxdata="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" fillcolor="white [3201]" strokecolor="black [3213]" strokeweight="1pt">
-                      <v:textbox>
-                        <w:txbxContent>
-                          <w:p>
-                            <w:pPr>
-                              <w:jc w:val="center"/>
-                              <w:rPr>
-                                <w:rFonts w:asciiTheme="majorBidi" w:hAnsiTheme="majorBidi" w:cstheme="majorBidi"/>
-                                <w:sz w:val="28"/>
-                              </w:rPr>
-                            </w:pPr>
-                            <w:r>
-                              <w:rPr>
-                                <w:rFonts w:asciiTheme="majorBidi" w:hAnsiTheme="majorBidi" w:cstheme="majorBidi" w:hint="cs"/>
-                                <w:color w:val="000000" w:themeColor="text1"/>
-                                <w:sz w:val="32"/>
-                                <w:szCs w:val="32"/>
-                                <w:cs/>
-                              </w:rPr>
-                              <w:t>เลือกจังหวัดที่ต้องการ</w:t>
-                            </w:r>
-                          </w:p>
-                        </w:txbxContent>
-                      </v:textbox>
-                    </v:shape>
+                    <v:shapetype w14:anchorId="0514EC01" id="_x0000_t34" coordsize="21600,21600" o:spt="34" o:oned="t" adj="10800" path="m,l@0,0@0,21600,21600,21600e" filled="f">
+                      <v:stroke joinstyle="miter"/>
+                      <v:formulas>
+                        <v:f eqn="val #0"/>
+                      </v:formulas>
+                      <v:path arrowok="t" fillok="f" o:connecttype="none"/>
+                      <v:handles>
+                        <v:h position="#0,center"/>
+                      </v:handles>
+                      <o:lock v:ext="edit" shapetype="t"/>
+                    </v:shapetype>
+                    <v:shape id="Connector: Elbow 3" o:spid="_x0000_s1026" type="#_x0000_t34" style="position:absolute;margin-left:115.9pt;margin-top:256.55pt;width:243.8pt;height:14.15pt;z-index:251933696;visibility:visible;mso-wrap-style:square;mso-width-percent:0;mso-height-percent:0;mso-wrap-distance-left:9pt;mso-wrap-distance-top:0;mso-wrap-distance-right:9pt;mso-wrap-distance-bottom:0;mso-position-horizontal:absolute;mso-position-horizontal-relative:text;mso-position-vertical:absolute;mso-position-vertical-relative:text;mso-width-percent:0;mso-height-percent:0;mso-width-relative:margin;mso-height-relative:margin" o:gfxdata="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" adj="39" strokecolor="black [3213]" strokeweight="1pt"/>
                   </w:pict>
                 </mc:Fallback>
               </mc:AlternateContent>
@@ -10253,20 +10153,93 @@
             <w:r>
               <w:rPr>
                 <w:rFonts w:asciiTheme="majorBidi" w:hAnsiTheme="majorBidi" w:cstheme="majorBidi" w:hint="cs"/>
+                <w:noProof/>
               </w:rPr>
               <mc:AlternateContent>
                 <mc:Choice Requires="wps">
                   <w:drawing>
-                    <wp:anchor distT="0" distB="0" distL="114300" distR="114300" simplePos="0" relativeHeight="251815936" behindDoc="0" locked="0" layoutInCell="1" allowOverlap="1" wp14:anchorId="7A9BB775" wp14:editId="718437D0">
+                    <wp:anchor distT="0" distB="0" distL="114300" distR="114300" simplePos="0" relativeHeight="251820032" behindDoc="0" locked="0" layoutInCell="1" allowOverlap="1" wp14:anchorId="6EC9BEF7" wp14:editId="6699712F">
                       <wp:simplePos x="0" y="0"/>
                       <wp:positionH relativeFrom="column">
-                        <wp:posOffset>2037715</wp:posOffset>
+                        <wp:posOffset>1426107</wp:posOffset>
                       </wp:positionH>
                       <wp:positionV relativeFrom="paragraph">
-                        <wp:posOffset>2863215</wp:posOffset>
+                        <wp:posOffset>2440940</wp:posOffset>
                       </wp:positionV>
-                      <wp:extent cx="1476000" cy="0"/>
-                      <wp:effectExtent l="0" t="76200" r="10160" b="95250"/>
+                      <wp:extent cx="3053715" cy="180000"/>
+                      <wp:effectExtent l="0" t="0" r="32385" b="29845"/>
+                      <wp:wrapNone/>
+                      <wp:docPr id="151" name="Connector: Elbow 151"/>
+                      <wp:cNvGraphicFramePr/>
+                      <a:graphic xmlns:a="http://schemas.openxmlformats.org/drawingml/2006/main">
+                        <a:graphicData uri="http://schemas.microsoft.com/office/word/2010/wordprocessingShape">
+                          <wps:wsp>
+                            <wps:cNvCnPr/>
+                            <wps:spPr>
+                              <a:xfrm flipH="1">
+                                <a:off x="0" y="0"/>
+                                <a:ext cx="3053715" cy="180000"/>
+                              </a:xfrm>
+                              <a:prstGeom prst="bentConnector3">
+                                <a:avLst>
+                                  <a:gd name="adj1" fmla="val -1"/>
+                                </a:avLst>
+                              </a:prstGeom>
+                              <a:ln w="12700">
+                                <a:solidFill>
+                                  <a:schemeClr val="tx1"/>
+                                </a:solidFill>
+                              </a:ln>
+                            </wps:spPr>
+                            <wps:style>
+                              <a:lnRef idx="1">
+                                <a:schemeClr val="dk1"/>
+                              </a:lnRef>
+                              <a:fillRef idx="0">
+                                <a:schemeClr val="dk1"/>
+                              </a:fillRef>
+                              <a:effectRef idx="0">
+                                <a:schemeClr val="dk1"/>
+                              </a:effectRef>
+                              <a:fontRef idx="minor">
+                                <a:schemeClr val="tx1"/>
+                              </a:fontRef>
+                            </wps:style>
+                            <wps:bodyPr/>
+                          </wps:wsp>
+                        </a:graphicData>
+                      </a:graphic>
+                      <wp14:sizeRelV relativeFrom="margin">
+                        <wp14:pctHeight>0</wp14:pctHeight>
+                      </wp14:sizeRelV>
+                    </wp:anchor>
+                  </w:drawing>
+                </mc:Choice>
+                <mc:Fallback>
+                  <w:pict>
+                    <v:shape w14:anchorId="720E7172" id="Connector: Elbow 151" o:spid="_x0000_s1026" type="#_x0000_t34" style="position:absolute;margin-left:112.3pt;margin-top:192.2pt;width:240.45pt;height:14.15pt;flip:x;z-index:251820032;visibility:visible;mso-wrap-style:square;mso-height-percent:0;mso-wrap-distance-left:9pt;mso-wrap-distance-top:0;mso-wrap-distance-right:9pt;mso-wrap-distance-bottom:0;mso-position-horizontal:absolute;mso-position-horizontal-relative:text;mso-position-vertical:absolute;mso-position-vertical-relative:text;mso-height-percent:0;mso-height-relative:margin" o:gfxdata="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" adj="0" strokecolor="black [3213]" strokeweight="1pt"/>
+                  </w:pict>
+                </mc:Fallback>
+              </mc:AlternateContent>
+            </w:r>
+            <w:r>
+              <w:rPr>
+                <w:rFonts w:asciiTheme="majorBidi" w:hAnsiTheme="majorBidi" w:cstheme="majorBidi" w:hint="cs"/>
+                <w:noProof/>
+              </w:rPr>
+              <mc:AlternateContent>
+                <mc:Choice Requires="wps">
+                  <w:drawing>
+                    <wp:anchor distT="0" distB="0" distL="114300" distR="114300" simplePos="0" relativeHeight="251815936" behindDoc="0" locked="0" layoutInCell="1" allowOverlap="1" wp14:anchorId="7A9BB775" wp14:editId="402B66A1">
+                      <wp:simplePos x="0" y="0"/>
+                      <wp:positionH relativeFrom="column">
+                        <wp:posOffset>2052320</wp:posOffset>
+                      </wp:positionH>
+                      <wp:positionV relativeFrom="paragraph">
+                        <wp:posOffset>2107565</wp:posOffset>
+                      </wp:positionV>
+                      <wp:extent cx="1656000" cy="0"/>
+                      <wp:effectExtent l="0" t="76200" r="20955" b="95250"/>
                       <wp:wrapNone/>
                       <wp:docPr id="149" name="Straight Arrow Connector 149"/>
                       <wp:cNvGraphicFramePr/>
@@ -10277,7 +10250,7 @@
                             <wps:spPr>
                               <a:xfrm>
                                 <a:off x="0" y="0"/>
-                                <a:ext cx="1476000" cy="0"/>
+                                <a:ext cx="1656000" cy="0"/>
                               </a:xfrm>
                               <a:prstGeom prst="straightConnector1">
                                 <a:avLst/>
@@ -10315,7 +10288,11 @@
                 </mc:Choice>
                 <mc:Fallback>
                   <w:pict>
-                    <v:shape w14:anchorId="1F7BF871" id="Straight Arrow Connector 149" o:spid="_x0000_s1026" type="#_x0000_t32" style="position:absolute;margin-left:160.45pt;margin-top:225.45pt;width:116.2pt;height:0;z-index:251815936;visibility:visible;mso-wrap-style:square;mso-width-percent:0;mso-wrap-distance-left:9pt;mso-wrap-distance-top:0;mso-wrap-distance-right:9pt;mso-wrap-distance-bottom:0;mso-position-horizontal:absolute;mso-position-horizontal-relative:text;mso-position-vertical:absolute;mso-position-vertical-relative:text;mso-width-percent:0;mso-width-relative:margin" o:gfxdata="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" strokecolor="black [3213]" strokeweight="1pt">
+                    <v:shapetype w14:anchorId="228FB459" id="_x0000_t32" coordsize="21600,21600" o:spt="32" o:oned="t" path="m,l21600,21600e" filled="f">
+                      <v:path arrowok="t" fillok="f" o:connecttype="none"/>
+                      <o:lock v:ext="edit" shapetype="t"/>
+                    </v:shapetype>
+                    <v:shape id="Straight Arrow Connector 149" o:spid="_x0000_s1026" type="#_x0000_t32" style="position:absolute;margin-left:161.6pt;margin-top:165.95pt;width:130.4pt;height:0;z-index:251815936;visibility:visible;mso-wrap-style:square;mso-width-percent:0;mso-wrap-distance-left:9pt;mso-wrap-distance-top:0;mso-wrap-distance-right:9pt;mso-wrap-distance-bottom:0;mso-position-horizontal:absolute;mso-position-horizontal-relative:text;mso-position-vertical:absolute;mso-position-vertical-relative:text;mso-width-percent:0;mso-width-relative:margin" o:gfxdata="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" strokecolor="black [3213]" strokeweight="1pt">
                       <v:stroke endarrow="block" joinstyle="miter"/>
                     </v:shape>
                   </w:pict>
@@ -10325,200 +10302,21 @@
             <w:r>
               <w:rPr>
                 <w:rFonts w:asciiTheme="majorBidi" w:hAnsiTheme="majorBidi" w:cstheme="majorBidi" w:hint="cs"/>
+                <w:noProof/>
               </w:rPr>
               <mc:AlternateContent>
                 <mc:Choice Requires="wps">
                   <w:drawing>
-                    <wp:anchor distT="0" distB="0" distL="114300" distR="114300" simplePos="0" relativeHeight="251808768" behindDoc="0" locked="0" layoutInCell="1" allowOverlap="1" wp14:anchorId="62CC9638" wp14:editId="785E1EAB">
+                    <wp:anchor distT="0" distB="0" distL="114300" distR="114300" simplePos="0" relativeHeight="251810816" behindDoc="0" locked="0" layoutInCell="1" allowOverlap="1" wp14:anchorId="259A3048" wp14:editId="440A786F">
                       <wp:simplePos x="0" y="0"/>
                       <wp:positionH relativeFrom="column">
-                        <wp:posOffset>527743</wp:posOffset>
+                        <wp:posOffset>1291752</wp:posOffset>
                       </wp:positionH>
                       <wp:positionV relativeFrom="paragraph">
-                        <wp:posOffset>2406105</wp:posOffset>
+                        <wp:posOffset>1320165</wp:posOffset>
                       </wp:positionV>
-                      <wp:extent cx="1504950" cy="861060"/>
-                      <wp:effectExtent l="0" t="0" r="19050" b="15240"/>
-                      <wp:wrapNone/>
-                      <wp:docPr id="145" name="Flowchart: Terminator 145"/>
-                      <wp:cNvGraphicFramePr/>
-                      <a:graphic xmlns:a="http://schemas.openxmlformats.org/drawingml/2006/main">
-                        <a:graphicData uri="http://schemas.microsoft.com/office/word/2010/wordprocessingShape">
-                          <wps:wsp>
-                            <wps:cNvSpPr/>
-                            <wps:spPr>
-                              <a:xfrm>
-                                <a:off x="0" y="0"/>
-                                <a:ext cx="1504950" cy="861060"/>
-                              </a:xfrm>
-                              <a:prstGeom prst="flowChartTerminator">
-                                <a:avLst/>
-                              </a:prstGeom>
-                              <a:ln>
-                                <a:solidFill>
-                                  <a:schemeClr val="tx1"/>
-                                </a:solidFill>
-                              </a:ln>
-                            </wps:spPr>
-                            <wps:style>
-                              <a:lnRef idx="2">
-                                <a:schemeClr val="accent6"/>
-                              </a:lnRef>
-                              <a:fillRef idx="1">
-                                <a:schemeClr val="lt1"/>
-                              </a:fillRef>
-                              <a:effectRef idx="0">
-                                <a:schemeClr val="accent6"/>
-                              </a:effectRef>
-                              <a:fontRef idx="minor">
-                                <a:schemeClr val="dk1"/>
-                              </a:fontRef>
-                            </wps:style>
-                            <wps:txbx>
-                              <w:txbxContent>
-                                <w:p>
-                                  <w:pPr>
-                                    <w:jc w:val="center"/>
-                                    <w:rPr>
-                                      <w:rFonts w:asciiTheme="majorBidi" w:hAnsiTheme="majorBidi" w:cstheme="majorBidi"/>
-                                      <w:sz w:val="28"/>
-                                    </w:rPr>
-                                  </w:pPr>
-                                  <w:r>
-                                    <w:rPr>
-                                      <w:rFonts w:asciiTheme="majorBidi" w:hAnsiTheme="majorBidi" w:cs="Angsana New"/>
-                                      <w:sz w:val="28"/>
-                                      <w:cs/>
-                                    </w:rPr>
-                                    <w:t xml:space="preserve">เลือกรูปแบบการเสดงผล </w:t>
-                                  </w:r>
-                                  <w:r>
-                                    <w:rPr>
-                                      <w:rFonts w:asciiTheme="majorBidi" w:hAnsiTheme="majorBidi" w:cs="Angsana New"/>
-                                      <w:sz w:val="28"/>
-                                    </w:rPr>
-                                    <w:t>“</w:t>
-                                  </w:r>
-                                  <w:r>
-                                    <w:rPr>
-                                      <w:rFonts w:asciiTheme="majorBidi" w:hAnsiTheme="majorBidi" w:cs="Angsana New" w:hint="cs"/>
-                                      <w:sz w:val="28"/>
-                                      <w:cs/>
-                                    </w:rPr>
-                                    <w:t>แสดง</w:t>
-                                  </w:r>
-                                  <w:r>
-                                    <w:rPr>
-                                      <w:rFonts w:asciiTheme="majorBidi" w:hAnsiTheme="majorBidi" w:cs="Angsana New"/>
-                                      <w:sz w:val="28"/>
-                                      <w:cs/>
-                                    </w:rPr>
-                                    <w:t>เฉพาะจังหวัด</w:t>
-                                  </w:r>
-                                  <w:r>
-                                    <w:rPr>
-                                      <w:rFonts w:asciiTheme="majorBidi" w:hAnsiTheme="majorBidi" w:cs="Angsana New"/>
-                                      <w:sz w:val="28"/>
-                                    </w:rPr>
-                                    <w:t>”</w:t>
-                                  </w:r>
-                                </w:p>
-                              </w:txbxContent>
-                            </wps:txbx>
-                            <wps:bodyPr rot="0" spcFirstLastPara="0" vertOverflow="overflow" horzOverflow="overflow" vert="horz" wrap="square" lIns="91440" tIns="45720" rIns="91440" bIns="45720" numCol="1" spcCol="0" rtlCol="0" fromWordArt="0" anchor="ctr" anchorCtr="0" forceAA="0" compatLnSpc="1">
-                              <a:prstTxWarp prst="textNoShape">
-                                <a:avLst/>
-                              </a:prstTxWarp>
-                              <a:noAutofit/>
-                            </wps:bodyPr>
-                          </wps:wsp>
-                        </a:graphicData>
-                      </a:graphic>
-                      <wp14:sizeRelH relativeFrom="margin">
-                        <wp14:pctWidth>0</wp14:pctWidth>
-                      </wp14:sizeRelH>
-                      <wp14:sizeRelV relativeFrom="margin">
-                        <wp14:pctHeight>0</wp14:pctHeight>
-                      </wp14:sizeRelV>
-                    </wp:anchor>
-                  </w:drawing>
-                </mc:Choice>
-                <mc:Fallback>
-                  <w:pict>
-                    <v:shape w14:anchorId="62CC9638" id="Flowchart: Terminator 145" o:spid="_x0000_s1059" type="#_x0000_t116" style="position:absolute;margin-left:41.55pt;margin-top:189.45pt;width:118.5pt;height:67.8pt;z-index:251808768;visibility:visible;mso-wrap-style:square;mso-width-percent:0;mso-height-percent:0;mso-wrap-distance-left:9pt;mso-wrap-distance-top:0;mso-wrap-distance-right:9pt;mso-wrap-distance-bottom:0;mso-position-horizontal:absolute;mso-position-horizontal-relative:text;mso-position-vertical:absolute;mso-position-vertical-relative:text;mso-width-percent:0;mso-height-percent:0;mso-width-relative:margin;mso-height-relative:margin;v-text-anchor:middle" o:gfxdata="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" fillcolor="white [3201]" strokecolor="black [3213]" strokeweight="1pt">
-                      <v:textbox>
-                        <w:txbxContent>
-                          <w:p>
-                            <w:pPr>
-                              <w:jc w:val="center"/>
-                              <w:rPr>
-                                <w:rFonts w:asciiTheme="majorBidi" w:hAnsiTheme="majorBidi" w:cstheme="majorBidi"/>
-                                <w:sz w:val="28"/>
-                              </w:rPr>
-                            </w:pPr>
-                            <w:r>
-                              <w:rPr>
-                                <w:rFonts w:asciiTheme="majorBidi" w:hAnsiTheme="majorBidi" w:cs="Angsana New"/>
-                                <w:sz w:val="28"/>
-                                <w:cs/>
-                              </w:rPr>
-                              <w:t xml:space="preserve">เลือกรูปแบบการเสดงผล </w:t>
-                            </w:r>
-                            <w:r>
-                              <w:rPr>
-                                <w:rFonts w:asciiTheme="majorBidi" w:hAnsiTheme="majorBidi" w:cs="Angsana New"/>
-                                <w:sz w:val="28"/>
-                              </w:rPr>
-                              <w:t>“</w:t>
-                            </w:r>
-                            <w:r>
-                              <w:rPr>
-                                <w:rFonts w:asciiTheme="majorBidi" w:hAnsiTheme="majorBidi" w:cs="Angsana New" w:hint="cs"/>
-                                <w:sz w:val="28"/>
-                                <w:cs/>
-                              </w:rPr>
-                              <w:t>แสดง</w:t>
-                            </w:r>
-                            <w:r>
-                              <w:rPr>
-                                <w:rFonts w:asciiTheme="majorBidi" w:hAnsiTheme="majorBidi" w:cs="Angsana New"/>
-                                <w:sz w:val="28"/>
-                                <w:cs/>
-                              </w:rPr>
-                              <w:t>เฉพาะจังหวัด</w:t>
-                            </w:r>
-                            <w:r>
-                              <w:rPr>
-                                <w:rFonts w:asciiTheme="majorBidi" w:hAnsiTheme="majorBidi" w:cs="Angsana New"/>
-                                <w:sz w:val="28"/>
-                              </w:rPr>
-                              <w:t>”</w:t>
-                            </w:r>
-                          </w:p>
-                        </w:txbxContent>
-                      </v:textbox>
-                    </v:shape>
-                  </w:pict>
-                </mc:Fallback>
-              </mc:AlternateContent>
-            </w:r>
-            <w:r>
-              <w:rPr>
-                <w:rFonts w:asciiTheme="majorBidi" w:hAnsiTheme="majorBidi" w:cstheme="majorBidi" w:hint="cs"/>
-              </w:rPr>
-              <mc:AlternateContent>
-                <mc:Choice Requires="wps">
-                  <w:drawing>
-                    <wp:anchor distT="0" distB="0" distL="114300" distR="114300" simplePos="0" relativeHeight="251810816" behindDoc="0" locked="0" layoutInCell="1" allowOverlap="1" wp14:anchorId="259A3048" wp14:editId="4DCB8CEB">
-                      <wp:simplePos x="0" y="0"/>
-                      <wp:positionH relativeFrom="column">
-                        <wp:posOffset>1278890</wp:posOffset>
-                      </wp:positionH>
-                      <wp:positionV relativeFrom="paragraph">
-                        <wp:posOffset>1699895</wp:posOffset>
-                      </wp:positionV>
-                      <wp:extent cx="3053715" cy="301625"/>
-                      <wp:effectExtent l="0" t="0" r="32385" b="22225"/>
+                      <wp:extent cx="3203575" cy="179705"/>
+                      <wp:effectExtent l="0" t="0" r="34925" b="29845"/>
                       <wp:wrapNone/>
                       <wp:docPr id="146" name="Connector: Elbow 146"/>
                       <wp:cNvGraphicFramePr/>
@@ -10529,7 +10327,7 @@
                             <wps:spPr>
                               <a:xfrm flipH="1">
                                 <a:off x="0" y="0"/>
-                                <a:ext cx="3053715" cy="301625"/>
+                                <a:ext cx="3203575" cy="179705"/>
                               </a:xfrm>
                               <a:prstGeom prst="bentConnector3">
                                 <a:avLst>
@@ -10560,12 +10358,18 @@
                           </wps:wsp>
                         </a:graphicData>
                       </a:graphic>
+                      <wp14:sizeRelH relativeFrom="margin">
+                        <wp14:pctWidth>0</wp14:pctWidth>
+                      </wp14:sizeRelH>
+                      <wp14:sizeRelV relativeFrom="margin">
+                        <wp14:pctHeight>0</wp14:pctHeight>
+                      </wp14:sizeRelV>
                     </wp:anchor>
                   </w:drawing>
                 </mc:Choice>
                 <mc:Fallback>
                   <w:pict>
-                    <v:shape w14:anchorId="45FF28C5" id="Connector: Elbow 146" o:spid="_x0000_s1026" type="#_x0000_t34" style="position:absolute;margin-left:100.7pt;margin-top:133.85pt;width:240.45pt;height:23.75pt;flip:x;z-index:251810816;visibility:visible;mso-wrap-style:square;mso-wrap-distance-left:9pt;mso-wrap-distance-top:0;mso-wrap-distance-right:9pt;mso-wrap-distance-bottom:0;mso-position-horizontal:absolute;mso-position-horizontal-relative:text;mso-position-vertical:absolute;mso-position-vertical-relative:text" o:gfxdata="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" adj="0" strokecolor="black [3213]" strokeweight="1pt"/>
+                    <v:shape w14:anchorId="1644D811" id="Connector: Elbow 146" o:spid="_x0000_s1026" type="#_x0000_t34" style="position:absolute;margin-left:101.7pt;margin-top:103.95pt;width:252.25pt;height:14.15pt;flip:x;z-index:251810816;visibility:visible;mso-wrap-style:square;mso-width-percent:0;mso-height-percent:0;mso-wrap-distance-left:9pt;mso-wrap-distance-top:0;mso-wrap-distance-right:9pt;mso-wrap-distance-bottom:0;mso-position-horizontal:absolute;mso-position-horizontal-relative:text;mso-position-vertical:absolute;mso-position-vertical-relative:text;mso-width-percent:0;mso-height-percent:0;mso-width-relative:margin;mso-height-relative:margin" o:gfxdata="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" adj="0" strokecolor="black [3213]" strokeweight="1pt"/>
                   </w:pict>
                 </mc:Fallback>
               </mc:AlternateContent>
@@ -10573,22 +10377,152 @@
             <w:r>
               <w:rPr>
                 <w:rFonts w:asciiTheme="majorBidi" w:hAnsiTheme="majorBidi" w:cstheme="majorBidi" w:hint="cs"/>
+                <w:noProof/>
               </w:rPr>
               <mc:AlternateContent>
                 <mc:Choice Requires="wps">
                   <w:drawing>
-                    <wp:anchor distT="0" distB="0" distL="114300" distR="114300" simplePos="0" relativeHeight="251811840" behindDoc="0" locked="0" layoutInCell="1" allowOverlap="1" wp14:anchorId="1D16D65E" wp14:editId="14E9E485">
+                    <wp:anchor distT="0" distB="0" distL="114300" distR="114300" simplePos="0" relativeHeight="251817984" behindDoc="0" locked="0" layoutInCell="1" allowOverlap="1" wp14:anchorId="377AB3D4" wp14:editId="06AF4FFC">
                       <wp:simplePos x="0" y="0"/>
                       <wp:positionH relativeFrom="column">
-                        <wp:posOffset>1278986</wp:posOffset>
+                        <wp:posOffset>613543</wp:posOffset>
                       </wp:positionH>
                       <wp:positionV relativeFrom="paragraph">
-                        <wp:posOffset>2003197</wp:posOffset>
+                        <wp:posOffset>2800483</wp:posOffset>
                       </wp:positionV>
-                      <wp:extent cx="0" cy="386004"/>
-                      <wp:effectExtent l="76200" t="0" r="95250" b="52705"/>
+                      <wp:extent cx="1639019" cy="457200"/>
+                      <wp:effectExtent l="0" t="0" r="18415" b="19050"/>
                       <wp:wrapNone/>
-                      <wp:docPr id="147" name="Straight Arrow Connector 147"/>
+                      <wp:docPr id="150" name="Flowchart: Terminator 150"/>
+                      <wp:cNvGraphicFramePr/>
+                      <a:graphic xmlns:a="http://schemas.openxmlformats.org/drawingml/2006/main">
+                        <a:graphicData uri="http://schemas.microsoft.com/office/word/2010/wordprocessingShape">
+                          <wps:wsp>
+                            <wps:cNvSpPr/>
+                            <wps:spPr>
+                              <a:xfrm>
+                                <a:off x="0" y="0"/>
+                                <a:ext cx="1639019" cy="457200"/>
+                              </a:xfrm>
+                              <a:prstGeom prst="flowChartTerminator">
+                                <a:avLst/>
+                              </a:prstGeom>
+                              <a:ln>
+                                <a:solidFill>
+                                  <a:schemeClr val="tx1"/>
+                                </a:solidFill>
+                              </a:ln>
+                            </wps:spPr>
+                            <wps:style>
+                              <a:lnRef idx="2">
+                                <a:schemeClr val="accent6"/>
+                              </a:lnRef>
+                              <a:fillRef idx="1">
+                                <a:schemeClr val="lt1"/>
+                              </a:fillRef>
+                              <a:effectRef idx="0">
+                                <a:schemeClr val="accent6"/>
+                              </a:effectRef>
+                              <a:fontRef idx="minor">
+                                <a:schemeClr val="dk1"/>
+                              </a:fontRef>
+                            </wps:style>
+                            <wps:txbx>
+                              <w:txbxContent>
+                                <w:p>
+                                  <w:pPr>
+                                    <w:jc w:val="center"/>
+                                    <w:rPr>
+                                      <w:rFonts w:asciiTheme="majorBidi" w:hAnsiTheme="majorBidi" w:cstheme="majorBidi"/>
+                                      <w:sz w:val="28"/>
+                                    </w:rPr>
+                                  </w:pPr>
+                                  <w:r>
+                                    <w:rPr>
+                                      <w:rFonts w:asciiTheme="majorBidi" w:hAnsiTheme="majorBidi" w:cstheme="majorBidi" w:hint="cs"/>
+                                      <w:color w:val="000000" w:themeColor="text1"/>
+                                      <w:sz w:val="32"/>
+                                      <w:szCs w:val="32"/>
+                                      <w:cs/>
+                                    </w:rPr>
+                                    <w:t>เลือกจังหวัดที่ต้องการ</w:t>
+                                  </w:r>
+                                </w:p>
+                              </w:txbxContent>
+                            </wps:txbx>
+                            <wps:bodyPr rot="0" spcFirstLastPara="0" vertOverflow="overflow" horzOverflow="overflow" vert="horz" wrap="square" lIns="91440" tIns="45720" rIns="91440" bIns="45720" numCol="1" spcCol="0" rtlCol="0" fromWordArt="0" anchor="ctr" anchorCtr="0" forceAA="0" compatLnSpc="1">
+                              <a:prstTxWarp prst="textNoShape">
+                                <a:avLst/>
+                              </a:prstTxWarp>
+                              <a:noAutofit/>
+                            </wps:bodyPr>
+                          </wps:wsp>
+                        </a:graphicData>
+                      </a:graphic>
+                      <wp14:sizeRelH relativeFrom="margin">
+                        <wp14:pctWidth>0</wp14:pctWidth>
+                      </wp14:sizeRelH>
+                      <wp14:sizeRelV relativeFrom="margin">
+                        <wp14:pctHeight>0</wp14:pctHeight>
+                      </wp14:sizeRelV>
+                    </wp:anchor>
+                  </w:drawing>
+                </mc:Choice>
+                <mc:Fallback>
+                  <w:pict>
+                    <v:shapetype w14:anchorId="377AB3D4" id="_x0000_t116" coordsize="21600,21600" o:spt="116" path="m3475,qx,10800,3475,21600l18125,21600qx21600,10800,18125,xe">
+                      <v:stroke joinstyle="miter"/>
+                      <v:path gradientshapeok="t" o:connecttype="rect" textboxrect="1018,3163,20582,18437"/>
+                    </v:shapetype>
+                    <v:shape id="Flowchart: Terminator 150" o:spid="_x0000_s1058" type="#_x0000_t116" style="position:absolute;margin-left:48.3pt;margin-top:220.5pt;width:129.05pt;height:36pt;z-index:251817984;visibility:visible;mso-wrap-style:square;mso-width-percent:0;mso-height-percent:0;mso-wrap-distance-left:9pt;mso-wrap-distance-top:0;mso-wrap-distance-right:9pt;mso-wrap-distance-bottom:0;mso-position-horizontal:absolute;mso-position-horizontal-relative:text;mso-position-vertical:absolute;mso-position-vertical-relative:text;mso-width-percent:0;mso-height-percent:0;mso-width-relative:margin;mso-height-relative:margin;v-text-anchor:middle" o:gfxdata="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" fillcolor="white [3201]" strokecolor="black [3213]" strokeweight="1pt">
+                      <v:textbox>
+                        <w:txbxContent>
+                          <w:p>
+                            <w:pPr>
+                              <w:jc w:val="center"/>
+                              <w:rPr>
+                                <w:rFonts w:asciiTheme="majorBidi" w:hAnsiTheme="majorBidi" w:cstheme="majorBidi"/>
+                                <w:sz w:val="28"/>
+                              </w:rPr>
+                            </w:pPr>
+                            <w:r>
+                              <w:rPr>
+                                <w:rFonts w:asciiTheme="majorBidi" w:hAnsiTheme="majorBidi" w:cstheme="majorBidi" w:hint="cs"/>
+                                <w:color w:val="000000" w:themeColor="text1"/>
+                                <w:sz w:val="32"/>
+                                <w:szCs w:val="32"/>
+                                <w:cs/>
+                              </w:rPr>
+                              <w:t>เลือกจังหวัดที่ต้องการ</w:t>
+                            </w:r>
+                          </w:p>
+                        </w:txbxContent>
+                      </v:textbox>
+                    </v:shape>
+                  </w:pict>
+                </mc:Fallback>
+              </mc:AlternateContent>
+            </w:r>
+            <w:r>
+              <w:rPr>
+                <w:rFonts w:asciiTheme="majorBidi" w:hAnsiTheme="majorBidi" w:cstheme="majorBidi" w:hint="cs"/>
+                <w:noProof/>
+              </w:rPr>
+              <mc:AlternateContent>
+                <mc:Choice Requires="wps">
+                  <w:drawing>
+                    <wp:anchor distT="0" distB="0" distL="114300" distR="114300" simplePos="0" relativeHeight="251821056" behindDoc="0" locked="0" layoutInCell="1" allowOverlap="1" wp14:anchorId="17E46E4C" wp14:editId="15FFC846">
+                      <wp:simplePos x="0" y="0"/>
+                      <wp:positionH relativeFrom="column">
+                        <wp:posOffset>1432560</wp:posOffset>
+                      </wp:positionH>
+                      <wp:positionV relativeFrom="paragraph">
+                        <wp:posOffset>2621915</wp:posOffset>
+                      </wp:positionV>
+                      <wp:extent cx="0" cy="180000"/>
+                      <wp:effectExtent l="76200" t="0" r="57150" b="48895"/>
+                      <wp:wrapNone/>
+                      <wp:docPr id="152" name="Straight Arrow Connector 152"/>
                       <wp:cNvGraphicFramePr/>
                       <a:graphic xmlns:a="http://schemas.openxmlformats.org/drawingml/2006/main">
                         <a:graphicData uri="http://schemas.microsoft.com/office/word/2010/wordprocessingShape">
@@ -10597,7 +10531,7 @@
                             <wps:spPr>
                               <a:xfrm>
                                 <a:off x="0" y="0"/>
-                                <a:ext cx="0" cy="386004"/>
+                                <a:ext cx="0" cy="180000"/>
                               </a:xfrm>
                               <a:prstGeom prst="straightConnector1">
                                 <a:avLst/>
@@ -10627,12 +10561,15 @@
                           </wps:wsp>
                         </a:graphicData>
                       </a:graphic>
+                      <wp14:sizeRelV relativeFrom="margin">
+                        <wp14:pctHeight>0</wp14:pctHeight>
+                      </wp14:sizeRelV>
                     </wp:anchor>
                   </w:drawing>
                 </mc:Choice>
                 <mc:Fallback>
                   <w:pict>
-                    <v:shape w14:anchorId="1B372A99" id="Straight Arrow Connector 147" o:spid="_x0000_s1026" type="#_x0000_t32" style="position:absolute;margin-left:100.7pt;margin-top:157.75pt;width:0;height:30.4pt;z-index:251811840;visibility:visible;mso-wrap-style:square;mso-wrap-distance-left:9pt;mso-wrap-distance-top:0;mso-wrap-distance-right:9pt;mso-wrap-distance-bottom:0;mso-position-horizontal:absolute;mso-position-horizontal-relative:text;mso-position-vertical:absolute;mso-position-vertical-relative:text" o:gfxdata="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" strokecolor="black [3213]" strokeweight="1pt">
+                    <v:shape w14:anchorId="64030A6E" id="Straight Arrow Connector 152" o:spid="_x0000_s1026" type="#_x0000_t32" style="position:absolute;margin-left:112.8pt;margin-top:206.45pt;width:0;height:14.15pt;z-index:251821056;visibility:visible;mso-wrap-style:square;mso-height-percent:0;mso-wrap-distance-left:9pt;mso-wrap-distance-top:0;mso-wrap-distance-right:9pt;mso-wrap-distance-bottom:0;mso-position-horizontal:absolute;mso-position-horizontal-relative:text;mso-position-vertical:absolute;mso-position-vertical-relative:text;mso-height-percent:0;mso-height-relative:margin" o:gfxdata="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" strokecolor="black [3213]" strokeweight="1pt">
                       <v:stroke endarrow="block" joinstyle="miter"/>
                     </v:shape>
                   </w:pict>
@@ -10642,20 +10579,275 @@
             <w:r>
               <w:rPr>
                 <w:rFonts w:asciiTheme="majorBidi" w:hAnsiTheme="majorBidi" w:cstheme="majorBidi" w:hint="cs"/>
+                <w:noProof/>
               </w:rPr>
               <mc:AlternateContent>
                 <mc:Choice Requires="wps">
                   <w:drawing>
-                    <wp:anchor distT="0" distB="0" distL="114300" distR="114300" simplePos="0" relativeHeight="251804672" behindDoc="0" locked="0" layoutInCell="1" allowOverlap="1" wp14:anchorId="307BE3A7" wp14:editId="6BF0914A">
+                    <wp:anchor distT="0" distB="0" distL="114300" distR="114300" simplePos="0" relativeHeight="251808768" behindDoc="0" locked="0" layoutInCell="1" allowOverlap="1" wp14:anchorId="62CC9638" wp14:editId="52E94DA6">
+                      <wp:simplePos x="0" y="0"/>
+                      <wp:positionH relativeFrom="column">
+                        <wp:posOffset>538318</wp:posOffset>
+                      </wp:positionH>
+                      <wp:positionV relativeFrom="paragraph">
+                        <wp:posOffset>1661736</wp:posOffset>
+                      </wp:positionV>
+                      <wp:extent cx="1504950" cy="861060"/>
+                      <wp:effectExtent l="0" t="0" r="19050" b="15240"/>
+                      <wp:wrapNone/>
+                      <wp:docPr id="145" name="Flowchart: Terminator 145"/>
+                      <wp:cNvGraphicFramePr/>
+                      <a:graphic xmlns:a="http://schemas.openxmlformats.org/drawingml/2006/main">
+                        <a:graphicData uri="http://schemas.microsoft.com/office/word/2010/wordprocessingShape">
+                          <wps:wsp>
+                            <wps:cNvSpPr/>
+                            <wps:spPr>
+                              <a:xfrm>
+                                <a:off x="0" y="0"/>
+                                <a:ext cx="1504950" cy="861060"/>
+                              </a:xfrm>
+                              <a:prstGeom prst="flowChartTerminator">
+                                <a:avLst/>
+                              </a:prstGeom>
+                              <a:ln>
+                                <a:solidFill>
+                                  <a:schemeClr val="tx1"/>
+                                </a:solidFill>
+                              </a:ln>
+                            </wps:spPr>
+                            <wps:style>
+                              <a:lnRef idx="2">
+                                <a:schemeClr val="accent6"/>
+                              </a:lnRef>
+                              <a:fillRef idx="1">
+                                <a:schemeClr val="lt1"/>
+                              </a:fillRef>
+                              <a:effectRef idx="0">
+                                <a:schemeClr val="accent6"/>
+                              </a:effectRef>
+                              <a:fontRef idx="minor">
+                                <a:schemeClr val="dk1"/>
+                              </a:fontRef>
+                            </wps:style>
+                            <wps:txbx>
+                              <w:txbxContent>
+                                <w:p>
+                                  <w:pPr>
+                                    <w:jc w:val="center"/>
+                                    <w:rPr>
+                                      <w:rFonts w:asciiTheme="majorBidi" w:hAnsiTheme="majorBidi" w:cstheme="majorBidi"/>
+                                      <w:sz w:val="28"/>
+                                    </w:rPr>
+                                  </w:pPr>
+                                  <w:r>
+                                    <w:rPr>
+                                      <w:rFonts w:asciiTheme="majorBidi" w:hAnsiTheme="majorBidi" w:cs="Angsana New"/>
+                                      <w:sz w:val="28"/>
+                                      <w:cs/>
+                                    </w:rPr>
+                                    <w:t xml:space="preserve">เลือกรูปแบบการเสดงผล </w:t>
+                                  </w:r>
+                                  <w:r>
+                                    <w:rPr>
+                                      <w:rFonts w:asciiTheme="majorBidi" w:hAnsiTheme="majorBidi" w:cs="Angsana New"/>
+                                      <w:sz w:val="28"/>
+                                    </w:rPr>
+                                    <w:t>“</w:t>
+                                  </w:r>
+                                  <w:r>
+                                    <w:rPr>
+                                      <w:rFonts w:asciiTheme="majorBidi" w:hAnsiTheme="majorBidi" w:cs="Angsana New" w:hint="cs"/>
+                                      <w:sz w:val="28"/>
+                                      <w:cs/>
+                                    </w:rPr>
+                                    <w:t>แสดง</w:t>
+                                  </w:r>
+                                  <w:r>
+                                    <w:rPr>
+                                      <w:rFonts w:asciiTheme="majorBidi" w:hAnsiTheme="majorBidi" w:cs="Angsana New"/>
+                                      <w:sz w:val="28"/>
+                                      <w:cs/>
+                                    </w:rPr>
+                                    <w:t>เฉพาะจังหวัด</w:t>
+                                  </w:r>
+                                  <w:r>
+                                    <w:rPr>
+                                      <w:rFonts w:asciiTheme="majorBidi" w:hAnsiTheme="majorBidi" w:cs="Angsana New"/>
+                                      <w:sz w:val="28"/>
+                                    </w:rPr>
+                                    <w:t>”</w:t>
+                                  </w:r>
+                                </w:p>
+                              </w:txbxContent>
+                            </wps:txbx>
+                            <wps:bodyPr rot="0" spcFirstLastPara="0" vertOverflow="overflow" horzOverflow="overflow" vert="horz" wrap="square" lIns="91440" tIns="45720" rIns="91440" bIns="45720" numCol="1" spcCol="0" rtlCol="0" fromWordArt="0" anchor="ctr" anchorCtr="0" forceAA="0" compatLnSpc="1">
+                              <a:prstTxWarp prst="textNoShape">
+                                <a:avLst/>
+                              </a:prstTxWarp>
+                              <a:noAutofit/>
+                            </wps:bodyPr>
+                          </wps:wsp>
+                        </a:graphicData>
+                      </a:graphic>
+                      <wp14:sizeRelH relativeFrom="margin">
+                        <wp14:pctWidth>0</wp14:pctWidth>
+                      </wp14:sizeRelH>
+                      <wp14:sizeRelV relativeFrom="margin">
+                        <wp14:pctHeight>0</wp14:pctHeight>
+                      </wp14:sizeRelV>
+                    </wp:anchor>
+                  </w:drawing>
+                </mc:Choice>
+                <mc:Fallback>
+                  <w:pict>
+                    <v:shape w14:anchorId="62CC9638" id="Flowchart: Terminator 145" o:spid="_x0000_s1059" type="#_x0000_t116" style="position:absolute;margin-left:42.4pt;margin-top:130.85pt;width:118.5pt;height:67.8pt;z-index:251808768;visibility:visible;mso-wrap-style:square;mso-width-percent:0;mso-height-percent:0;mso-wrap-distance-left:9pt;mso-wrap-distance-top:0;mso-wrap-distance-right:9pt;mso-wrap-distance-bottom:0;mso-position-horizontal:absolute;mso-position-horizontal-relative:text;mso-position-vertical:absolute;mso-position-vertical-relative:text;mso-width-percent:0;mso-height-percent:0;mso-width-relative:margin;mso-height-relative:margin;v-text-anchor:middle" o:gfxdata="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" fillcolor="white [3201]" strokecolor="black [3213]" strokeweight="1pt">
+                      <v:textbox>
+                        <w:txbxContent>
+                          <w:p>
+                            <w:pPr>
+                              <w:jc w:val="center"/>
+                              <w:rPr>
+                                <w:rFonts w:asciiTheme="majorBidi" w:hAnsiTheme="majorBidi" w:cstheme="majorBidi"/>
+                                <w:sz w:val="28"/>
+                              </w:rPr>
+                            </w:pPr>
+                            <w:r>
+                              <w:rPr>
+                                <w:rFonts w:asciiTheme="majorBidi" w:hAnsiTheme="majorBidi" w:cs="Angsana New"/>
+                                <w:sz w:val="28"/>
+                                <w:cs/>
+                              </w:rPr>
+                              <w:t xml:space="preserve">เลือกรูปแบบการเสดงผล </w:t>
+                            </w:r>
+                            <w:r>
+                              <w:rPr>
+                                <w:rFonts w:asciiTheme="majorBidi" w:hAnsiTheme="majorBidi" w:cs="Angsana New"/>
+                                <w:sz w:val="28"/>
+                              </w:rPr>
+                              <w:t>“</w:t>
+                            </w:r>
+                            <w:r>
+                              <w:rPr>
+                                <w:rFonts w:asciiTheme="majorBidi" w:hAnsiTheme="majorBidi" w:cs="Angsana New" w:hint="cs"/>
+                                <w:sz w:val="28"/>
+                                <w:cs/>
+                              </w:rPr>
+                              <w:t>แสดง</w:t>
+                            </w:r>
+                            <w:r>
+                              <w:rPr>
+                                <w:rFonts w:asciiTheme="majorBidi" w:hAnsiTheme="majorBidi" w:cs="Angsana New"/>
+                                <w:sz w:val="28"/>
+                                <w:cs/>
+                              </w:rPr>
+                              <w:t>เฉพาะจังหวัด</w:t>
+                            </w:r>
+                            <w:r>
+                              <w:rPr>
+                                <w:rFonts w:asciiTheme="majorBidi" w:hAnsiTheme="majorBidi" w:cs="Angsana New"/>
+                                <w:sz w:val="28"/>
+                              </w:rPr>
+                              <w:t>”</w:t>
+                            </w:r>
+                          </w:p>
+                        </w:txbxContent>
+                      </v:textbox>
+                    </v:shape>
+                  </w:pict>
+                </mc:Fallback>
+              </mc:AlternateContent>
+            </w:r>
+            <w:r>
+              <w:rPr>
+                <w:rFonts w:asciiTheme="majorBidi" w:hAnsiTheme="majorBidi" w:cstheme="majorBidi" w:hint="cs"/>
+                <w:noProof/>
+              </w:rPr>
+              <mc:AlternateContent>
+                <mc:Choice Requires="wps">
+                  <w:drawing>
+                    <wp:anchor distT="0" distB="0" distL="114300" distR="114300" simplePos="0" relativeHeight="251811840" behindDoc="0" locked="0" layoutInCell="1" allowOverlap="1" wp14:anchorId="1D16D65E" wp14:editId="5258E916">
+                      <wp:simplePos x="0" y="0"/>
+                      <wp:positionH relativeFrom="column">
+                        <wp:posOffset>1278890</wp:posOffset>
+                      </wp:positionH>
+                      <wp:positionV relativeFrom="paragraph">
+                        <wp:posOffset>1501671</wp:posOffset>
+                      </wp:positionV>
+                      <wp:extent cx="0" cy="180000"/>
+                      <wp:effectExtent l="76200" t="0" r="57150" b="48895"/>
+                      <wp:wrapNone/>
+                      <wp:docPr id="147" name="Straight Arrow Connector 147"/>
+                      <wp:cNvGraphicFramePr/>
+                      <a:graphic xmlns:a="http://schemas.openxmlformats.org/drawingml/2006/main">
+                        <a:graphicData uri="http://schemas.microsoft.com/office/word/2010/wordprocessingShape">
+                          <wps:wsp>
+                            <wps:cNvCnPr/>
+                            <wps:spPr>
+                              <a:xfrm>
+                                <a:off x="0" y="0"/>
+                                <a:ext cx="0" cy="180000"/>
+                              </a:xfrm>
+                              <a:prstGeom prst="straightConnector1">
+                                <a:avLst/>
+                              </a:prstGeom>
+                              <a:ln w="12700">
+                                <a:solidFill>
+                                  <a:schemeClr val="tx1"/>
+                                </a:solidFill>
+                                <a:tailEnd type="triangle"/>
+                              </a:ln>
+                            </wps:spPr>
+                            <wps:style>
+                              <a:lnRef idx="1">
+                                <a:schemeClr val="accent1"/>
+                              </a:lnRef>
+                              <a:fillRef idx="0">
+                                <a:schemeClr val="accent1"/>
+                              </a:fillRef>
+                              <a:effectRef idx="0">
+                                <a:schemeClr val="accent1"/>
+                              </a:effectRef>
+                              <a:fontRef idx="minor">
+                                <a:schemeClr val="tx1"/>
+                              </a:fontRef>
+                            </wps:style>
+                            <wps:bodyPr/>
+                          </wps:wsp>
+                        </a:graphicData>
+                      </a:graphic>
+                      <wp14:sizeRelV relativeFrom="margin">
+                        <wp14:pctHeight>0</wp14:pctHeight>
+                      </wp14:sizeRelV>
+                    </wp:anchor>
+                  </w:drawing>
+                </mc:Choice>
+                <mc:Fallback>
+                  <w:pict>
+                    <v:shape w14:anchorId="36CA3D03" id="Straight Arrow Connector 147" o:spid="_x0000_s1026" type="#_x0000_t32" style="position:absolute;margin-left:100.7pt;margin-top:118.25pt;width:0;height:14.15pt;z-index:251811840;visibility:visible;mso-wrap-style:square;mso-height-percent:0;mso-wrap-distance-left:9pt;mso-wrap-distance-top:0;mso-wrap-distance-right:9pt;mso-wrap-distance-bottom:0;mso-position-horizontal:absolute;mso-position-horizontal-relative:text;mso-position-vertical:absolute;mso-position-vertical-relative:text;mso-height-percent:0;mso-height-relative:margin" o:gfxdata="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" strokecolor="black [3213]" strokeweight="1pt">
+                      <v:stroke endarrow="block" joinstyle="miter"/>
+                    </v:shape>
+                  </w:pict>
+                </mc:Fallback>
+              </mc:AlternateContent>
+            </w:r>
+            <w:r>
+              <w:rPr>
+                <w:rFonts w:asciiTheme="majorBidi" w:hAnsiTheme="majorBidi" w:cstheme="majorBidi" w:hint="cs"/>
+                <w:noProof/>
+              </w:rPr>
+              <mc:AlternateContent>
+                <mc:Choice Requires="wps">
+                  <w:drawing>
+                    <wp:anchor distT="0" distB="0" distL="114300" distR="114300" simplePos="0" relativeHeight="251804672" behindDoc="0" locked="0" layoutInCell="1" allowOverlap="1" wp14:anchorId="307BE3A7" wp14:editId="2E55226D">
                       <wp:simplePos x="0" y="0"/>
                       <wp:positionH relativeFrom="column">
                         <wp:posOffset>2136140</wp:posOffset>
                       </wp:positionH>
                       <wp:positionV relativeFrom="paragraph">
-                        <wp:posOffset>1307465</wp:posOffset>
+                        <wp:posOffset>913765</wp:posOffset>
                       </wp:positionV>
-                      <wp:extent cx="1295400" cy="0"/>
-                      <wp:effectExtent l="0" t="76200" r="19050" b="95250"/>
+                      <wp:extent cx="1440000" cy="0"/>
+                      <wp:effectExtent l="0" t="76200" r="27305" b="95250"/>
                       <wp:wrapNone/>
                       <wp:docPr id="142" name="Straight Arrow Connector 142"/>
                       <wp:cNvGraphicFramePr/>
@@ -10666,7 +10858,7 @@
                             <wps:spPr>
                               <a:xfrm>
                                 <a:off x="0" y="0"/>
-                                <a:ext cx="1295400" cy="0"/>
+                                <a:ext cx="1440000" cy="0"/>
                               </a:xfrm>
                               <a:prstGeom prst="straightConnector1">
                                 <a:avLst/>
@@ -10704,7 +10896,7 @@
                 </mc:Choice>
                 <mc:Fallback>
                   <w:pict>
-                    <v:shape w14:anchorId="469C2E71" id="Straight Arrow Connector 142" o:spid="_x0000_s1026" type="#_x0000_t32" style="position:absolute;margin-left:168.2pt;margin-top:102.95pt;width:102pt;height:0;z-index:251804672;visibility:visible;mso-wrap-style:square;mso-width-percent:0;mso-wrap-distance-left:9pt;mso-wrap-distance-top:0;mso-wrap-distance-right:9pt;mso-wrap-distance-bottom:0;mso-position-horizontal:absolute;mso-position-horizontal-relative:text;mso-position-vertical:absolute;mso-position-vertical-relative:text;mso-width-percent:0;mso-width-relative:margin" o:gfxdata="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" strokecolor="black [3213]" strokeweight="1pt">
+                    <v:shape w14:anchorId="0D47730E" id="Straight Arrow Connector 142" o:spid="_x0000_s1026" type="#_x0000_t32" style="position:absolute;margin-left:168.2pt;margin-top:71.95pt;width:113.4pt;height:0;z-index:251804672;visibility:visible;mso-wrap-style:square;mso-width-percent:0;mso-wrap-distance-left:9pt;mso-wrap-distance-top:0;mso-wrap-distance-right:9pt;mso-wrap-distance-bottom:0;mso-position-horizontal:absolute;mso-position-horizontal-relative:text;mso-position-vertical:absolute;mso-position-vertical-relative:text;mso-width-percent:0;mso-width-relative:margin" o:gfxdata="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" strokecolor="black [3213]" strokeweight="1pt">
                       <v:stroke endarrow="block" joinstyle="miter"/>
                     </v:shape>
                   </w:pict>
@@ -10714,17 +10906,18 @@
             <w:r>
               <w:rPr>
                 <w:rFonts w:asciiTheme="majorBidi" w:hAnsiTheme="majorBidi" w:cstheme="majorBidi" w:hint="cs"/>
+                <w:noProof/>
               </w:rPr>
               <mc:AlternateContent>
                 <mc:Choice Requires="wps">
                   <w:drawing>
-                    <wp:anchor distT="0" distB="0" distL="114300" distR="114300" simplePos="0" relativeHeight="251803648" behindDoc="0" locked="0" layoutInCell="1" allowOverlap="1" wp14:anchorId="7AA276B5" wp14:editId="0702AEF6">
+                    <wp:anchor distT="0" distB="0" distL="114300" distR="114300" simplePos="0" relativeHeight="251803648" behindDoc="0" locked="0" layoutInCell="1" allowOverlap="1" wp14:anchorId="7AA276B5" wp14:editId="4F39DFD4">
                       <wp:simplePos x="0" y="0"/>
                       <wp:positionH relativeFrom="column">
                         <wp:posOffset>593725</wp:posOffset>
                       </wp:positionH>
                       <wp:positionV relativeFrom="paragraph">
-                        <wp:posOffset>817245</wp:posOffset>
+                        <wp:posOffset>507853</wp:posOffset>
                       </wp:positionV>
                       <wp:extent cx="1504950" cy="861060"/>
                       <wp:effectExtent l="0" t="0" r="19050" b="15240"/>
@@ -10857,7 +11050,7 @@
                 </mc:Choice>
                 <mc:Fallback>
                   <w:pict>
-                    <v:shape w14:anchorId="7AA276B5" id="Flowchart: Terminator 141" o:spid="_x0000_s1060" type="#_x0000_t116" style="position:absolute;margin-left:46.75pt;margin-top:64.35pt;width:118.5pt;height:67.8pt;z-index:251803648;visibility:visible;mso-wrap-style:square;mso-width-percent:0;mso-height-percent:0;mso-wrap-distance-left:9pt;mso-wrap-distance-top:0;mso-wrap-distance-right:9pt;mso-wrap-distance-bottom:0;mso-position-horizontal:absolute;mso-position-horizontal-relative:text;mso-position-vertical:absolute;mso-position-vertical-relative:text;mso-width-percent:0;mso-height-percent:0;mso-width-relative:margin;mso-height-relative:margin;v-text-anchor:middle" o:gfxdata="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" fillcolor="white [3201]" strokecolor="black [3213]" strokeweight="1pt">
+                    <v:shape w14:anchorId="7AA276B5" id="Flowchart: Terminator 141" o:spid="_x0000_s1060" type="#_x0000_t116" style="position:absolute;margin-left:46.75pt;margin-top:40pt;width:118.5pt;height:67.8pt;z-index:251803648;visibility:visible;mso-wrap-style:square;mso-width-percent:0;mso-height-percent:0;mso-wrap-distance-left:9pt;mso-wrap-distance-top:0;mso-wrap-distance-right:9pt;mso-wrap-distance-bottom:0;mso-position-horizontal:absolute;mso-position-horizontal-relative:text;mso-position-vertical:absolute;mso-position-vertical-relative:text;mso-width-percent:0;mso-height-percent:0;mso-width-relative:margin;mso-height-relative:margin;v-text-anchor:middle" o:gfxdata="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" fillcolor="white [3201]" strokecolor="black [3213]" strokeweight="1pt">
                       <v:textbox>
                         <w:txbxContent>
                           <w:p>
@@ -10940,11 +11133,12 @@
             <w:r>
               <w:rPr>
                 <w:rFonts w:asciiTheme="majorBidi" w:hAnsiTheme="majorBidi" w:cstheme="majorBidi" w:hint="cs"/>
+                <w:noProof/>
               </w:rPr>
               <mc:AlternateContent>
                 <mc:Choice Requires="wps">
                   <w:drawing>
-                    <wp:anchor distT="0" distB="0" distL="114300" distR="114300" simplePos="0" relativeHeight="251802624" behindDoc="0" locked="0" layoutInCell="1" allowOverlap="1" wp14:anchorId="58D9A589" wp14:editId="0CFEB636">
+                    <wp:anchor distT="0" distB="0" distL="114300" distR="114300" simplePos="0" relativeHeight="251802624" behindDoc="0" locked="0" layoutInCell="1" allowOverlap="1" wp14:anchorId="58D9A589" wp14:editId="40819FDB">
                       <wp:simplePos x="0" y="0"/>
                       <wp:positionH relativeFrom="column">
                         <wp:posOffset>1334770</wp:posOffset>
@@ -10952,8 +11146,8 @@
                       <wp:positionV relativeFrom="paragraph">
                         <wp:posOffset>323215</wp:posOffset>
                       </wp:positionV>
-                      <wp:extent cx="0" cy="467995"/>
-                      <wp:effectExtent l="76200" t="0" r="57150" b="65405"/>
+                      <wp:extent cx="0" cy="180000"/>
+                      <wp:effectExtent l="76200" t="0" r="57150" b="48895"/>
                       <wp:wrapNone/>
                       <wp:docPr id="140" name="Straight Arrow Connector 140"/>
                       <wp:cNvGraphicFramePr/>
@@ -10964,7 +11158,7 @@
                             <wps:spPr>
                               <a:xfrm>
                                 <a:off x="0" y="0"/>
-                                <a:ext cx="0" cy="467995"/>
+                                <a:ext cx="0" cy="180000"/>
                               </a:xfrm>
                               <a:prstGeom prst="straightConnector1">
                                 <a:avLst/>
@@ -10999,7 +11193,7 @@
                 </mc:Choice>
                 <mc:Fallback>
                   <w:pict>
-                    <v:shape w14:anchorId="0049762F" id="Straight Arrow Connector 140" o:spid="_x0000_s1026" type="#_x0000_t32" style="position:absolute;margin-left:105.1pt;margin-top:25.45pt;width:0;height:36.85pt;z-index:251802624;visibility:visible;mso-wrap-style:square;mso-height-percent:0;mso-wrap-distance-left:9pt;mso-wrap-distance-top:0;mso-wrap-distance-right:9pt;mso-wrap-distance-bottom:0;mso-position-horizontal:absolute;mso-position-horizontal-relative:text;mso-position-vertical:absolute;mso-position-vertical-relative:text;mso-height-percent:0;mso-height-relative:margin" o:gfxdata="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" strokecolor="black [3200]" strokeweight="1pt">
+                    <v:shape w14:anchorId="6CEB9BEC" id="Straight Arrow Connector 140" o:spid="_x0000_s1026" type="#_x0000_t32" style="position:absolute;margin-left:105.1pt;margin-top:25.45pt;width:0;height:14.15pt;z-index:251802624;visibility:visible;mso-wrap-style:square;mso-height-percent:0;mso-wrap-distance-left:9pt;mso-wrap-distance-top:0;mso-wrap-distance-right:9pt;mso-wrap-distance-bottom:0;mso-position-horizontal:absolute;mso-position-horizontal-relative:text;mso-position-vertical:absolute;mso-position-vertical-relative:text;mso-height-percent:0;mso-height-relative:margin" o:gfxdata="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" strokecolor="black [3200]" strokeweight="1pt">
                       <v:stroke endarrow="block" joinstyle="miter"/>
                     </v:shape>
                   </w:pict>
@@ -11087,7 +11281,7 @@
         </w:tc>
         <w:tc>
           <w:tcPr>
-            <w:tcW w:w="4585" w:type="dxa"/>
+            <w:tcW w:w="4829" w:type="dxa"/>
           </w:tcPr>
           <w:p>
             <w:pPr>
@@ -11097,19 +11291,685 @@
             </w:pPr>
             <w:r>
               <w:rPr>
+                <w:rFonts w:asciiTheme="majorBidi" w:hAnsiTheme="majorBidi" w:cstheme="majorBidi" w:hint="cs"/>
+                <w:noProof/>
+              </w:rPr>
+              <mc:AlternateContent>
+                <mc:Choice Requires="wps">
+                  <w:drawing>
+                    <wp:anchor distT="0" distB="0" distL="114300" distR="114300" simplePos="0" relativeHeight="251944960" behindDoc="0" locked="0" layoutInCell="1" allowOverlap="1" wp14:anchorId="65FBAFCE" wp14:editId="756D5B41">
+                      <wp:simplePos x="0" y="0"/>
+                      <wp:positionH relativeFrom="column">
+                        <wp:posOffset>2407920</wp:posOffset>
+                      </wp:positionH>
+                      <wp:positionV relativeFrom="paragraph">
+                        <wp:posOffset>4479925</wp:posOffset>
+                      </wp:positionV>
+                      <wp:extent cx="409575" cy="276225"/>
+                      <wp:effectExtent l="0" t="0" r="9525" b="9525"/>
+                      <wp:wrapNone/>
+                      <wp:docPr id="53" name="Text Box 53"/>
+                      <wp:cNvGraphicFramePr/>
+                      <a:graphic xmlns:a="http://schemas.openxmlformats.org/drawingml/2006/main">
+                        <a:graphicData uri="http://schemas.microsoft.com/office/word/2010/wordprocessingShape">
+                          <wps:wsp>
+                            <wps:cNvSpPr txBox="1"/>
+                            <wps:spPr>
+                              <a:xfrm>
+                                <a:off x="0" y="0"/>
+                                <a:ext cx="409575" cy="276225"/>
+                              </a:xfrm>
+                              <a:prstGeom prst="rect">
+                                <a:avLst/>
+                              </a:prstGeom>
+                              <a:solidFill>
+                                <a:schemeClr val="lt1"/>
+                              </a:solidFill>
+                              <a:ln w="6350">
+                                <a:noFill/>
+                              </a:ln>
+                            </wps:spPr>
+                            <wps:txbx>
+                              <w:txbxContent>
+                                <w:p>
+                                  <w:pPr>
+                                    <w:rPr>
+                                      <w:rFonts w:asciiTheme="majorBidi" w:hAnsiTheme="majorBidi" w:cstheme="majorBidi"/>
+                                      <w:sz w:val="28"/>
+                                    </w:rPr>
+                                  </w:pPr>
+                                  <w:r>
+                                    <w:rPr>
+                                      <w:rFonts w:asciiTheme="majorBidi" w:hAnsiTheme="majorBidi" w:cstheme="majorBidi"/>
+                                      <w:sz w:val="28"/>
+                                    </w:rPr>
+                                    <w:t>Yes</w:t>
+                                  </w:r>
+                                </w:p>
+                              </w:txbxContent>
+                            </wps:txbx>
+                            <wps:bodyPr rot="0" spcFirstLastPara="0" vertOverflow="overflow" horzOverflow="overflow" vert="horz" wrap="square" lIns="91440" tIns="45720" rIns="91440" bIns="45720" numCol="1" spcCol="0" rtlCol="0" fromWordArt="0" anchor="t" anchorCtr="0" forceAA="0" compatLnSpc="1">
+                              <a:prstTxWarp prst="textNoShape">
+                                <a:avLst/>
+                              </a:prstTxWarp>
+                              <a:noAutofit/>
+                            </wps:bodyPr>
+                          </wps:wsp>
+                        </a:graphicData>
+                      </a:graphic>
+                      <wp14:sizeRelH relativeFrom="margin">
+                        <wp14:pctWidth>0</wp14:pctWidth>
+                      </wp14:sizeRelH>
+                    </wp:anchor>
+                  </w:drawing>
+                </mc:Choice>
+                <mc:Fallback>
+                  <w:pict>
+                    <v:shapetype w14:anchorId="65FBAFCE" id="_x0000_t202" coordsize="21600,21600" o:spt="202" path="m,l,21600r21600,l21600,xe">
+                      <v:stroke joinstyle="miter"/>
+                      <v:path gradientshapeok="t" o:connecttype="rect"/>
+                    </v:shapetype>
+                    <v:shape id="Text Box 53" o:spid="_x0000_s1061" type="#_x0000_t202" style="position:absolute;margin-left:189.6pt;margin-top:352.75pt;width:32.25pt;height:21.75pt;z-index:251944960;visibility:visible;mso-wrap-style:square;mso-width-percent:0;mso-wrap-distance-left:9pt;mso-wrap-distance-top:0;mso-wrap-distance-right:9pt;mso-wrap-distance-bottom:0;mso-position-horizontal:absolute;mso-position-horizontal-relative:text;mso-position-vertical:absolute;mso-position-vertical-relative:text;mso-width-percent:0;mso-width-relative:margin;v-text-anchor:top" o:gfxdata="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" fillcolor="white [3201]" stroked="f" strokeweight=".5pt">
+                      <v:textbox>
+                        <w:txbxContent>
+                          <w:p>
+                            <w:pPr>
+                              <w:rPr>
+                                <w:rFonts w:asciiTheme="majorBidi" w:hAnsiTheme="majorBidi" w:cstheme="majorBidi"/>
+                                <w:sz w:val="28"/>
+                              </w:rPr>
+                            </w:pPr>
+                            <w:r>
+                              <w:rPr>
+                                <w:rFonts w:asciiTheme="majorBidi" w:hAnsiTheme="majorBidi" w:cstheme="majorBidi"/>
+                                <w:sz w:val="28"/>
+                              </w:rPr>
+                              <w:t>Yes</w:t>
+                            </w:r>
+                          </w:p>
+                        </w:txbxContent>
+                      </v:textbox>
+                    </v:shape>
+                  </w:pict>
+                </mc:Fallback>
+              </mc:AlternateContent>
+            </w:r>
+            <w:r>
+              <w:rPr>
+                <w:rFonts w:asciiTheme="majorBidi" w:hAnsiTheme="majorBidi" w:cstheme="majorBidi" w:hint="cs"/>
+                <w:noProof/>
+              </w:rPr>
+              <mc:AlternateContent>
+                <mc:Choice Requires="wps">
+                  <w:drawing>
+                    <wp:anchor distT="0" distB="0" distL="114300" distR="114300" simplePos="0" relativeHeight="251943936" behindDoc="0" locked="0" layoutInCell="1" allowOverlap="1" wp14:anchorId="4B090ADB" wp14:editId="28462557">
+                      <wp:simplePos x="0" y="0"/>
+                      <wp:positionH relativeFrom="column">
+                        <wp:posOffset>302895</wp:posOffset>
+                      </wp:positionH>
+                      <wp:positionV relativeFrom="paragraph">
+                        <wp:posOffset>4498975</wp:posOffset>
+                      </wp:positionV>
+                      <wp:extent cx="381000" cy="266700"/>
+                      <wp:effectExtent l="0" t="0" r="0" b="0"/>
+                      <wp:wrapNone/>
+                      <wp:docPr id="51" name="Text Box 51"/>
+                      <wp:cNvGraphicFramePr/>
+                      <a:graphic xmlns:a="http://schemas.openxmlformats.org/drawingml/2006/main">
+                        <a:graphicData uri="http://schemas.microsoft.com/office/word/2010/wordprocessingShape">
+                          <wps:wsp>
+                            <wps:cNvSpPr txBox="1"/>
+                            <wps:spPr>
+                              <a:xfrm>
+                                <a:off x="0" y="0"/>
+                                <a:ext cx="381000" cy="266700"/>
+                              </a:xfrm>
+                              <a:prstGeom prst="rect">
+                                <a:avLst/>
+                              </a:prstGeom>
+                              <a:solidFill>
+                                <a:schemeClr val="lt1"/>
+                              </a:solidFill>
+                              <a:ln w="6350">
+                                <a:noFill/>
+                              </a:ln>
+                            </wps:spPr>
+                            <wps:txbx>
+                              <w:txbxContent>
+                                <w:p>
+                                  <w:pPr>
+                                    <w:rPr>
+                                      <w:rFonts w:asciiTheme="majorBidi" w:hAnsiTheme="majorBidi" w:cstheme="majorBidi"/>
+                                      <w:sz w:val="28"/>
+                                      <w:szCs w:val="36"/>
+                                    </w:rPr>
+                                  </w:pPr>
+                                  <w:r>
+                                    <w:rPr>
+                                      <w:rFonts w:asciiTheme="majorBidi" w:hAnsiTheme="majorBidi" w:cstheme="majorBidi"/>
+                                      <w:sz w:val="28"/>
+                                      <w:szCs w:val="36"/>
+                                    </w:rPr>
+                                    <w:t>No</w:t>
+                                  </w:r>
+                                </w:p>
+                              </w:txbxContent>
+                            </wps:txbx>
+                            <wps:bodyPr rot="0" spcFirstLastPara="0" vertOverflow="overflow" horzOverflow="overflow" vert="horz" wrap="square" lIns="91440" tIns="45720" rIns="91440" bIns="45720" numCol="1" spcCol="0" rtlCol="0" fromWordArt="0" anchor="t" anchorCtr="0" forceAA="0" compatLnSpc="1">
+                              <a:prstTxWarp prst="textNoShape">
+                                <a:avLst/>
+                              </a:prstTxWarp>
+                              <a:noAutofit/>
+                            </wps:bodyPr>
+                          </wps:wsp>
+                        </a:graphicData>
+                      </a:graphic>
+                      <wp14:sizeRelH relativeFrom="margin">
+                        <wp14:pctWidth>0</wp14:pctWidth>
+                      </wp14:sizeRelH>
+                      <wp14:sizeRelV relativeFrom="margin">
+                        <wp14:pctHeight>0</wp14:pctHeight>
+                      </wp14:sizeRelV>
+                    </wp:anchor>
+                  </w:drawing>
+                </mc:Choice>
+                <mc:Fallback>
+                  <w:pict>
+                    <v:shape w14:anchorId="4B090ADB" id="Text Box 51" o:spid="_x0000_s1062" type="#_x0000_t202" style="position:absolute;margin-left:23.85pt;margin-top:354.25pt;width:30pt;height:21pt;z-index:251943936;visibility:visible;mso-wrap-style:square;mso-width-percent:0;mso-height-percent:0;mso-wrap-distance-left:9pt;mso-wrap-distance-top:0;mso-wrap-distance-right:9pt;mso-wrap-distance-bottom:0;mso-position-horizontal:absolute;mso-position-horizontal-relative:text;mso-position-vertical:absolute;mso-position-vertical-relative:text;mso-width-percent:0;mso-height-percent:0;mso-width-relative:margin;mso-height-relative:margin;v-text-anchor:top" o:gfxdata="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" fillcolor="white [3201]" stroked="f" strokeweight=".5pt">
+                      <v:textbox>
+                        <w:txbxContent>
+                          <w:p>
+                            <w:pPr>
+                              <w:rPr>
+                                <w:rFonts w:asciiTheme="majorBidi" w:hAnsiTheme="majorBidi" w:cstheme="majorBidi"/>
+                                <w:sz w:val="28"/>
+                                <w:szCs w:val="36"/>
+                              </w:rPr>
+                            </w:pPr>
+                            <w:r>
+                              <w:rPr>
+                                <w:rFonts w:asciiTheme="majorBidi" w:hAnsiTheme="majorBidi" w:cstheme="majorBidi"/>
+                                <w:sz w:val="28"/>
+                                <w:szCs w:val="36"/>
+                              </w:rPr>
+                              <w:t>No</w:t>
+                            </w:r>
+                          </w:p>
+                        </w:txbxContent>
+                      </v:textbox>
+                    </v:shape>
+                  </w:pict>
+                </mc:Fallback>
+              </mc:AlternateContent>
+            </w:r>
+            <w:r>
+              <w:rPr>
+                <w:rFonts w:asciiTheme="majorBidi" w:hAnsiTheme="majorBidi" w:cstheme="majorBidi" w:hint="cs"/>
+                <w:noProof/>
+              </w:rPr>
+              <mc:AlternateContent>
+                <mc:Choice Requires="wps">
+                  <w:drawing>
+                    <wp:anchor distT="0" distB="0" distL="114300" distR="114300" simplePos="0" relativeHeight="251942912" behindDoc="0" locked="0" layoutInCell="1" allowOverlap="1" wp14:anchorId="69B8084D" wp14:editId="0E304275">
+                      <wp:simplePos x="0" y="0"/>
+                      <wp:positionH relativeFrom="column">
+                        <wp:posOffset>1805286</wp:posOffset>
+                      </wp:positionH>
+                      <wp:positionV relativeFrom="paragraph">
+                        <wp:posOffset>5565206</wp:posOffset>
+                      </wp:positionV>
+                      <wp:extent cx="687364" cy="1385713"/>
+                      <wp:effectExtent l="38100" t="0" r="36830" b="100330"/>
+                      <wp:wrapNone/>
+                      <wp:docPr id="49" name="Connector: Elbow 49"/>
+                      <wp:cNvGraphicFramePr/>
+                      <a:graphic xmlns:a="http://schemas.openxmlformats.org/drawingml/2006/main">
+                        <a:graphicData uri="http://schemas.microsoft.com/office/word/2010/wordprocessingShape">
+                          <wps:wsp>
+                            <wps:cNvCnPr/>
+                            <wps:spPr>
+                              <a:xfrm flipH="1">
+                                <a:off x="0" y="0"/>
+                                <a:ext cx="687364" cy="1385713"/>
+                              </a:xfrm>
+                              <a:prstGeom prst="bentConnector3">
+                                <a:avLst>
+                                  <a:gd name="adj1" fmla="val -373"/>
+                                </a:avLst>
+                              </a:prstGeom>
+                              <a:ln w="12700">
+                                <a:solidFill>
+                                  <a:schemeClr val="tx1"/>
+                                </a:solidFill>
+                                <a:tailEnd type="triangle"/>
+                              </a:ln>
+                            </wps:spPr>
+                            <wps:style>
+                              <a:lnRef idx="1">
+                                <a:schemeClr val="accent1"/>
+                              </a:lnRef>
+                              <a:fillRef idx="0">
+                                <a:schemeClr val="accent1"/>
+                              </a:fillRef>
+                              <a:effectRef idx="0">
+                                <a:schemeClr val="accent1"/>
+                              </a:effectRef>
+                              <a:fontRef idx="minor">
+                                <a:schemeClr val="tx1"/>
+                              </a:fontRef>
+                            </wps:style>
+                            <wps:bodyPr/>
+                          </wps:wsp>
+                        </a:graphicData>
+                      </a:graphic>
+                      <wp14:sizeRelH relativeFrom="margin">
+                        <wp14:pctWidth>0</wp14:pctWidth>
+                      </wp14:sizeRelH>
+                      <wp14:sizeRelV relativeFrom="margin">
+                        <wp14:pctHeight>0</wp14:pctHeight>
+                      </wp14:sizeRelV>
+                    </wp:anchor>
+                  </w:drawing>
+                </mc:Choice>
+                <mc:Fallback>
+                  <w:pict>
+                    <v:shape w14:anchorId="3FBA5E8D" id="Connector: Elbow 49" o:spid="_x0000_s1026" type="#_x0000_t34" style="position:absolute;margin-left:142.15pt;margin-top:438.2pt;width:54.1pt;height:109.1pt;flip:x;z-index:251942912;visibility:visible;mso-wrap-style:square;mso-width-percent:0;mso-height-percent:0;mso-wrap-distance-left:9pt;mso-wrap-distance-top:0;mso-wrap-distance-right:9pt;mso-wrap-distance-bottom:0;mso-position-horizontal:absolute;mso-position-horizontal-relative:text;mso-position-vertical:absolute;mso-position-vertical-relative:text;mso-width-percent:0;mso-height-percent:0;mso-width-relative:margin;mso-height-relative:margin" o:gfxdata="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" adj="-81" strokecolor="black [3213]" strokeweight="1pt">
+                      <v:stroke endarrow="block"/>
+                    </v:shape>
+                  </w:pict>
+                </mc:Fallback>
+              </mc:AlternateContent>
+            </w:r>
+            <w:r>
+              <w:rPr>
+                <w:rFonts w:asciiTheme="majorBidi" w:hAnsiTheme="majorBidi" w:cstheme="majorBidi" w:hint="cs"/>
+                <w:noProof/>
+              </w:rPr>
+              <mc:AlternateContent>
+                <mc:Choice Requires="wps">
+                  <w:drawing>
+                    <wp:anchor distT="0" distB="0" distL="114300" distR="114300" simplePos="0" relativeHeight="251940864" behindDoc="0" locked="0" layoutInCell="1" allowOverlap="1" wp14:anchorId="2773F4E0" wp14:editId="4E8093B2">
+                      <wp:simplePos x="0" y="0"/>
+                      <wp:positionH relativeFrom="column">
+                        <wp:posOffset>579120</wp:posOffset>
+                      </wp:positionH>
+                      <wp:positionV relativeFrom="paragraph">
+                        <wp:posOffset>6070599</wp:posOffset>
+                      </wp:positionV>
+                      <wp:extent cx="890588" cy="881063"/>
+                      <wp:effectExtent l="19050" t="0" r="81280" b="90805"/>
+                      <wp:wrapNone/>
+                      <wp:docPr id="48" name="Connector: Elbow 48"/>
+                      <wp:cNvGraphicFramePr/>
+                      <a:graphic xmlns:a="http://schemas.openxmlformats.org/drawingml/2006/main">
+                        <a:graphicData uri="http://schemas.microsoft.com/office/word/2010/wordprocessingShape">
+                          <wps:wsp>
+                            <wps:cNvCnPr/>
+                            <wps:spPr>
+                              <a:xfrm>
+                                <a:off x="0" y="0"/>
+                                <a:ext cx="890588" cy="881063"/>
+                              </a:xfrm>
+                              <a:prstGeom prst="bentConnector3">
+                                <a:avLst>
+                                  <a:gd name="adj1" fmla="val -373"/>
+                                </a:avLst>
+                              </a:prstGeom>
+                              <a:ln w="12700">
+                                <a:solidFill>
+                                  <a:schemeClr val="tx1"/>
+                                </a:solidFill>
+                                <a:tailEnd type="triangle"/>
+                              </a:ln>
+                            </wps:spPr>
+                            <wps:style>
+                              <a:lnRef idx="1">
+                                <a:schemeClr val="accent1"/>
+                              </a:lnRef>
+                              <a:fillRef idx="0">
+                                <a:schemeClr val="accent1"/>
+                              </a:fillRef>
+                              <a:effectRef idx="0">
+                                <a:schemeClr val="accent1"/>
+                              </a:effectRef>
+                              <a:fontRef idx="minor">
+                                <a:schemeClr val="tx1"/>
+                              </a:fontRef>
+                            </wps:style>
+                            <wps:bodyPr/>
+                          </wps:wsp>
+                        </a:graphicData>
+                      </a:graphic>
+                      <wp14:sizeRelH relativeFrom="margin">
+                        <wp14:pctWidth>0</wp14:pctWidth>
+                      </wp14:sizeRelH>
+                      <wp14:sizeRelV relativeFrom="margin">
+                        <wp14:pctHeight>0</wp14:pctHeight>
+                      </wp14:sizeRelV>
+                    </wp:anchor>
+                  </w:drawing>
+                </mc:Choice>
+                <mc:Fallback>
+                  <w:pict>
+                    <v:shape w14:anchorId="1FC594F6" id="Connector: Elbow 48" o:spid="_x0000_s1026" type="#_x0000_t34" style="position:absolute;margin-left:45.6pt;margin-top:478pt;width:70.15pt;height:69.4pt;z-index:251940864;visibility:visible;mso-wrap-style:square;mso-width-percent:0;mso-height-percent:0;mso-wrap-distance-left:9pt;mso-wrap-distance-top:0;mso-wrap-distance-right:9pt;mso-wrap-distance-bottom:0;mso-position-horizontal:absolute;mso-position-horizontal-relative:text;mso-position-vertical:absolute;mso-position-vertical-relative:text;mso-width-percent:0;mso-height-percent:0;mso-width-relative:margin;mso-height-relative:margin" o:gfxdata="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" adj="-81" strokecolor="black [3213]" strokeweight="1pt">
+                      <v:stroke endarrow="block"/>
+                    </v:shape>
+                  </w:pict>
+                </mc:Fallback>
+              </mc:AlternateContent>
+            </w:r>
+            <w:r>
+              <w:rPr>
+                <w:rFonts w:asciiTheme="majorBidi" w:hAnsiTheme="majorBidi" w:cstheme="majorBidi" w:hint="cs"/>
+                <w:noProof/>
+              </w:rPr>
+              <mc:AlternateContent>
+                <mc:Choice Requires="wps">
+                  <w:drawing>
+                    <wp:anchor distT="0" distB="0" distL="114300" distR="114300" simplePos="0" relativeHeight="251939840" behindDoc="0" locked="0" layoutInCell="1" allowOverlap="1" wp14:anchorId="6C61F700" wp14:editId="47614DC8">
+                      <wp:simplePos x="0" y="0"/>
+                      <wp:positionH relativeFrom="column">
+                        <wp:posOffset>2423102</wp:posOffset>
+                      </wp:positionH>
+                      <wp:positionV relativeFrom="paragraph">
+                        <wp:posOffset>4064040</wp:posOffset>
+                      </wp:positionV>
+                      <wp:extent cx="181577" cy="1062545"/>
+                      <wp:effectExtent l="0" t="0" r="66675" b="61595"/>
+                      <wp:wrapNone/>
+                      <wp:docPr id="47" name="Connector: Elbow 47"/>
+                      <wp:cNvGraphicFramePr/>
+                      <a:graphic xmlns:a="http://schemas.openxmlformats.org/drawingml/2006/main">
+                        <a:graphicData uri="http://schemas.microsoft.com/office/word/2010/wordprocessingShape">
+                          <wps:wsp>
+                            <wps:cNvCnPr/>
+                            <wps:spPr>
+                              <a:xfrm>
+                                <a:off x="0" y="0"/>
+                                <a:ext cx="181577" cy="1062545"/>
+                              </a:xfrm>
+                              <a:prstGeom prst="bentConnector3">
+                                <a:avLst>
+                                  <a:gd name="adj1" fmla="val 100265"/>
+                                </a:avLst>
+                              </a:prstGeom>
+                              <a:ln w="12700">
+                                <a:solidFill>
+                                  <a:schemeClr val="tx1"/>
+                                </a:solidFill>
+                                <a:tailEnd type="triangle"/>
+                              </a:ln>
+                            </wps:spPr>
+                            <wps:style>
+                              <a:lnRef idx="1">
+                                <a:schemeClr val="accent1"/>
+                              </a:lnRef>
+                              <a:fillRef idx="0">
+                                <a:schemeClr val="accent1"/>
+                              </a:fillRef>
+                              <a:effectRef idx="0">
+                                <a:schemeClr val="accent1"/>
+                              </a:effectRef>
+                              <a:fontRef idx="minor">
+                                <a:schemeClr val="tx1"/>
+                              </a:fontRef>
+                            </wps:style>
+                            <wps:bodyPr/>
+                          </wps:wsp>
+                        </a:graphicData>
+                      </a:graphic>
+                      <wp14:sizeRelH relativeFrom="margin">
+                        <wp14:pctWidth>0</wp14:pctWidth>
+                      </wp14:sizeRelH>
+                      <wp14:sizeRelV relativeFrom="margin">
+                        <wp14:pctHeight>0</wp14:pctHeight>
+                      </wp14:sizeRelV>
+                    </wp:anchor>
+                  </w:drawing>
+                </mc:Choice>
+                <mc:Fallback>
+                  <w:pict>
+                    <v:shape w14:anchorId="769F9112" id="Connector: Elbow 47" o:spid="_x0000_s1026" type="#_x0000_t34" style="position:absolute;margin-left:190.8pt;margin-top:320pt;width:14.3pt;height:83.65pt;z-index:251939840;visibility:visible;mso-wrap-style:square;mso-width-percent:0;mso-height-percent:0;mso-wrap-distance-left:9pt;mso-wrap-distance-top:0;mso-wrap-distance-right:9pt;mso-wrap-distance-bottom:0;mso-position-horizontal:absolute;mso-position-horizontal-relative:text;mso-position-vertical:absolute;mso-position-vertical-relative:text;mso-width-percent:0;mso-height-percent:0;mso-width-relative:margin;mso-height-relative:margin" o:gfxdata="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" adj="21657" strokecolor="black [3213]" strokeweight="1pt">
+                      <v:stroke endarrow="block"/>
+                    </v:shape>
+                  </w:pict>
+                </mc:Fallback>
+              </mc:AlternateContent>
+            </w:r>
+            <w:r>
+              <w:rPr>
+                <w:rFonts w:asciiTheme="majorBidi" w:hAnsiTheme="majorBidi" w:cstheme="majorBidi" w:hint="cs"/>
+                <w:noProof/>
+              </w:rPr>
+              <mc:AlternateContent>
+                <mc:Choice Requires="wps">
+                  <w:drawing>
+                    <wp:anchor distT="0" distB="0" distL="114300" distR="114300" simplePos="0" relativeHeight="251937792" behindDoc="0" locked="0" layoutInCell="1" allowOverlap="1" wp14:anchorId="755F7851" wp14:editId="384621B0">
+                      <wp:simplePos x="0" y="0"/>
+                      <wp:positionH relativeFrom="column">
+                        <wp:posOffset>483820</wp:posOffset>
+                      </wp:positionH>
+                      <wp:positionV relativeFrom="paragraph">
+                        <wp:posOffset>4080815</wp:posOffset>
+                      </wp:positionV>
+                      <wp:extent cx="128575" cy="1057047"/>
+                      <wp:effectExtent l="76200" t="0" r="24130" b="48260"/>
+                      <wp:wrapNone/>
+                      <wp:docPr id="46" name="Connector: Elbow 46"/>
+                      <wp:cNvGraphicFramePr/>
+                      <a:graphic xmlns:a="http://schemas.openxmlformats.org/drawingml/2006/main">
+                        <a:graphicData uri="http://schemas.microsoft.com/office/word/2010/wordprocessingShape">
+                          <wps:wsp>
+                            <wps:cNvCnPr/>
+                            <wps:spPr>
+                              <a:xfrm flipH="1">
+                                <a:off x="0" y="0"/>
+                                <a:ext cx="128575" cy="1057047"/>
+                              </a:xfrm>
+                              <a:prstGeom prst="bentConnector3">
+                                <a:avLst>
+                                  <a:gd name="adj1" fmla="val 100265"/>
+                                </a:avLst>
+                              </a:prstGeom>
+                              <a:ln w="12700">
+                                <a:solidFill>
+                                  <a:schemeClr val="tx1"/>
+                                </a:solidFill>
+                                <a:tailEnd type="triangle"/>
+                              </a:ln>
+                            </wps:spPr>
+                            <wps:style>
+                              <a:lnRef idx="1">
+                                <a:schemeClr val="accent1"/>
+                              </a:lnRef>
+                              <a:fillRef idx="0">
+                                <a:schemeClr val="accent1"/>
+                              </a:fillRef>
+                              <a:effectRef idx="0">
+                                <a:schemeClr val="accent1"/>
+                              </a:effectRef>
+                              <a:fontRef idx="minor">
+                                <a:schemeClr val="tx1"/>
+                              </a:fontRef>
+                            </wps:style>
+                            <wps:bodyPr/>
+                          </wps:wsp>
+                        </a:graphicData>
+                      </a:graphic>
+                      <wp14:sizeRelH relativeFrom="margin">
+                        <wp14:pctWidth>0</wp14:pctWidth>
+                      </wp14:sizeRelH>
+                      <wp14:sizeRelV relativeFrom="margin">
+                        <wp14:pctHeight>0</wp14:pctHeight>
+                      </wp14:sizeRelV>
+                    </wp:anchor>
+                  </w:drawing>
+                </mc:Choice>
+                <mc:Fallback>
+                  <w:pict>
+                    <v:shape w14:anchorId="7BA7F329" id="Connector: Elbow 46" o:spid="_x0000_s1026" type="#_x0000_t34" style="position:absolute;margin-left:38.1pt;margin-top:321.3pt;width:10.1pt;height:83.25pt;flip:x;z-index:251937792;visibility:visible;mso-wrap-style:square;mso-width-percent:0;mso-height-percent:0;mso-wrap-distance-left:9pt;mso-wrap-distance-top:0;mso-wrap-distance-right:9pt;mso-wrap-distance-bottom:0;mso-position-horizontal:absolute;mso-position-horizontal-relative:text;mso-position-vertical:absolute;mso-position-vertical-relative:text;mso-width-percent:0;mso-height-percent:0;mso-width-relative:margin;mso-height-relative:margin" o:gfxdata="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" adj="21657" strokecolor="black [3213]" strokeweight="1pt">
+                      <v:stroke endarrow="block"/>
+                    </v:shape>
+                  </w:pict>
+                </mc:Fallback>
+              </mc:AlternateContent>
+            </w:r>
+            <w:r>
+              <w:rPr>
+                <w:rFonts w:asciiTheme="majorBidi" w:hAnsiTheme="majorBidi" w:cstheme="majorBidi" w:hint="cs"/>
+                <w:noProof/>
+              </w:rPr>
+              <mc:AlternateContent>
+                <mc:Choice Requires="wps">
+                  <w:drawing>
+                    <wp:anchor distT="0" distB="0" distL="114300" distR="114300" simplePos="0" relativeHeight="251936768" behindDoc="0" locked="0" layoutInCell="1" allowOverlap="1" wp14:anchorId="17A352C8" wp14:editId="3FA22538">
+                      <wp:simplePos x="0" y="0"/>
+                      <wp:positionH relativeFrom="column">
+                        <wp:posOffset>827</wp:posOffset>
+                      </wp:positionH>
+                      <wp:positionV relativeFrom="paragraph">
+                        <wp:posOffset>5128895</wp:posOffset>
+                      </wp:positionV>
+                      <wp:extent cx="1254642" cy="914400"/>
+                      <wp:effectExtent l="0" t="0" r="22225" b="19050"/>
+                      <wp:wrapNone/>
+                      <wp:docPr id="5" name="Flowchart: Terminator 5"/>
+                      <wp:cNvGraphicFramePr/>
+                      <a:graphic xmlns:a="http://schemas.openxmlformats.org/drawingml/2006/main">
+                        <a:graphicData uri="http://schemas.microsoft.com/office/word/2010/wordprocessingShape">
+                          <wps:wsp>
+                            <wps:cNvSpPr/>
+                            <wps:spPr>
+                              <a:xfrm>
+                                <a:off x="0" y="0"/>
+                                <a:ext cx="1254642" cy="914400"/>
+                              </a:xfrm>
+                              <a:prstGeom prst="flowChartTerminator">
+                                <a:avLst/>
+                              </a:prstGeom>
+                              <a:ln>
+                                <a:solidFill>
+                                  <a:schemeClr val="tx1"/>
+                                </a:solidFill>
+                              </a:ln>
+                            </wps:spPr>
+                            <wps:style>
+                              <a:lnRef idx="2">
+                                <a:schemeClr val="accent6"/>
+                              </a:lnRef>
+                              <a:fillRef idx="1">
+                                <a:schemeClr val="lt1"/>
+                              </a:fillRef>
+                              <a:effectRef idx="0">
+                                <a:schemeClr val="accent6"/>
+                              </a:effectRef>
+                              <a:fontRef idx="minor">
+                                <a:schemeClr val="dk1"/>
+                              </a:fontRef>
+                            </wps:style>
+                            <wps:txbx>
+                              <w:txbxContent>
+                                <w:p>
+                                  <w:pPr>
+                                    <w:jc w:val="center"/>
+                                    <w:rPr>
+                                      <w:rFonts w:asciiTheme="majorBidi" w:hAnsiTheme="majorBidi" w:cstheme="majorBidi"/>
+                                      <w:szCs w:val="22"/>
+                                    </w:rPr>
+                                  </w:pPr>
+                                  <w:r>
+                                    <w:rPr>
+                                      <w:rFonts w:asciiTheme="majorBidi" w:hAnsiTheme="majorBidi" w:cstheme="majorBidi" w:hint="cs"/>
+                                      <w:color w:val="000000" w:themeColor="text1"/>
+                                      <w:sz w:val="28"/>
+                                      <w:cs/>
+                                    </w:rPr>
+                                    <w:t>แสดงข้อมูล</w:t>
+                                  </w:r>
+                                  <w:r>
+                                    <w:rPr>
+                                      <w:rFonts w:asciiTheme="majorBidi" w:hAnsiTheme="majorBidi" w:cstheme="majorBidi" w:hint="cs"/>
+                                      <w:color w:val="000000" w:themeColor="text1"/>
+                                      <w:sz w:val="28"/>
+                                      <w:cs/>
+                                    </w:rPr>
+                                    <w:t>ความไม่พบข้อมูล</w:t>
+                                  </w:r>
+                                </w:p>
+                              </w:txbxContent>
+                            </wps:txbx>
+                            <wps:bodyPr rot="0" spcFirstLastPara="0" vertOverflow="overflow" horzOverflow="overflow" vert="horz" wrap="square" lIns="91440" tIns="45720" rIns="91440" bIns="45720" numCol="1" spcCol="0" rtlCol="0" fromWordArt="0" anchor="ctr" anchorCtr="0" forceAA="0" compatLnSpc="1">
+                              <a:prstTxWarp prst="textNoShape">
+                                <a:avLst/>
+                              </a:prstTxWarp>
+                              <a:noAutofit/>
+                            </wps:bodyPr>
+                          </wps:wsp>
+                        </a:graphicData>
+                      </a:graphic>
+                      <wp14:sizeRelH relativeFrom="margin">
+                        <wp14:pctWidth>0</wp14:pctWidth>
+                      </wp14:sizeRelH>
+                      <wp14:sizeRelV relativeFrom="margin">
+                        <wp14:pctHeight>0</wp14:pctHeight>
+                      </wp14:sizeRelV>
+                    </wp:anchor>
+                  </w:drawing>
+                </mc:Choice>
+                <mc:Fallback>
+                  <w:pict>
+                    <v:shape w14:anchorId="17A352C8" id="Flowchart: Terminator 5" o:spid="_x0000_s1063" type="#_x0000_t116" style="position:absolute;margin-left:.05pt;margin-top:403.85pt;width:98.8pt;height:1in;z-index:251936768;visibility:visible;mso-wrap-style:square;mso-width-percent:0;mso-height-percent:0;mso-wrap-distance-left:9pt;mso-wrap-distance-top:0;mso-wrap-distance-right:9pt;mso-wrap-distance-bottom:0;mso-position-horizontal:absolute;mso-position-horizontal-relative:text;mso-position-vertical:absolute;mso-position-vertical-relative:text;mso-width-percent:0;mso-height-percent:0;mso-width-relative:margin;mso-height-relative:margin;v-text-anchor:middle" o:gfxdata="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" fillcolor="white [3201]" strokecolor="black [3213]" strokeweight="1pt">
+                      <v:textbox>
+                        <w:txbxContent>
+                          <w:p>
+                            <w:pPr>
+                              <w:jc w:val="center"/>
+                              <w:rPr>
+                                <w:rFonts w:asciiTheme="majorBidi" w:hAnsiTheme="majorBidi" w:cstheme="majorBidi"/>
+                                <w:szCs w:val="22"/>
+                              </w:rPr>
+                            </w:pPr>
+                            <w:r>
+                              <w:rPr>
+                                <w:rFonts w:asciiTheme="majorBidi" w:hAnsiTheme="majorBidi" w:cstheme="majorBidi" w:hint="cs"/>
+                                <w:color w:val="000000" w:themeColor="text1"/>
+                                <w:sz w:val="28"/>
+                                <w:cs/>
+                              </w:rPr>
+                              <w:t>แสดงข้อมูล</w:t>
+                            </w:r>
+                            <w:r>
+                              <w:rPr>
+                                <w:rFonts w:asciiTheme="majorBidi" w:hAnsiTheme="majorBidi" w:cstheme="majorBidi" w:hint="cs"/>
+                                <w:color w:val="000000" w:themeColor="text1"/>
+                                <w:sz w:val="28"/>
+                                <w:cs/>
+                              </w:rPr>
+                              <w:t>ความไม่พบข้อมูล</w:t>
+                            </w:r>
+                          </w:p>
+                        </w:txbxContent>
+                      </v:textbox>
+                    </v:shape>
+                  </w:pict>
+                </mc:Fallback>
+              </mc:AlternateContent>
+            </w:r>
+            <w:r>
+              <w:rPr>
                 <w:rFonts w:asciiTheme="majorBidi" w:hAnsiTheme="majorBidi" w:cstheme="majorBidi"/>
                 <w:noProof/>
               </w:rPr>
               <mc:AlternateContent>
                 <mc:Choice Requires="wpg">
                   <w:drawing>
-                    <wp:anchor distT="0" distB="0" distL="114300" distR="114300" simplePos="0" relativeHeight="251678720" behindDoc="0" locked="0" layoutInCell="1" allowOverlap="1" wp14:anchorId="6F85B60A" wp14:editId="51AA6BD0">
+                    <wp:anchor distT="0" distB="0" distL="114300" distR="114300" simplePos="0" relativeHeight="251678720" behindDoc="0" locked="0" layoutInCell="1" allowOverlap="1" wp14:anchorId="6F85B60A" wp14:editId="5F7FDC2D">
                       <wp:simplePos x="0" y="0"/>
                       <wp:positionH relativeFrom="column">
-                        <wp:posOffset>1329055</wp:posOffset>
+                        <wp:posOffset>1488543</wp:posOffset>
                       </wp:positionH>
                       <wp:positionV relativeFrom="paragraph">
-                        <wp:posOffset>5563235</wp:posOffset>
+                        <wp:posOffset>6785950</wp:posOffset>
                       </wp:positionV>
                       <wp:extent cx="314325" cy="314325"/>
                       <wp:effectExtent l="0" t="0" r="28575" b="28575"/>
@@ -11209,7 +12069,10 @@
                 </mc:Choice>
                 <mc:Fallback>
                   <w:pict>
-                    <v:group w14:anchorId="7CF605A1" id="Group 27" o:spid="_x0000_s1026" style="position:absolute;margin-left:104.65pt;margin-top:438.05pt;width:24.75pt;height:24.75pt;z-index:251678720" coordsize="314325,314325" o:gfxdata="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">
+                    <v:group w14:anchorId="165249F5" id="Group 27" o:spid="_x0000_s1026" style="position:absolute;margin-left:117.2pt;margin-top:534.35pt;width:24.75pt;height:24.75pt;z-index:251678720" coordsize="314325,314325" o:gfxdata="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">
+                      <v:shapetype id="_x0000_t120" coordsize="21600,21600" o:spt="120" path="m10800,qx,10800,10800,21600,21600,10800,10800,xe">
+                        <v:path gradientshapeok="t" o:connecttype="custom" o:connectlocs="10800,0;3163,3163;0,10800;3163,18437;10800,21600;18437,18437;21600,10800;18437,3163" textboxrect="3163,3163,18437,18437"/>
+                      </v:shapetype>
                       <v:shape id="Flowchart: Connector 28" o:spid="_x0000_s1027" type="#_x0000_t120" style="position:absolute;width:314325;height:314325;visibility:visible;mso-wrap-style:square;v-text-anchor:middle" o:gfxdata="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" fillcolor="white [3201]" strokecolor="black [3213]" strokeweight="1pt">
                         <v:stroke joinstyle="miter"/>
                       </v:shape>
@@ -11224,86 +12087,18 @@
             <w:r>
               <w:rPr>
                 <w:rFonts w:asciiTheme="majorBidi" w:hAnsiTheme="majorBidi" w:cstheme="majorBidi" w:hint="cs"/>
+                <w:noProof/>
               </w:rPr>
               <mc:AlternateContent>
                 <mc:Choice Requires="wps">
                   <w:drawing>
-                    <wp:anchor distT="0" distB="0" distL="114300" distR="114300" simplePos="0" relativeHeight="251826176" behindDoc="0" locked="0" layoutInCell="1" allowOverlap="1" wp14:anchorId="58D40B79" wp14:editId="400D3D60">
+                    <wp:anchor distT="0" distB="0" distL="114300" distR="114300" simplePos="0" relativeHeight="251823104" behindDoc="0" locked="0" layoutInCell="1" allowOverlap="1" wp14:anchorId="2BE93F43" wp14:editId="1A1AFAAB">
                       <wp:simplePos x="0" y="0"/>
                       <wp:positionH relativeFrom="column">
-                        <wp:posOffset>1489075</wp:posOffset>
+                        <wp:posOffset>1705743</wp:posOffset>
                       </wp:positionH>
                       <wp:positionV relativeFrom="paragraph">
-                        <wp:posOffset>5097145</wp:posOffset>
-                      </wp:positionV>
-                      <wp:extent cx="0" cy="467995"/>
-                      <wp:effectExtent l="76200" t="0" r="57150" b="65405"/>
-                      <wp:wrapNone/>
-                      <wp:docPr id="156" name="Straight Arrow Connector 156"/>
-                      <wp:cNvGraphicFramePr/>
-                      <a:graphic xmlns:a="http://schemas.openxmlformats.org/drawingml/2006/main">
-                        <a:graphicData uri="http://schemas.microsoft.com/office/word/2010/wordprocessingShape">
-                          <wps:wsp>
-                            <wps:cNvCnPr/>
-                            <wps:spPr>
-                              <a:xfrm>
-                                <a:off x="0" y="0"/>
-                                <a:ext cx="0" cy="467995"/>
-                              </a:xfrm>
-                              <a:prstGeom prst="straightConnector1">
-                                <a:avLst/>
-                              </a:prstGeom>
-                              <a:ln w="12700">
-                                <a:tailEnd type="triangle"/>
-                              </a:ln>
-                            </wps:spPr>
-                            <wps:style>
-                              <a:lnRef idx="1">
-                                <a:schemeClr val="dk1"/>
-                              </a:lnRef>
-                              <a:fillRef idx="0">
-                                <a:schemeClr val="dk1"/>
-                              </a:fillRef>
-                              <a:effectRef idx="0">
-                                <a:schemeClr val="dk1"/>
-                              </a:effectRef>
-                              <a:fontRef idx="minor">
-                                <a:schemeClr val="tx1"/>
-                              </a:fontRef>
-                            </wps:style>
-                            <wps:bodyPr/>
-                          </wps:wsp>
-                        </a:graphicData>
-                      </a:graphic>
-                      <wp14:sizeRelV relativeFrom="margin">
-                        <wp14:pctHeight>0</wp14:pctHeight>
-                      </wp14:sizeRelV>
-                    </wp:anchor>
-                  </w:drawing>
-                </mc:Choice>
-                <mc:Fallback>
-                  <w:pict>
-                    <v:shape w14:anchorId="65E0FCF2" id="Straight Arrow Connector 156" o:spid="_x0000_s1026" type="#_x0000_t32" style="position:absolute;margin-left:117.25pt;margin-top:401.35pt;width:0;height:36.85pt;z-index:251826176;visibility:visible;mso-wrap-style:square;mso-height-percent:0;mso-wrap-distance-left:9pt;mso-wrap-distance-top:0;mso-wrap-distance-right:9pt;mso-wrap-distance-bottom:0;mso-position-horizontal:absolute;mso-position-horizontal-relative:text;mso-position-vertical:absolute;mso-position-vertical-relative:text;mso-height-percent:0;mso-height-relative:margin" o:gfxdata="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" strokecolor="black [3200]" strokeweight="1pt">
-                      <v:stroke endarrow="block" joinstyle="miter"/>
-                    </v:shape>
-                  </w:pict>
-                </mc:Fallback>
-              </mc:AlternateContent>
-            </w:r>
-            <w:r>
-              <w:rPr>
-                <w:rFonts w:asciiTheme="majorBidi" w:hAnsiTheme="majorBidi" w:cstheme="majorBidi" w:hint="cs"/>
-              </w:rPr>
-              <mc:AlternateContent>
-                <mc:Choice Requires="wps">
-                  <w:drawing>
-                    <wp:anchor distT="0" distB="0" distL="114300" distR="114300" simplePos="0" relativeHeight="251823104" behindDoc="0" locked="0" layoutInCell="1" allowOverlap="1" wp14:anchorId="2BE93F43" wp14:editId="55C67A72">
-                      <wp:simplePos x="0" y="0"/>
-                      <wp:positionH relativeFrom="column">
-                        <wp:posOffset>877465</wp:posOffset>
-                      </wp:positionH>
-                      <wp:positionV relativeFrom="paragraph">
-                        <wp:posOffset>4661535</wp:posOffset>
+                        <wp:posOffset>5129353</wp:posOffset>
                       </wp:positionV>
                       <wp:extent cx="1199072" cy="439947"/>
                       <wp:effectExtent l="0" t="0" r="20320" b="17780"/>
@@ -11384,7 +12179,7 @@
                 </mc:Choice>
                 <mc:Fallback>
                   <w:pict>
-                    <v:shape w14:anchorId="2BE93F43" id="Flowchart: Terminator 153" o:spid="_x0000_s1061" type="#_x0000_t116" style="position:absolute;margin-left:69.1pt;margin-top:367.05pt;width:94.4pt;height:34.65pt;z-index:251823104;visibility:visible;mso-wrap-style:square;mso-width-percent:0;mso-height-percent:0;mso-wrap-distance-left:9pt;mso-wrap-distance-top:0;mso-wrap-distance-right:9pt;mso-wrap-distance-bottom:0;mso-position-horizontal:absolute;mso-position-horizontal-relative:text;mso-position-vertical:absolute;mso-position-vertical-relative:text;mso-width-percent:0;mso-height-percent:0;mso-width-relative:margin;mso-height-relative:margin;v-text-anchor:middle" o:gfxdata="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" fillcolor="white [3201]" strokecolor="black [3213]" strokeweight="1pt">
+                    <v:shape w14:anchorId="2BE93F43" id="Flowchart: Terminator 153" o:spid="_x0000_s1064" type="#_x0000_t116" style="position:absolute;margin-left:134.3pt;margin-top:403.9pt;width:94.4pt;height:34.65pt;z-index:251823104;visibility:visible;mso-wrap-style:square;mso-width-percent:0;mso-height-percent:0;mso-wrap-distance-left:9pt;mso-wrap-distance-top:0;mso-wrap-distance-right:9pt;mso-wrap-distance-bottom:0;mso-position-horizontal:absolute;mso-position-horizontal-relative:text;mso-position-vertical:absolute;mso-position-vertical-relative:text;mso-width-percent:0;mso-height-percent:0;mso-width-relative:margin;mso-height-relative:margin;v-text-anchor:middle" o:gfxdata="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" fillcolor="white [3201]" strokecolor="black [3213]" strokeweight="1pt">
                       <v:textbox>
                         <w:txbxContent>
                           <w:p>
@@ -11415,90 +12210,23 @@
             <w:r>
               <w:rPr>
                 <w:rFonts w:asciiTheme="majorBidi" w:hAnsiTheme="majorBidi" w:cstheme="majorBidi" w:hint="cs"/>
+                <w:noProof/>
               </w:rPr>
               <mc:AlternateContent>
                 <mc:Choice Requires="wps">
                   <w:drawing>
-                    <wp:anchor distT="0" distB="0" distL="114300" distR="114300" simplePos="0" relativeHeight="251820032" behindDoc="0" locked="0" layoutInCell="1" allowOverlap="1" wp14:anchorId="6EC9BEF7" wp14:editId="7DFEFF10">
+                    <wp:anchor distT="0" distB="0" distL="114300" distR="114300" simplePos="0" relativeHeight="251934720" behindDoc="0" locked="0" layoutInCell="1" allowOverlap="1" wp14:anchorId="6B8ED576" wp14:editId="0EC21B95">
                       <wp:simplePos x="0" y="0"/>
                       <wp:positionH relativeFrom="column">
-                        <wp:posOffset>-1563370</wp:posOffset>
+                        <wp:posOffset>1501775</wp:posOffset>
                       </wp:positionH>
                       <wp:positionV relativeFrom="paragraph">
-                        <wp:posOffset>3234690</wp:posOffset>
+                        <wp:posOffset>3436620</wp:posOffset>
                       </wp:positionV>
-                      <wp:extent cx="3053715" cy="301625"/>
-                      <wp:effectExtent l="0" t="0" r="32385" b="22225"/>
+                      <wp:extent cx="0" cy="179705"/>
+                      <wp:effectExtent l="76200" t="0" r="57150" b="48895"/>
                       <wp:wrapNone/>
-                      <wp:docPr id="151" name="Connector: Elbow 151"/>
-                      <wp:cNvGraphicFramePr/>
-                      <a:graphic xmlns:a="http://schemas.openxmlformats.org/drawingml/2006/main">
-                        <a:graphicData uri="http://schemas.microsoft.com/office/word/2010/wordprocessingShape">
-                          <wps:wsp>
-                            <wps:cNvCnPr/>
-                            <wps:spPr>
-                              <a:xfrm flipH="1">
-                                <a:off x="0" y="0"/>
-                                <a:ext cx="3053715" cy="301625"/>
-                              </a:xfrm>
-                              <a:prstGeom prst="bentConnector3">
-                                <a:avLst>
-                                  <a:gd name="adj1" fmla="val -1"/>
-                                </a:avLst>
-                              </a:prstGeom>
-                              <a:ln w="12700">
-                                <a:solidFill>
-                                  <a:schemeClr val="tx1"/>
-                                </a:solidFill>
-                              </a:ln>
-                            </wps:spPr>
-                            <wps:style>
-                              <a:lnRef idx="1">
-                                <a:schemeClr val="dk1"/>
-                              </a:lnRef>
-                              <a:fillRef idx="0">
-                                <a:schemeClr val="dk1"/>
-                              </a:fillRef>
-                              <a:effectRef idx="0">
-                                <a:schemeClr val="dk1"/>
-                              </a:effectRef>
-                              <a:fontRef idx="minor">
-                                <a:schemeClr val="tx1"/>
-                              </a:fontRef>
-                            </wps:style>
-                            <wps:bodyPr/>
-                          </wps:wsp>
-                        </a:graphicData>
-                      </a:graphic>
-                    </wp:anchor>
-                  </w:drawing>
-                </mc:Choice>
-                <mc:Fallback>
-                  <w:pict>
-                    <v:shape w14:anchorId="0664C933" id="Connector: Elbow 151" o:spid="_x0000_s1026" type="#_x0000_t34" style="position:absolute;margin-left:-123.1pt;margin-top:254.7pt;width:240.45pt;height:23.75pt;flip:x;z-index:251820032;visibility:visible;mso-wrap-style:square;mso-wrap-distance-left:9pt;mso-wrap-distance-top:0;mso-wrap-distance-right:9pt;mso-wrap-distance-bottom:0;mso-position-horizontal:absolute;mso-position-horizontal-relative:text;mso-position-vertical:absolute;mso-position-vertical-relative:text" o:gfxdata="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" adj="0" strokecolor="black [3213]" strokeweight="1pt"/>
-                  </w:pict>
-                </mc:Fallback>
-              </mc:AlternateContent>
-            </w:r>
-            <w:r>
-              <w:rPr>
-                <w:rFonts w:asciiTheme="majorBidi" w:hAnsiTheme="majorBidi" w:cstheme="majorBidi" w:hint="cs"/>
-              </w:rPr>
-              <mc:AlternateContent>
-                <mc:Choice Requires="wps">
-                  <w:drawing>
-                    <wp:anchor distT="0" distB="0" distL="114300" distR="114300" simplePos="0" relativeHeight="251821056" behindDoc="0" locked="0" layoutInCell="1" allowOverlap="1" wp14:anchorId="17E46E4C" wp14:editId="05DAC921">
-                      <wp:simplePos x="0" y="0"/>
-                      <wp:positionH relativeFrom="column">
-                        <wp:posOffset>-1562843</wp:posOffset>
-                      </wp:positionH>
-                      <wp:positionV relativeFrom="paragraph">
-                        <wp:posOffset>3538100</wp:posOffset>
-                      </wp:positionV>
-                      <wp:extent cx="0" cy="386004"/>
-                      <wp:effectExtent l="76200" t="0" r="95250" b="52705"/>
-                      <wp:wrapNone/>
-                      <wp:docPr id="152" name="Straight Arrow Connector 152"/>
+                      <wp:docPr id="4" name="Straight Arrow Connector 4"/>
                       <wp:cNvGraphicFramePr/>
                       <a:graphic xmlns:a="http://schemas.openxmlformats.org/drawingml/2006/main">
                         <a:graphicData uri="http://schemas.microsoft.com/office/word/2010/wordprocessingShape">
@@ -11507,7 +12235,7 @@
                             <wps:spPr>
                               <a:xfrm>
                                 <a:off x="0" y="0"/>
-                                <a:ext cx="0" cy="386004"/>
+                                <a:ext cx="0" cy="179705"/>
                               </a:xfrm>
                               <a:prstGeom prst="straightConnector1">
                                 <a:avLst/>
@@ -11537,12 +12265,15 @@
                           </wps:wsp>
                         </a:graphicData>
                       </a:graphic>
+                      <wp14:sizeRelV relativeFrom="margin">
+                        <wp14:pctHeight>0</wp14:pctHeight>
+                      </wp14:sizeRelV>
                     </wp:anchor>
                   </w:drawing>
                 </mc:Choice>
                 <mc:Fallback>
                   <w:pict>
-                    <v:shape w14:anchorId="771CFF9B" id="Straight Arrow Connector 152" o:spid="_x0000_s1026" type="#_x0000_t32" style="position:absolute;margin-left:-123.05pt;margin-top:278.6pt;width:0;height:30.4pt;z-index:251821056;visibility:visible;mso-wrap-style:square;mso-wrap-distance-left:9pt;mso-wrap-distance-top:0;mso-wrap-distance-right:9pt;mso-wrap-distance-bottom:0;mso-position-horizontal:absolute;mso-position-horizontal-relative:text;mso-position-vertical:absolute;mso-position-vertical-relative:text" o:gfxdata="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" strokecolor="black [3213]" strokeweight="1pt">
+                    <v:shape w14:anchorId="2B4EE8D3" id="Straight Arrow Connector 4" o:spid="_x0000_s1026" type="#_x0000_t32" style="position:absolute;margin-left:118.25pt;margin-top:270.6pt;width:0;height:14.15pt;z-index:251934720;visibility:visible;mso-wrap-style:square;mso-height-percent:0;mso-wrap-distance-left:9pt;mso-wrap-distance-top:0;mso-wrap-distance-right:9pt;mso-wrap-distance-bottom:0;mso-position-horizontal:absolute;mso-position-horizontal-relative:text;mso-position-vertical:absolute;mso-position-vertical-relative:text;mso-height-percent:0;mso-height-relative:margin" o:gfxdata="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" strokecolor="black [3213]" strokeweight="1pt">
                       <v:stroke endarrow="block" joinstyle="miter"/>
                     </v:shape>
                   </w:pict>
@@ -11552,22 +12283,23 @@
             <w:r>
               <w:rPr>
                 <w:rFonts w:asciiTheme="majorBidi" w:hAnsiTheme="majorBidi" w:cstheme="majorBidi" w:hint="cs"/>
+                <w:noProof/>
               </w:rPr>
               <mc:AlternateContent>
                 <mc:Choice Requires="wps">
                   <w:drawing>
-                    <wp:anchor distT="0" distB="0" distL="114300" distR="114300" simplePos="0" relativeHeight="251813888" behindDoc="0" locked="0" layoutInCell="1" allowOverlap="1" wp14:anchorId="35994095" wp14:editId="6F94413A">
+                    <wp:anchor distT="0" distB="0" distL="114300" distR="114300" simplePos="0" relativeHeight="251932672" behindDoc="0" locked="0" layoutInCell="1" allowOverlap="1" wp14:anchorId="7BFC60CE" wp14:editId="082063FB">
                       <wp:simplePos x="0" y="0"/>
                       <wp:positionH relativeFrom="column">
-                        <wp:posOffset>605994</wp:posOffset>
+                        <wp:posOffset>624840</wp:posOffset>
                       </wp:positionH>
                       <wp:positionV relativeFrom="paragraph">
-                        <wp:posOffset>2472426</wp:posOffset>
+                        <wp:posOffset>3627696</wp:posOffset>
                       </wp:positionV>
-                      <wp:extent cx="1684487" cy="758825"/>
-                      <wp:effectExtent l="0" t="0" r="11430" b="22225"/>
+                      <wp:extent cx="1799117" cy="895350"/>
+                      <wp:effectExtent l="19050" t="19050" r="10795" b="38100"/>
                       <wp:wrapNone/>
-                      <wp:docPr id="148" name="Flowchart: Terminator 148"/>
+                      <wp:docPr id="1" name="Flowchart: Decision 1"/>
                       <wp:cNvGraphicFramePr/>
                       <a:graphic xmlns:a="http://schemas.openxmlformats.org/drawingml/2006/main">
                         <a:graphicData uri="http://schemas.microsoft.com/office/word/2010/wordprocessingShape">
@@ -11576,9 +12308,9 @@
                             <wps:spPr>
                               <a:xfrm>
                                 <a:off x="0" y="0"/>
-                                <a:ext cx="1684487" cy="758825"/>
+                                <a:ext cx="1799117" cy="895350"/>
                               </a:xfrm>
-                              <a:prstGeom prst="flowChartTerminator">
+                              <a:prstGeom prst="flowChartDecision">
                                 <a:avLst/>
                               </a:prstGeom>
                               <a:ln>
@@ -11608,18 +12340,14 @@
                                     <w:jc w:val="center"/>
                                     <w:rPr>
                                       <w:rFonts w:asciiTheme="majorBidi" w:hAnsiTheme="majorBidi" w:cstheme="majorBidi"/>
-                                      <w:sz w:val="24"/>
-                                      <w:szCs w:val="24"/>
                                     </w:rPr>
                                   </w:pPr>
                                   <w:r>
                                     <w:rPr>
-                                      <w:rFonts w:asciiTheme="majorBidi" w:hAnsiTheme="majorBidi" w:cstheme="majorBidi" w:hint="cs"/>
-                                      <w:color w:val="000000" w:themeColor="text1"/>
-                                      <w:sz w:val="28"/>
+                                      <w:rFonts w:asciiTheme="majorBidi" w:hAnsiTheme="majorBidi" w:cstheme="majorBidi"/>
                                       <w:cs/>
                                     </w:rPr>
-                                    <w:t>แสดงเมนูให้ผู้ใช้เลือกจังหวัดที่ต้องการ</w:t>
+                                    <w:t>มีข้อมูลในฐาน</w:t>
                                   </w:r>
                                 </w:p>
                               </w:txbxContent>
@@ -11644,7 +12372,11 @@
                 </mc:Choice>
                 <mc:Fallback>
                   <w:pict>
-                    <v:shape w14:anchorId="35994095" id="Flowchart: Terminator 148" o:spid="_x0000_s1062" type="#_x0000_t116" style="position:absolute;margin-left:47.7pt;margin-top:194.7pt;width:132.65pt;height:59.75pt;z-index:251813888;visibility:visible;mso-wrap-style:square;mso-width-percent:0;mso-height-percent:0;mso-wrap-distance-left:9pt;mso-wrap-distance-top:0;mso-wrap-distance-right:9pt;mso-wrap-distance-bottom:0;mso-position-horizontal:absolute;mso-position-horizontal-relative:text;mso-position-vertical:absolute;mso-position-vertical-relative:text;mso-width-percent:0;mso-height-percent:0;mso-width-relative:margin;mso-height-relative:margin;v-text-anchor:middle" o:gfxdata="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" fillcolor="white [3201]" strokecolor="black [3213]" strokeweight="1pt">
+                    <v:shapetype w14:anchorId="7BFC60CE" id="_x0000_t110" coordsize="21600,21600" o:spt="110" path="m10800,l,10800,10800,21600,21600,10800xe">
+                      <v:stroke joinstyle="miter"/>
+                      <v:path gradientshapeok="t" o:connecttype="rect" textboxrect="5400,5400,16200,16200"/>
+                    </v:shapetype>
+                    <v:shape id="Flowchart: Decision 1" o:spid="_x0000_s1065" type="#_x0000_t110" style="position:absolute;margin-left:49.2pt;margin-top:285.65pt;width:141.65pt;height:70.5pt;z-index:251932672;visibility:visible;mso-wrap-style:square;mso-width-percent:0;mso-height-percent:0;mso-wrap-distance-left:9pt;mso-wrap-distance-top:0;mso-wrap-distance-right:9pt;mso-wrap-distance-bottom:0;mso-position-horizontal:absolute;mso-position-horizontal-relative:text;mso-position-vertical:absolute;mso-position-vertical-relative:text;mso-width-percent:0;mso-height-percent:0;mso-width-relative:margin;mso-height-relative:margin;v-text-anchor:middle" o:gfxdata="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" fillcolor="white [3201]" strokecolor="black [3213]" strokeweight="1pt">
                       <v:textbox>
                         <w:txbxContent>
                           <w:p>
@@ -11652,18 +12384,14 @@
                               <w:jc w:val="center"/>
                               <w:rPr>
                                 <w:rFonts w:asciiTheme="majorBidi" w:hAnsiTheme="majorBidi" w:cstheme="majorBidi"/>
-                                <w:sz w:val="24"/>
-                                <w:szCs w:val="24"/>
                               </w:rPr>
                             </w:pPr>
                             <w:r>
                               <w:rPr>
-                                <w:rFonts w:asciiTheme="majorBidi" w:hAnsiTheme="majorBidi" w:cstheme="majorBidi" w:hint="cs"/>
-                                <w:color w:val="000000" w:themeColor="text1"/>
-                                <w:sz w:val="28"/>
+                                <w:rFonts w:asciiTheme="majorBidi" w:hAnsiTheme="majorBidi" w:cstheme="majorBidi"/>
                                 <w:cs/>
                               </w:rPr>
-                              <w:t>แสดงเมนูให้ผู้ใช้เลือกจังหวัดที่ต้องการ</w:t>
+                              <w:t>มีข้อมูลในฐาน</w:t>
                             </w:r>
                           </w:p>
                         </w:txbxContent>
@@ -11676,22 +12404,23 @@
             <w:r>
               <w:rPr>
                 <w:rFonts w:asciiTheme="majorBidi" w:hAnsiTheme="majorBidi" w:cstheme="majorBidi" w:hint="cs"/>
+                <w:noProof/>
               </w:rPr>
               <mc:AlternateContent>
                 <mc:Choice Requires="wps">
                   <w:drawing>
-                    <wp:anchor distT="0" distB="0" distL="114300" distR="114300" simplePos="0" relativeHeight="251805696" behindDoc="0" locked="0" layoutInCell="1" allowOverlap="1" wp14:anchorId="7B890D33" wp14:editId="66D3169E">
+                    <wp:anchor distT="0" distB="0" distL="114300" distR="114300" simplePos="0" relativeHeight="251813888" behindDoc="0" locked="0" layoutInCell="1" allowOverlap="1" wp14:anchorId="35994095" wp14:editId="35DFB975">
                       <wp:simplePos x="0" y="0"/>
                       <wp:positionH relativeFrom="column">
-                        <wp:posOffset>525145</wp:posOffset>
+                        <wp:posOffset>658953</wp:posOffset>
                       </wp:positionH>
                       <wp:positionV relativeFrom="paragraph">
-                        <wp:posOffset>890450</wp:posOffset>
+                        <wp:posOffset>1684197</wp:posOffset>
                       </wp:positionV>
-                      <wp:extent cx="1762125" cy="812042"/>
-                      <wp:effectExtent l="0" t="0" r="28575" b="26670"/>
+                      <wp:extent cx="1684487" cy="758825"/>
+                      <wp:effectExtent l="0" t="0" r="11430" b="22225"/>
                       <wp:wrapNone/>
-                      <wp:docPr id="143" name="Flowchart: Terminator 143"/>
+                      <wp:docPr id="148" name="Flowchart: Terminator 148"/>
                       <wp:cNvGraphicFramePr/>
                       <a:graphic xmlns:a="http://schemas.openxmlformats.org/drawingml/2006/main">
                         <a:graphicData uri="http://schemas.microsoft.com/office/word/2010/wordprocessingShape">
@@ -11700,7 +12429,7 @@
                             <wps:spPr>
                               <a:xfrm>
                                 <a:off x="0" y="0"/>
-                                <a:ext cx="1762125" cy="812042"/>
+                                <a:ext cx="1684487" cy="758825"/>
                               </a:xfrm>
                               <a:prstGeom prst="flowChartTerminator">
                                 <a:avLst/>
@@ -11732,7 +12461,8 @@
                                     <w:jc w:val="center"/>
                                     <w:rPr>
                                       <w:rFonts w:asciiTheme="majorBidi" w:hAnsiTheme="majorBidi" w:cstheme="majorBidi"/>
-                                      <w:sz w:val="28"/>
+                                      <w:sz w:val="24"/>
+                                      <w:szCs w:val="24"/>
                                     </w:rPr>
                                   </w:pPr>
                                   <w:r>
@@ -11742,7 +12472,7 @@
                                       <w:sz w:val="28"/>
                                       <w:cs/>
                                     </w:rPr>
-                                    <w:t>แสดงเมนูให้ผู้ใช้เลือกรูปแบบการแสดงผล</w:t>
+                                    <w:t>แสดงเมนูให้ผู้ใช้เลือกจังหวัดที่ต้องการ</w:t>
                                   </w:r>
                                 </w:p>
                               </w:txbxContent>
@@ -11767,7 +12497,131 @@
                 </mc:Choice>
                 <mc:Fallback>
                   <w:pict>
-                    <v:shape w14:anchorId="7B890D33" id="Flowchart: Terminator 143" o:spid="_x0000_s1063" type="#_x0000_t116" style="position:absolute;margin-left:41.35pt;margin-top:70.1pt;width:138.75pt;height:63.95pt;z-index:251805696;visibility:visible;mso-wrap-style:square;mso-width-percent:0;mso-height-percent:0;mso-wrap-distance-left:9pt;mso-wrap-distance-top:0;mso-wrap-distance-right:9pt;mso-wrap-distance-bottom:0;mso-position-horizontal:absolute;mso-position-horizontal-relative:text;mso-position-vertical:absolute;mso-position-vertical-relative:text;mso-width-percent:0;mso-height-percent:0;mso-width-relative:margin;mso-height-relative:margin;v-text-anchor:middle" o:gfxdata="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" fillcolor="white [3201]" strokecolor="black [3213]" strokeweight="1pt">
+                    <v:shape w14:anchorId="35994095" id="Flowchart: Terminator 148" o:spid="_x0000_s1066" type="#_x0000_t116" style="position:absolute;margin-left:51.9pt;margin-top:132.6pt;width:132.65pt;height:59.75pt;z-index:251813888;visibility:visible;mso-wrap-style:square;mso-width-percent:0;mso-height-percent:0;mso-wrap-distance-left:9pt;mso-wrap-distance-top:0;mso-wrap-distance-right:9pt;mso-wrap-distance-bottom:0;mso-position-horizontal:absolute;mso-position-horizontal-relative:text;mso-position-vertical:absolute;mso-position-vertical-relative:text;mso-width-percent:0;mso-height-percent:0;mso-width-relative:margin;mso-height-relative:margin;v-text-anchor:middle" o:gfxdata="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" fillcolor="white [3201]" strokecolor="black [3213]" strokeweight="1pt">
+                      <v:textbox>
+                        <w:txbxContent>
+                          <w:p>
+                            <w:pPr>
+                              <w:jc w:val="center"/>
+                              <w:rPr>
+                                <w:rFonts w:asciiTheme="majorBidi" w:hAnsiTheme="majorBidi" w:cstheme="majorBidi"/>
+                                <w:sz w:val="24"/>
+                                <w:szCs w:val="24"/>
+                              </w:rPr>
+                            </w:pPr>
+                            <w:r>
+                              <w:rPr>
+                                <w:rFonts w:asciiTheme="majorBidi" w:hAnsiTheme="majorBidi" w:cstheme="majorBidi" w:hint="cs"/>
+                                <w:color w:val="000000" w:themeColor="text1"/>
+                                <w:sz w:val="28"/>
+                                <w:cs/>
+                              </w:rPr>
+                              <w:t>แสดงเมนูให้ผู้ใช้เลือกจังหวัดที่ต้องการ</w:t>
+                            </w:r>
+                          </w:p>
+                        </w:txbxContent>
+                      </v:textbox>
+                    </v:shape>
+                  </w:pict>
+                </mc:Fallback>
+              </mc:AlternateContent>
+            </w:r>
+            <w:r>
+              <w:rPr>
+                <w:rFonts w:asciiTheme="majorBidi" w:hAnsiTheme="majorBidi" w:cstheme="majorBidi" w:hint="cs"/>
+                <w:noProof/>
+              </w:rPr>
+              <mc:AlternateContent>
+                <mc:Choice Requires="wps">
+                  <w:drawing>
+                    <wp:anchor distT="0" distB="0" distL="114300" distR="114300" simplePos="0" relativeHeight="251805696" behindDoc="0" locked="0" layoutInCell="1" allowOverlap="1" wp14:anchorId="7B890D33" wp14:editId="615496E3">
+                      <wp:simplePos x="0" y="0"/>
+                      <wp:positionH relativeFrom="column">
+                        <wp:posOffset>546410</wp:posOffset>
+                      </wp:positionH>
+                      <wp:positionV relativeFrom="paragraph">
+                        <wp:posOffset>507498</wp:posOffset>
+                      </wp:positionV>
+                      <wp:extent cx="1762125" cy="812042"/>
+                      <wp:effectExtent l="0" t="0" r="28575" b="26670"/>
+                      <wp:wrapNone/>
+                      <wp:docPr id="143" name="Flowchart: Terminator 143"/>
+                      <wp:cNvGraphicFramePr/>
+                      <a:graphic xmlns:a="http://schemas.openxmlformats.org/drawingml/2006/main">
+                        <a:graphicData uri="http://schemas.microsoft.com/office/word/2010/wordprocessingShape">
+                          <wps:wsp>
+                            <wps:cNvSpPr/>
+                            <wps:spPr>
+                              <a:xfrm>
+                                <a:off x="0" y="0"/>
+                                <a:ext cx="1762125" cy="812042"/>
+                              </a:xfrm>
+                              <a:prstGeom prst="flowChartTerminator">
+                                <a:avLst/>
+                              </a:prstGeom>
+                              <a:ln>
+                                <a:solidFill>
+                                  <a:schemeClr val="tx1"/>
+                                </a:solidFill>
+                              </a:ln>
+                            </wps:spPr>
+                            <wps:style>
+                              <a:lnRef idx="2">
+                                <a:schemeClr val="accent6"/>
+                              </a:lnRef>
+                              <a:fillRef idx="1">
+                                <a:schemeClr val="lt1"/>
+                              </a:fillRef>
+                              <a:effectRef idx="0">
+                                <a:schemeClr val="accent6"/>
+                              </a:effectRef>
+                              <a:fontRef idx="minor">
+                                <a:schemeClr val="dk1"/>
+                              </a:fontRef>
+                            </wps:style>
+                            <wps:txbx>
+                              <w:txbxContent>
+                                <w:p>
+                                  <w:pPr>
+                                    <w:jc w:val="center"/>
+                                    <w:rPr>
+                                      <w:rFonts w:asciiTheme="majorBidi" w:hAnsiTheme="majorBidi" w:cstheme="majorBidi"/>
+                                      <w:sz w:val="28"/>
+                                    </w:rPr>
+                                  </w:pPr>
+                                  <w:r>
+                                    <w:rPr>
+                                      <w:rFonts w:asciiTheme="majorBidi" w:hAnsiTheme="majorBidi" w:cstheme="majorBidi" w:hint="cs"/>
+                                      <w:color w:val="000000" w:themeColor="text1"/>
+                                      <w:sz w:val="28"/>
+                                      <w:cs/>
+                                    </w:rPr>
+                                    <w:t>แสดงเมนูให้ผู้ใช้เลือกรูปแบบการแสดงผล</w:t>
+                                  </w:r>
+                                </w:p>
+                              </w:txbxContent>
+                            </wps:txbx>
+                            <wps:bodyPr rot="0" spcFirstLastPara="0" vertOverflow="overflow" horzOverflow="overflow" vert="horz" wrap="square" lIns="91440" tIns="45720" rIns="91440" bIns="45720" numCol="1" spcCol="0" rtlCol="0" fromWordArt="0" anchor="ctr" anchorCtr="0" forceAA="0" compatLnSpc="1">
+                              <a:prstTxWarp prst="textNoShape">
+                                <a:avLst/>
+                              </a:prstTxWarp>
+                              <a:noAutofit/>
+                            </wps:bodyPr>
+                          </wps:wsp>
+                        </a:graphicData>
+                      </a:graphic>
+                      <wp14:sizeRelH relativeFrom="margin">
+                        <wp14:pctWidth>0</wp14:pctWidth>
+                      </wp14:sizeRelH>
+                      <wp14:sizeRelV relativeFrom="margin">
+                        <wp14:pctHeight>0</wp14:pctHeight>
+                      </wp14:sizeRelV>
+                    </wp:anchor>
+                  </w:drawing>
+                </mc:Choice>
+                <mc:Fallback>
+                  <w:pict>
+                    <v:shape w14:anchorId="7B890D33" id="Flowchart: Terminator 143" o:spid="_x0000_s1067" type="#_x0000_t116" style="position:absolute;margin-left:43pt;margin-top:39.95pt;width:138.75pt;height:63.95pt;z-index:251805696;visibility:visible;mso-wrap-style:square;mso-width-percent:0;mso-height-percent:0;mso-wrap-distance-left:9pt;mso-wrap-distance-top:0;mso-wrap-distance-right:9pt;mso-wrap-distance-bottom:0;mso-position-horizontal:absolute;mso-position-horizontal-relative:text;mso-position-vertical:absolute;mso-position-vertical-relative:text;mso-width-percent:0;mso-height-percent:0;mso-width-relative:margin;mso-height-relative:margin;v-text-anchor:middle" o:gfxdata="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" fillcolor="white [3201]" strokecolor="black [3213]" strokeweight="1pt">
                       <v:textbox>
                         <w:txbxContent>
                           <w:p>
@@ -11798,10 +12652,8 @@
           </w:p>
         </w:tc>
       </w:tr>
+      <w:bookmarkEnd w:id="0"/>
     </w:tbl>
-    <w:p/>
-    <w:p/>
-    <w:p/>
     <w:p/>
     <w:p/>
     <w:p/>
@@ -11835,7 +12687,7 @@
                 <w:szCs w:val="40"/>
               </w:rPr>
             </w:pPr>
-            <w:bookmarkStart w:id="0" w:name="_Hlk25879725"/>
+            <w:bookmarkStart w:id="1" w:name="_Hlk25879725"/>
             <w:r>
               <w:rPr>
                 <w:rStyle w:val="normaltextrun"/>
@@ -12231,6 +13083,7 @@
             <w:r>
               <w:rPr>
                 <w:rFonts w:asciiTheme="majorBidi" w:hAnsiTheme="majorBidi" w:cstheme="majorBidi" w:hint="cs"/>
+                <w:noProof/>
               </w:rPr>
               <mc:AlternateContent>
                 <mc:Choice Requires="wps">
@@ -12286,7 +13139,7 @@
                                   <w:pPr>
                                     <w:jc w:val="center"/>
                                     <w:rPr>
-                                      <w:rFonts w:asciiTheme="majorBidi" w:hAnsiTheme="majorBidi" w:cstheme="majorBidi" w:hint="cs"/>
+                                      <w:rFonts w:asciiTheme="majorBidi" w:hAnsiTheme="majorBidi" w:cstheme="majorBidi"/>
                                       <w:sz w:val="28"/>
                                       <w:cs/>
                                     </w:rPr>
@@ -12353,6 +13206,7 @@
             <w:r>
               <w:rPr>
                 <w:rFonts w:asciiTheme="majorBidi" w:hAnsiTheme="majorBidi" w:cstheme="majorBidi"/>
+                <w:noProof/>
               </w:rPr>
               <mc:AlternateContent>
                 <mc:Choice Requires="wps">
@@ -12543,6 +13397,7 @@
             <w:r>
               <w:rPr>
                 <w:rFonts w:asciiTheme="majorBidi" w:hAnsiTheme="majorBidi" w:cstheme="majorBidi" w:hint="cs"/>
+                <w:noProof/>
               </w:rPr>
               <mc:AlternateContent>
                 <mc:Choice Requires="wps">
@@ -12611,6 +13466,7 @@
             <w:r>
               <w:rPr>
                 <w:rFonts w:asciiTheme="majorBidi" w:hAnsiTheme="majorBidi" w:cstheme="majorBidi" w:hint="cs"/>
+                <w:noProof/>
               </w:rPr>
               <mc:AlternateContent>
                 <mc:Choice Requires="wps">
@@ -12680,6 +13536,7 @@
             <w:r>
               <w:rPr>
                 <w:rFonts w:asciiTheme="majorBidi" w:hAnsiTheme="majorBidi" w:cstheme="majorBidi"/>
+                <w:noProof/>
               </w:rPr>
               <mc:AlternateContent>
                 <mc:Choice Requires="wps">
@@ -12752,6 +13609,7 @@
             <w:r>
               <w:rPr>
                 <w:rFonts w:asciiTheme="majorBidi" w:hAnsiTheme="majorBidi" w:cstheme="majorBidi"/>
+                <w:noProof/>
               </w:rPr>
               <mc:AlternateContent>
                 <mc:Choice Requires="wps">
@@ -12821,6 +13679,7 @@
             <w:r>
               <w:rPr>
                 <w:rFonts w:asciiTheme="majorBidi" w:hAnsiTheme="majorBidi" w:cstheme="majorBidi"/>
+                <w:noProof/>
               </w:rPr>
               <mc:AlternateContent>
                 <mc:Choice Requires="wps">
@@ -12931,14 +13790,7 @@
                                       <w:rFonts w:asciiTheme="majorBidi" w:hAnsiTheme="majorBidi" w:cstheme="majorBidi"/>
                                       <w:sz w:val="28"/>
                                     </w:rPr>
-                                    <w:t>Application</w:t>
-                                  </w:r>
-                                  <w:r>
-                                    <w:rPr>
-                                      <w:rFonts w:asciiTheme="majorBidi" w:hAnsiTheme="majorBidi" w:cstheme="majorBidi"/>
-                                      <w:sz w:val="28"/>
-                                    </w:rPr>
-                                    <w:t>”</w:t>
+                                    <w:t>Application”</w:t>
                                   </w:r>
                                 </w:p>
                               </w:txbxContent>
@@ -13121,6 +13973,8 @@
             </w:r>
           </w:p>
         </w:tc>
+        <w:bookmarkStart w:id="2" w:name="_GoBack"/>
+        <w:bookmarkEnd w:id="2"/>
         <w:tc>
           <w:tcPr>
             <w:tcW w:w="4698" w:type="dxa"/>
@@ -13260,6 +14114,7 @@
             <w:r>
               <w:rPr>
                 <w:rFonts w:asciiTheme="majorBidi" w:hAnsiTheme="majorBidi" w:cstheme="majorBidi"/>
+                <w:noProof/>
               </w:rPr>
               <mc:AlternateContent>
                 <mc:Choice Requires="wps">
@@ -13329,6 +14184,7 @@
             <w:r>
               <w:rPr>
                 <w:rFonts w:asciiTheme="majorBidi" w:hAnsiTheme="majorBidi" w:cstheme="majorBidi"/>
+                <w:noProof/>
               </w:rPr>
               <mc:AlternateContent>
                 <mc:Choice Requires="wps">
@@ -13384,7 +14240,7 @@
                                   <w:pPr>
                                     <w:jc w:val="center"/>
                                     <w:rPr>
-                                      <w:rFonts w:asciiTheme="majorBidi" w:hAnsiTheme="majorBidi" w:cstheme="majorBidi" w:hint="cs"/>
+                                      <w:rFonts w:asciiTheme="majorBidi" w:hAnsiTheme="majorBidi" w:cstheme="majorBidi"/>
                                       <w:sz w:val="24"/>
                                       <w:szCs w:val="24"/>
                                       <w:cs/>
@@ -13455,6 +14311,7 @@
             <w:r>
               <w:rPr>
                 <w:rFonts w:asciiTheme="majorBidi" w:hAnsiTheme="majorBidi" w:cstheme="majorBidi"/>
+                <w:noProof/>
               </w:rPr>
               <mc:AlternateContent>
                 <mc:Choice Requires="wps">
@@ -13527,6 +14384,7 @@
             <w:r>
               <w:rPr>
                 <w:rFonts w:asciiTheme="majorBidi" w:hAnsiTheme="majorBidi" w:cstheme="majorBidi"/>
+                <w:noProof/>
               </w:rPr>
               <mc:AlternateContent>
                 <mc:Choice Requires="wps">
@@ -13685,7 +14543,7 @@
           </w:p>
         </w:tc>
       </w:tr>
-      <w:bookmarkEnd w:id="0"/>
+      <w:bookmarkEnd w:id="1"/>
     </w:tbl>
     <w:p/>
     <w:p/>
@@ -13693,13 +14551,7 @@
     <w:p/>
     <w:p/>
     <w:p/>
-    <w:p>
-      <w:pPr>
-        <w:rPr>
-          <w:rFonts w:hint="cs"/>
-        </w:rPr>
-      </w:pPr>
-    </w:p>
+    <w:p/>
     <w:p/>
     <w:tbl>
       <w:tblPr>
@@ -13731,7 +14583,7 @@
                 <w:szCs w:val="40"/>
               </w:rPr>
             </w:pPr>
-            <w:bookmarkStart w:id="1" w:name="_Hlk25882180"/>
+            <w:bookmarkStart w:id="3" w:name="_Hlk25882180"/>
             <w:r>
               <w:rPr>
                 <w:rFonts w:asciiTheme="majorBidi" w:hAnsiTheme="majorBidi" w:cs="Angsana New"/>
@@ -13836,6 +14688,7 @@
             <w:r>
               <w:rPr>
                 <w:rFonts w:asciiTheme="majorBidi" w:hAnsiTheme="majorBidi" w:cstheme="majorBidi" w:hint="cs"/>
+                <w:noProof/>
               </w:rPr>
               <mc:AlternateContent>
                 <mc:Choice Requires="wps">
@@ -13908,6 +14761,7 @@
             <w:r>
               <w:rPr>
                 <w:rFonts w:asciiTheme="majorBidi" w:hAnsiTheme="majorBidi" w:cstheme="majorBidi" w:hint="cs"/>
+                <w:noProof/>
               </w:rPr>
               <mc:AlternateContent>
                 <mc:Choice Requires="wps">
@@ -13963,7 +14817,7 @@
                                   <w:pPr>
                                     <w:jc w:val="center"/>
                                     <w:rPr>
-                                      <w:rFonts w:asciiTheme="majorBidi" w:hAnsiTheme="majorBidi" w:cstheme="majorBidi" w:hint="cs"/>
+                                      <w:rFonts w:asciiTheme="majorBidi" w:hAnsiTheme="majorBidi" w:cstheme="majorBidi"/>
                                       <w:sz w:val="18"/>
                                       <w:szCs w:val="18"/>
                                       <w:cs/>
@@ -14034,6 +14888,7 @@
             <w:r>
               <w:rPr>
                 <w:rFonts w:asciiTheme="majorBidi" w:hAnsiTheme="majorBidi" w:cstheme="majorBidi" w:hint="cs"/>
+                <w:noProof/>
               </w:rPr>
               <mc:AlternateContent>
                 <mc:Choice Requires="wps">
@@ -14103,6 +14958,7 @@
             <w:r>
               <w:rPr>
                 <w:rFonts w:asciiTheme="majorBidi" w:hAnsiTheme="majorBidi" w:cstheme="majorBidi" w:hint="cs"/>
+                <w:noProof/>
               </w:rPr>
               <mc:AlternateContent>
                 <mc:Choice Requires="wps">
@@ -14172,6 +15028,7 @@
             <w:r>
               <w:rPr>
                 <w:rFonts w:asciiTheme="majorBidi" w:hAnsiTheme="majorBidi" w:cstheme="majorBidi" w:hint="cs"/>
+                <w:noProof/>
               </w:rPr>
               <mc:AlternateContent>
                 <mc:Choice Requires="wps">
@@ -14243,6 +15100,7 @@
             <w:r>
               <w:rPr>
                 <w:rFonts w:asciiTheme="majorBidi" w:hAnsiTheme="majorBidi" w:cstheme="majorBidi" w:hint="cs"/>
+                <w:noProof/>
               </w:rPr>
               <mc:AlternateContent>
                 <mc:Choice Requires="wps">
@@ -14312,6 +15170,7 @@
             <w:r>
               <w:rPr>
                 <w:rFonts w:asciiTheme="majorBidi" w:hAnsiTheme="majorBidi" w:cstheme="majorBidi" w:hint="cs"/>
+                <w:noProof/>
               </w:rPr>
               <mc:AlternateContent>
                 <mc:Choice Requires="wps">
@@ -14384,6 +15243,7 @@
             <w:r>
               <w:rPr>
                 <w:rFonts w:asciiTheme="majorBidi" w:hAnsiTheme="majorBidi" w:cstheme="majorBidi" w:hint="cs"/>
+                <w:noProof/>
               </w:rPr>
               <mc:AlternateContent>
                 <mc:Choice Requires="wps">
@@ -14439,7 +15299,7 @@
                                   <w:pPr>
                                     <w:jc w:val="center"/>
                                     <w:rPr>
-                                      <w:rFonts w:asciiTheme="majorBidi" w:hAnsiTheme="majorBidi" w:cstheme="majorBidi" w:hint="cs"/>
+                                      <w:rFonts w:asciiTheme="majorBidi" w:hAnsiTheme="majorBidi" w:cstheme="majorBidi"/>
                                       <w:sz w:val="18"/>
                                       <w:szCs w:val="18"/>
                                       <w:cs/>
@@ -14546,6 +15406,7 @@
             <w:r>
               <w:rPr>
                 <w:rFonts w:asciiTheme="majorBidi" w:hAnsiTheme="majorBidi" w:cstheme="majorBidi" w:hint="cs"/>
+                <w:noProof/>
               </w:rPr>
               <mc:AlternateContent>
                 <mc:Choice Requires="wps">
@@ -14618,6 +15479,7 @@
             <w:r>
               <w:rPr>
                 <w:rFonts w:asciiTheme="majorBidi" w:hAnsiTheme="majorBidi" w:cstheme="majorBidi" w:hint="cs"/>
+                <w:noProof/>
               </w:rPr>
               <mc:AlternateContent>
                 <mc:Choice Requires="wps">
@@ -14673,7 +15535,7 @@
                                   <w:pPr>
                                     <w:jc w:val="center"/>
                                     <w:rPr>
-                                      <w:rFonts w:asciiTheme="majorBidi" w:hAnsiTheme="majorBidi" w:cstheme="majorBidi" w:hint="cs"/>
+                                      <w:rFonts w:asciiTheme="majorBidi" w:hAnsiTheme="majorBidi" w:cstheme="majorBidi"/>
                                       <w:sz w:val="20"/>
                                       <w:szCs w:val="20"/>
                                       <w:cs/>
@@ -14814,6 +15676,7 @@
             <w:r>
               <w:rPr>
                 <w:rFonts w:asciiTheme="majorBidi" w:hAnsiTheme="majorBidi" w:cstheme="majorBidi" w:hint="cs"/>
+                <w:noProof/>
               </w:rPr>
               <mc:AlternateContent>
                 <mc:Choice Requires="wps">
@@ -14885,6 +15748,7 @@
             <w:r>
               <w:rPr>
                 <w:rFonts w:asciiTheme="majorBidi" w:hAnsiTheme="majorBidi" w:cstheme="majorBidi" w:hint="cs"/>
+                <w:noProof/>
               </w:rPr>
               <mc:AlternateContent>
                 <mc:Choice Requires="wps">
@@ -14957,6 +15821,7 @@
             <w:r>
               <w:rPr>
                 <w:rFonts w:asciiTheme="majorBidi" w:hAnsiTheme="majorBidi" w:cstheme="majorBidi" w:hint="cs"/>
+                <w:noProof/>
               </w:rPr>
               <mc:AlternateContent>
                 <mc:Choice Requires="wps">
@@ -15012,7 +15877,7 @@
                                   <w:pPr>
                                     <w:jc w:val="center"/>
                                     <w:rPr>
-                                      <w:rFonts w:asciiTheme="majorBidi" w:hAnsiTheme="majorBidi" w:cstheme="majorBidi" w:hint="cs"/>
+                                      <w:rFonts w:asciiTheme="majorBidi" w:hAnsiTheme="majorBidi" w:cstheme="majorBidi"/>
                                       <w:sz w:val="28"/>
                                       <w:cs/>
                                     </w:rPr>
@@ -15079,6 +15944,7 @@
             <w:r>
               <w:rPr>
                 <w:rFonts w:asciiTheme="majorBidi" w:hAnsiTheme="majorBidi" w:cstheme="majorBidi" w:hint="cs"/>
+                <w:noProof/>
               </w:rPr>
               <mc:AlternateContent>
                 <mc:Choice Requires="wps">
@@ -15363,6 +16229,7 @@
             <w:r>
               <w:rPr>
                 <w:rFonts w:asciiTheme="majorBidi" w:hAnsiTheme="majorBidi" w:cstheme="majorBidi" w:hint="cs"/>
+                <w:noProof/>
               </w:rPr>
               <mc:AlternateContent>
                 <mc:Choice Requires="wps">
@@ -15432,6 +16299,7 @@
             <w:r>
               <w:rPr>
                 <w:rFonts w:asciiTheme="majorBidi" w:hAnsiTheme="majorBidi" w:cstheme="majorBidi" w:hint="cs"/>
+                <w:noProof/>
               </w:rPr>
               <mc:AlternateContent>
                 <mc:Choice Requires="wps">
@@ -15556,6 +16424,7 @@
             <w:r>
               <w:rPr>
                 <w:rFonts w:asciiTheme="majorBidi" w:hAnsiTheme="majorBidi" w:cstheme="majorBidi" w:hint="cs"/>
+                <w:noProof/>
               </w:rPr>
               <mc:AlternateContent>
                 <mc:Choice Requires="wps">
@@ -15680,6 +16549,7 @@
             <w:r>
               <w:rPr>
                 <w:rFonts w:asciiTheme="majorBidi" w:hAnsiTheme="majorBidi" w:cstheme="majorBidi" w:hint="cs"/>
+                <w:noProof/>
               </w:rPr>
               <mc:AlternateContent>
                 <mc:Choice Requires="wps">
@@ -15751,6 +16621,7 @@
             <w:r>
               <w:rPr>
                 <w:rFonts w:asciiTheme="majorBidi" w:hAnsiTheme="majorBidi" w:cstheme="majorBidi" w:hint="cs"/>
+                <w:noProof/>
               </w:rPr>
               <mc:AlternateContent>
                 <mc:Choice Requires="wps">
@@ -15873,6 +16744,7 @@
             <w:r>
               <w:rPr>
                 <w:rFonts w:asciiTheme="majorBidi" w:hAnsiTheme="majorBidi" w:cstheme="majorBidi" w:hint="cs"/>
+                <w:noProof/>
               </w:rPr>
               <mc:AlternateContent>
                 <mc:Choice Requires="wps">
@@ -15995,29 +16867,11 @@
           </w:p>
         </w:tc>
       </w:tr>
-      <w:bookmarkEnd w:id="1"/>
+      <w:bookmarkEnd w:id="3"/>
     </w:tbl>
-    <w:p>
-      <w:pPr>
-        <w:rPr>
-          <w:rFonts w:hint="cs"/>
-        </w:rPr>
-      </w:pPr>
-    </w:p>
-    <w:p>
-      <w:pPr>
-        <w:rPr>
-          <w:rFonts w:hint="cs"/>
-        </w:rPr>
-      </w:pPr>
-    </w:p>
-    <w:p>
-      <w:pPr>
-        <w:rPr>
-          <w:rFonts w:hint="cs"/>
-        </w:rPr>
-      </w:pPr>
-    </w:p>
+    <w:p/>
+    <w:p/>
+    <w:p/>
     <w:p/>
     <w:tbl>
       <w:tblPr>
@@ -16042,7 +16896,7 @@
             <w:pPr>
               <w:jc w:val="center"/>
               <w:rPr>
-                <w:rFonts w:asciiTheme="majorBidi" w:hAnsiTheme="majorBidi" w:cstheme="majorBidi" w:hint="cs"/>
+                <w:rFonts w:asciiTheme="majorBidi" w:hAnsiTheme="majorBidi" w:cstheme="majorBidi"/>
                 <w:b/>
                 <w:bCs/>
                 <w:sz w:val="32"/>
@@ -16050,7 +16904,7 @@
                 <w:cs/>
               </w:rPr>
             </w:pPr>
-            <w:bookmarkStart w:id="2" w:name="_Hlk25884110"/>
+            <w:bookmarkStart w:id="4" w:name="_Hlk25884110"/>
             <w:r>
               <w:rPr>
                 <w:rStyle w:val="normaltextrun"/>
@@ -16266,7 +17120,7 @@
                                 <w:p>
                                   <w:pPr>
                                     <w:rPr>
-                                      <w:rFonts w:asciiTheme="majorBidi" w:hAnsiTheme="majorBidi" w:cstheme="majorBidi" w:hint="cs"/>
+                                      <w:rFonts w:asciiTheme="majorBidi" w:hAnsiTheme="majorBidi" w:cstheme="majorBidi"/>
                                       <w:sz w:val="28"/>
                                       <w:szCs w:val="36"/>
                                       <w:cs/>
@@ -16294,16 +17148,7 @@
                                       <w:sz w:val="28"/>
                                       <w:cs/>
                                     </w:rPr>
-                                    <w:t>จะ</w:t>
-                                  </w:r>
-                                  <w:r>
-                                    <w:rPr>
-                                      <w:rFonts w:asciiTheme="majorBidi" w:hAnsiTheme="majorBidi" w:cstheme="majorBidi" w:hint="cs"/>
-                                      <w:color w:val="000000" w:themeColor="text1"/>
-                                      <w:sz w:val="28"/>
-                                      <w:cs/>
-                                    </w:rPr>
-                                    <w:t>แสดงวันที่เป็นปัจจุบัน รวมถึงแสดงร้านและชนิดของข้าวโพดทั้งหมดตามที่ผู้ใช้ลงเบียนไว้</w:t>
+                                    <w:t>จะแสดงวันที่เป็นปัจจุบัน รวมถึงแสดงร้านและชนิดของข้าวโพดทั้งหมดตามที่ผู้ใช้ลงเบียนไว้</w:t>
                                   </w:r>
                                 </w:p>
                               </w:txbxContent>
@@ -16381,6 +17226,7 @@
             <w:r>
               <w:rPr>
                 <w:rFonts w:asciiTheme="majorBidi" w:hAnsiTheme="majorBidi" w:cstheme="majorBidi" w:hint="cs"/>
+                <w:noProof/>
               </w:rPr>
               <mc:AlternateContent>
                 <mc:Choice Requires="wps">
@@ -16453,6 +17299,7 @@
             <w:r>
               <w:rPr>
                 <w:rFonts w:asciiTheme="majorBidi" w:hAnsiTheme="majorBidi" w:cstheme="majorBidi" w:hint="cs"/>
+                <w:noProof/>
               </w:rPr>
               <mc:AlternateContent>
                 <mc:Choice Requires="wps">
@@ -16625,6 +17472,7 @@
             <w:r>
               <w:rPr>
                 <w:rFonts w:asciiTheme="majorBidi" w:hAnsiTheme="majorBidi" w:cstheme="majorBidi" w:hint="cs"/>
+                <w:noProof/>
               </w:rPr>
               <mc:AlternateContent>
                 <mc:Choice Requires="wps">
@@ -16694,6 +17542,7 @@
             <w:r>
               <w:rPr>
                 <w:rFonts w:asciiTheme="majorBidi" w:hAnsiTheme="majorBidi" w:cstheme="majorBidi" w:hint="cs"/>
+                <w:noProof/>
               </w:rPr>
               <mc:AlternateContent>
                 <mc:Choice Requires="wps">
@@ -16765,6 +17614,7 @@
             <w:r>
               <w:rPr>
                 <w:rFonts w:asciiTheme="majorBidi" w:hAnsiTheme="majorBidi" w:cstheme="majorBidi" w:hint="cs"/>
+                <w:noProof/>
               </w:rPr>
               <mc:AlternateContent>
                 <mc:Choice Requires="wps">
@@ -16837,6 +17687,7 @@
             <w:r>
               <w:rPr>
                 <w:rFonts w:asciiTheme="majorBidi" w:hAnsiTheme="majorBidi" w:cstheme="majorBidi" w:hint="cs"/>
+                <w:noProof/>
               </w:rPr>
               <mc:AlternateContent>
                 <mc:Choice Requires="wps">
@@ -16892,7 +17743,7 @@
                                   <w:pPr>
                                     <w:jc w:val="center"/>
                                     <w:rPr>
-                                      <w:rFonts w:asciiTheme="majorBidi" w:hAnsiTheme="majorBidi" w:cstheme="majorBidi" w:hint="cs"/>
+                                      <w:rFonts w:asciiTheme="majorBidi" w:hAnsiTheme="majorBidi" w:cstheme="majorBidi"/>
                                       <w:sz w:val="28"/>
                                       <w:cs/>
                                     </w:rPr>
@@ -16959,6 +17810,7 @@
             <w:r>
               <w:rPr>
                 <w:rFonts w:asciiTheme="majorBidi" w:hAnsiTheme="majorBidi" w:cstheme="majorBidi" w:hint="cs"/>
+                <w:noProof/>
               </w:rPr>
               <mc:AlternateContent>
                 <mc:Choice Requires="wps">
@@ -17117,6 +17969,7 @@
             <w:r>
               <w:rPr>
                 <w:rFonts w:asciiTheme="majorBidi" w:hAnsiTheme="majorBidi" w:cstheme="majorBidi" w:hint="cs"/>
+                <w:noProof/>
               </w:rPr>
               <mc:AlternateContent>
                 <mc:Choice Requires="wps">
@@ -17312,6 +18165,7 @@
             <w:r>
               <w:rPr>
                 <w:rFonts w:asciiTheme="majorBidi" w:hAnsiTheme="majorBidi" w:cstheme="majorBidi" w:hint="cs"/>
+                <w:noProof/>
               </w:rPr>
               <mc:AlternateContent>
                 <mc:Choice Requires="wps">
@@ -17436,6 +18290,7 @@
             <w:r>
               <w:rPr>
                 <w:rFonts w:asciiTheme="majorBidi" w:hAnsiTheme="majorBidi" w:cstheme="majorBidi" w:hint="cs"/>
+                <w:noProof/>
               </w:rPr>
               <mc:AlternateContent>
                 <mc:Choice Requires="wps">
@@ -17560,7 +18415,7 @@
           </w:p>
         </w:tc>
       </w:tr>
-      <w:bookmarkEnd w:id="2"/>
+      <w:bookmarkEnd w:id="4"/>
     </w:tbl>
     <w:p/>
     <w:p/>
@@ -17571,13 +18426,7 @@
     <w:p/>
     <w:p/>
     <w:p/>
-    <w:p>
-      <w:pPr>
-        <w:rPr>
-          <w:rFonts w:hint="cs"/>
-        </w:rPr>
-      </w:pPr>
-    </w:p>
+    <w:p/>
     <w:tbl>
       <w:tblPr>
         <w:tblStyle w:val="TableGrid"/>
@@ -17608,7 +18457,7 @@
                 <w:szCs w:val="36"/>
               </w:rPr>
             </w:pPr>
-            <w:bookmarkStart w:id="3" w:name="_Hlk25885691"/>
+            <w:bookmarkStart w:id="5" w:name="_Hlk25885691"/>
             <w:r>
               <w:rPr>
                 <w:rStyle w:val="normaltextrun"/>
@@ -17753,6 +18602,7 @@
             <w:r>
               <w:rPr>
                 <w:rFonts w:asciiTheme="majorBidi" w:hAnsiTheme="majorBidi" w:cstheme="majorBidi" w:hint="cs"/>
+                <w:noProof/>
               </w:rPr>
               <mc:AlternateContent>
                 <mc:Choice Requires="wps">
@@ -17825,6 +18675,7 @@
             <w:r>
               <w:rPr>
                 <w:rFonts w:asciiTheme="majorBidi" w:hAnsiTheme="majorBidi" w:cstheme="majorBidi" w:hint="cs"/>
+                <w:noProof/>
               </w:rPr>
               <mc:AlternateContent>
                 <mc:Choice Requires="wps">
@@ -17880,7 +18731,7 @@
                                   <w:pPr>
                                     <w:jc w:val="center"/>
                                     <w:rPr>
-                                      <w:rFonts w:asciiTheme="majorBidi" w:hAnsiTheme="majorBidi" w:cstheme="majorBidi" w:hint="cs"/>
+                                      <w:rFonts w:asciiTheme="majorBidi" w:hAnsiTheme="majorBidi" w:cstheme="majorBidi"/>
                                       <w:sz w:val="28"/>
                                       <w:cs/>
                                     </w:rPr>
@@ -18035,6 +18886,7 @@
             <w:r>
               <w:rPr>
                 <w:rFonts w:asciiTheme="majorBidi" w:hAnsiTheme="majorBidi" w:cstheme="majorBidi" w:hint="cs"/>
+                <w:noProof/>
               </w:rPr>
               <mc:AlternateContent>
                 <mc:Choice Requires="wps">
@@ -18328,7 +19180,7 @@
                                 <w:p>
                                   <w:pPr>
                                     <w:rPr>
-                                      <w:rFonts w:asciiTheme="majorBidi" w:hAnsiTheme="majorBidi" w:cstheme="majorBidi" w:hint="cs"/>
+                                      <w:rFonts w:asciiTheme="majorBidi" w:hAnsiTheme="majorBidi" w:cstheme="majorBidi"/>
                                       <w:sz w:val="28"/>
                                       <w:szCs w:val="36"/>
                                       <w:cs/>
@@ -18528,6 +19380,7 @@
             <w:r>
               <w:rPr>
                 <w:rFonts w:asciiTheme="majorBidi" w:hAnsiTheme="majorBidi" w:cstheme="majorBidi" w:hint="cs"/>
+                <w:noProof/>
               </w:rPr>
               <mc:AlternateContent>
                 <mc:Choice Requires="wps">
@@ -18597,6 +19450,7 @@
             <w:r>
               <w:rPr>
                 <w:rFonts w:asciiTheme="majorBidi" w:hAnsiTheme="majorBidi" w:cstheme="majorBidi" w:hint="cs"/>
+                <w:noProof/>
               </w:rPr>
               <mc:AlternateContent>
                 <mc:Choice Requires="wps">
@@ -18652,7 +19506,7 @@
                                   <w:pPr>
                                     <w:jc w:val="center"/>
                                     <w:rPr>
-                                      <w:rFonts w:asciiTheme="majorBidi" w:hAnsiTheme="majorBidi" w:cstheme="majorBidi" w:hint="cs"/>
+                                      <w:rFonts w:asciiTheme="majorBidi" w:hAnsiTheme="majorBidi" w:cstheme="majorBidi"/>
                                       <w:sz w:val="20"/>
                                       <w:szCs w:val="20"/>
                                     </w:rPr>
@@ -18884,6 +19738,7 @@
             <w:r>
               <w:rPr>
                 <w:rFonts w:asciiTheme="majorBidi" w:hAnsiTheme="majorBidi" w:cstheme="majorBidi" w:hint="cs"/>
+                <w:noProof/>
               </w:rPr>
               <mc:AlternateContent>
                 <mc:Choice Requires="wps">
@@ -18958,6 +19813,7 @@
             <w:r>
               <w:rPr>
                 <w:rFonts w:asciiTheme="majorBidi" w:hAnsiTheme="majorBidi" w:cstheme="majorBidi" w:hint="cs"/>
+                <w:noProof/>
               </w:rPr>
               <mc:AlternateContent>
                 <mc:Choice Requires="wps">
@@ -19027,6 +19883,7 @@
             <w:r>
               <w:rPr>
                 <w:rFonts w:asciiTheme="majorBidi" w:hAnsiTheme="majorBidi" w:cstheme="majorBidi" w:hint="cs"/>
+                <w:noProof/>
               </w:rPr>
               <mc:AlternateContent>
                 <mc:Choice Requires="wps">
@@ -19096,6 +19953,7 @@
             <w:r>
               <w:rPr>
                 <w:rFonts w:asciiTheme="majorBidi" w:hAnsiTheme="majorBidi" w:cstheme="majorBidi" w:hint="cs"/>
+                <w:noProof/>
               </w:rPr>
               <mc:AlternateContent>
                 <mc:Choice Requires="wps">
@@ -19218,6 +20076,7 @@
             <w:r>
               <w:rPr>
                 <w:rFonts w:asciiTheme="majorBidi" w:hAnsiTheme="majorBidi" w:cstheme="majorBidi" w:hint="cs"/>
+                <w:noProof/>
               </w:rPr>
               <mc:AlternateContent>
                 <mc:Choice Requires="wps">
@@ -19373,11 +20232,10 @@
                 <w:rFonts w:asciiTheme="majorBidi" w:hAnsiTheme="majorBidi" w:cstheme="majorBidi"/>
               </w:rPr>
             </w:pPr>
-            <w:bookmarkStart w:id="4" w:name="_GoBack"/>
-            <w:bookmarkEnd w:id="4"/>
             <w:r>
               <w:rPr>
                 <w:rFonts w:asciiTheme="majorBidi" w:hAnsiTheme="majorBidi" w:cstheme="majorBidi" w:hint="cs"/>
+                <w:noProof/>
               </w:rPr>
               <mc:AlternateContent>
                 <mc:Choice Requires="wps">
@@ -19450,6 +20308,7 @@
             <w:r>
               <w:rPr>
                 <w:rFonts w:asciiTheme="majorBidi" w:hAnsiTheme="majorBidi" w:cstheme="majorBidi" w:hint="cs"/>
+                <w:noProof/>
               </w:rPr>
               <mc:AlternateContent>
                 <mc:Choice Requires="wps">
@@ -19736,6 +20595,7 @@
             <w:r>
               <w:rPr>
                 <w:rFonts w:asciiTheme="majorBidi" w:hAnsiTheme="majorBidi" w:cstheme="majorBidi" w:hint="cs"/>
+                <w:noProof/>
               </w:rPr>
               <mc:AlternateContent>
                 <mc:Choice Requires="wps">
@@ -19879,7 +20739,7 @@
         </w:tc>
       </w:tr>
     </w:tbl>
-    <w:bookmarkEnd w:id="3"/>
+    <w:bookmarkEnd w:id="5"/>
     <w:p>
       <w:r>
         <w:rPr>

</xml_diff>